<commit_message>
updated resume, removed image too
</commit_message>
<xml_diff>
--- a/cv/Fay_resume.docx
+++ b/cv/Fay_resume.docx
@@ -26,21 +26,12 @@
         <w:spacing w:lineRule="auto" w:line="240" w:before="0" w:after="0"/>
         <w:jc w:val="center"/>
         <w:rPr>
-          <w:rFonts w:ascii="Euclid" w:hAnsi="Euclid"/>
-          <w:b/>
-          <w:b/>
-          <w:color w:val="17365D" w:themeColor="text2" w:themeShade="bf"/>
-          <w:sz w:val="36"/>
-          <w:szCs w:val="36"/>
-        </w:rPr>
-      </w:pPr>
-      <w:r>
-        <w:rPr>
-          <w:rFonts w:ascii="Euclid" w:hAnsi="Euclid"/>
-          <w:b/>
-          <w:color w:val="17365D" w:themeColor="text2" w:themeShade="bf"/>
-          <w:sz w:val="36"/>
-          <w:szCs w:val="36"/>
+          <w:rFonts w:ascii="Times New Roman" w:hAnsi="Times New Roman" w:cs="Times New Roman"/>
+        </w:rPr>
+      </w:pPr>
+      <w:r>
+        <w:rPr>
+          <w:rFonts w:cs="Times New Roman" w:ascii="Times New Roman" w:hAnsi="Times New Roman"/>
         </w:rPr>
       </w:r>
     </w:p>
@@ -208,8 +199,8 @@
             <w:rFonts w:cs="Times New Roman" w:ascii="Times New Roman" w:hAnsi="Times New Roman"/>
             <w:b/>
             <w:color w:val="17365D" w:themeColor="text2" w:themeShade="bf"/>
-            <w:sz w:val="20"/>
-            <w:szCs w:val="20"/>
+            <w:sz w:val="24"/>
+            <w:szCs w:val="24"/>
             <w:u w:val="none"/>
           </w:rPr>
           <w:t>PROFESSIONAL PROFILE</w:t>
@@ -232,10 +223,300 @@
       <w:r>
         <w:rPr>
           <w:rFonts w:cs="Times New Roman" w:ascii="Times New Roman" w:hAnsi="Times New Roman"/>
+          <w:sz w:val="21"/>
+          <w:szCs w:val="21"/>
+        </w:rPr>
+        <w:t>Dynamic, personable,</w:t>
+      </w:r>
+      <w:r>
+        <w:rPr>
+          <w:rFonts w:cs="Times New Roman" w:ascii="Times New Roman" w:hAnsi="Times New Roman"/>
+          <w:sz w:val="21"/>
+          <w:szCs w:val="21"/>
+        </w:rPr>
+        <w:t xml:space="preserve"> and detail-oriented</w:t>
+      </w:r>
+      <w:r>
+        <w:rPr>
+          <w:rFonts w:cs="Times New Roman" w:ascii="Times New Roman" w:hAnsi="Times New Roman"/>
+          <w:sz w:val="21"/>
+          <w:szCs w:val="21"/>
+        </w:rPr>
+        <w:t xml:space="preserve"> individual seeking employment in data science or data analytics</w:t>
+      </w:r>
+    </w:p>
+    <w:p>
+      <w:pPr>
+        <w:pStyle w:val="ListParagraph"/>
+        <w:widowControl/>
+        <w:numPr>
+          <w:ilvl w:val="0"/>
+          <w:numId w:val="1"/>
+        </w:numPr>
+        <w:bidi w:val="0"/>
+        <w:spacing w:lineRule="auto" w:line="240" w:before="0" w:after="0"/>
+        <w:ind w:left="360" w:right="0" w:hanging="360"/>
+        <w:contextualSpacing/>
+        <w:jc w:val="both"/>
+        <w:rPr/>
+      </w:pPr>
+      <w:r>
+        <w:rPr>
+          <w:rFonts w:cs="Times New Roman" w:ascii="Times New Roman" w:hAnsi="Times New Roman"/>
+          <w:sz w:val="21"/>
+          <w:szCs w:val="21"/>
+        </w:rPr>
+        <w:t xml:space="preserve">Quick, independent </w:t>
+      </w:r>
+      <w:r>
+        <w:rPr>
+          <w:rFonts w:cs="Times New Roman" w:ascii="Times New Roman" w:hAnsi="Times New Roman"/>
+          <w:sz w:val="21"/>
+          <w:szCs w:val="21"/>
+        </w:rPr>
+        <w:t>learner</w:t>
+      </w:r>
+      <w:r>
+        <w:rPr>
+          <w:rFonts w:cs="Times New Roman" w:ascii="Times New Roman" w:hAnsi="Times New Roman"/>
+          <w:sz w:val="21"/>
+          <w:szCs w:val="21"/>
+        </w:rPr>
+        <w:t xml:space="preserve"> </w:t>
+      </w:r>
+      <w:r>
+        <w:rPr>
+          <w:rFonts w:cs="Times New Roman" w:ascii="Times New Roman" w:hAnsi="Times New Roman"/>
+          <w:sz w:val="21"/>
+          <w:szCs w:val="21"/>
+        </w:rPr>
+        <w:t xml:space="preserve">with </w:t>
+      </w:r>
+      <w:r>
+        <w:rPr>
+          <w:rFonts w:cs="Times New Roman" w:ascii="Times New Roman" w:hAnsi="Times New Roman"/>
+          <w:sz w:val="21"/>
+          <w:szCs w:val="21"/>
+        </w:rPr>
+        <w:t xml:space="preserve">data science and big data skills achieved through </w:t>
+      </w:r>
+      <w:r>
+        <w:rPr>
+          <w:rFonts w:cs="Times New Roman" w:ascii="Times New Roman" w:hAnsi="Times New Roman"/>
+          <w:sz w:val="21"/>
+          <w:szCs w:val="21"/>
+        </w:rPr>
+        <w:t xml:space="preserve">previous jobs and by </w:t>
+      </w:r>
+      <w:r>
+        <w:rPr>
+          <w:rFonts w:cs="Times New Roman" w:ascii="Times New Roman" w:hAnsi="Times New Roman"/>
+          <w:sz w:val="21"/>
+          <w:szCs w:val="21"/>
+        </w:rPr>
+        <w:t>completing data science courses, projects and competitions</w:t>
+      </w:r>
+    </w:p>
+    <w:p>
+      <w:pPr>
+        <w:pStyle w:val="ListParagraph"/>
+        <w:numPr>
+          <w:ilvl w:val="0"/>
+          <w:numId w:val="0"/>
+        </w:numPr>
+        <w:spacing w:lineRule="auto" w:line="240" w:before="0" w:after="0"/>
+        <w:ind w:left="720" w:hanging="0"/>
+        <w:contextualSpacing/>
+        <w:jc w:val="both"/>
+        <w:rPr>
+          <w:rFonts w:ascii="Times New Roman" w:hAnsi="Times New Roman" w:cs="Times New Roman"/>
+          <w:sz w:val="21"/>
+          <w:szCs w:val="21"/>
+        </w:rPr>
+      </w:pPr>
+      <w:r>
+        <w:rPr>
+          <w:rFonts w:cs="Times New Roman" w:ascii="Times New Roman" w:hAnsi="Times New Roman"/>
+          <w:sz w:val="21"/>
+          <w:szCs w:val="21"/>
+        </w:rPr>
+      </w:r>
+    </w:p>
+    <w:p>
+      <w:pPr>
+        <w:pStyle w:val="Normal"/>
+        <w:pBdr>
+          <w:bottom w:val="single" w:sz="4" w:space="1" w:color="00000A"/>
+        </w:pBdr>
+        <w:spacing w:lineRule="auto" w:line="240" w:before="0" w:after="0"/>
+        <w:contextualSpacing/>
+        <w:rPr>
+          <w:rFonts w:ascii="Times New Roman" w:hAnsi="Times New Roman" w:cs="Times New Roman"/>
+          <w:b/>
+          <w:b/>
+          <w:color w:val="17365D" w:themeColor="text2" w:themeShade="bf"/>
           <w:sz w:val="20"/>
           <w:szCs w:val="20"/>
         </w:rPr>
-        <w:t>Dynamic, personable and challenge-driven recent college graduate with extensive research background resulting in multiple publications</w:t>
+      </w:pPr>
+      <w:r>
+        <w:rPr>
+          <w:rFonts w:cs="Times New Roman" w:ascii="Times New Roman" w:hAnsi="Times New Roman"/>
+          <w:b/>
+          <w:color w:val="17365D" w:themeColor="text2" w:themeShade="bf"/>
+          <w:sz w:val="20"/>
+          <w:szCs w:val="20"/>
+        </w:rPr>
+      </w:r>
+    </w:p>
+    <w:p>
+      <w:pPr>
+        <w:pStyle w:val="Normal"/>
+        <w:pBdr>
+          <w:bottom w:val="single" w:sz="4" w:space="1" w:color="00000A"/>
+        </w:pBdr>
+        <w:spacing w:lineRule="auto" w:line="240" w:before="0" w:after="0"/>
+        <w:contextualSpacing/>
+        <w:rPr>
+          <w:sz w:val="24"/>
+          <w:szCs w:val="24"/>
+        </w:rPr>
+      </w:pPr>
+      <w:r>
+        <w:rPr>
+          <w:rFonts w:cs="Times New Roman" w:ascii="Times New Roman" w:hAnsi="Times New Roman"/>
+          <w:b/>
+          <w:color w:val="17365D" w:themeColor="text2" w:themeShade="bf"/>
+          <w:sz w:val="24"/>
+          <w:szCs w:val="24"/>
+        </w:rPr>
+        <w:t>PROFESSIONAL EXPERIENCE</w:t>
+      </w:r>
+    </w:p>
+    <w:p>
+      <w:pPr>
+        <w:pStyle w:val="Normal"/>
+        <w:spacing w:lineRule="auto" w:line="240" w:before="120" w:after="0"/>
+        <w:contextualSpacing/>
+        <w:jc w:val="both"/>
+        <w:rPr>
+          <w:sz w:val="21"/>
+          <w:szCs w:val="21"/>
+        </w:rPr>
+      </w:pPr>
+      <w:r>
+        <w:rPr>
+          <w:sz w:val="21"/>
+          <w:szCs w:val="21"/>
+        </w:rPr>
+      </w:r>
+    </w:p>
+    <w:p>
+      <w:pPr>
+        <w:pStyle w:val="Normal"/>
+        <w:spacing w:lineRule="auto" w:line="240" w:before="120" w:after="0"/>
+        <w:contextualSpacing/>
+        <w:jc w:val="both"/>
+        <w:rPr>
+          <w:sz w:val="21"/>
+          <w:szCs w:val="21"/>
+        </w:rPr>
+      </w:pPr>
+      <w:r>
+        <w:rPr>
+          <w:rFonts w:cs="Times New Roman" w:ascii="Times New Roman" w:hAnsi="Times New Roman"/>
+          <w:b/>
+          <w:color w:val="17365D" w:themeColor="text2" w:themeShade="bf"/>
+          <w:sz w:val="21"/>
+          <w:szCs w:val="21"/>
+        </w:rPr>
+        <w:t>NC STATE UNIVERSITY, Raleigh, NC</w:t>
+      </w:r>
+    </w:p>
+    <w:p>
+      <w:pPr>
+        <w:pStyle w:val="Normal"/>
+        <w:spacing w:lineRule="auto" w:line="240" w:before="0" w:after="0"/>
+        <w:contextualSpacing/>
+        <w:rPr>
+          <w:sz w:val="21"/>
+          <w:szCs w:val="21"/>
+        </w:rPr>
+      </w:pPr>
+      <w:r>
+        <w:rPr>
+          <w:rFonts w:cs="Times New Roman" w:ascii="Times New Roman" w:hAnsi="Times New Roman"/>
+          <w:i/>
+          <w:sz w:val="21"/>
+          <w:szCs w:val="21"/>
+        </w:rPr>
+        <w:t xml:space="preserve">GIS Data Technician, Jan 2015 – Sep 2016 </w:t>
+      </w:r>
+    </w:p>
+    <w:p>
+      <w:pPr>
+        <w:pStyle w:val="ListParagraph"/>
+        <w:numPr>
+          <w:ilvl w:val="0"/>
+          <w:numId w:val="1"/>
+        </w:numPr>
+        <w:spacing w:lineRule="auto" w:line="240" w:before="120" w:after="0"/>
+        <w:ind w:left="360" w:hanging="360"/>
+        <w:contextualSpacing/>
+        <w:jc w:val="both"/>
+        <w:rPr/>
+      </w:pPr>
+      <w:r>
+        <w:rPr>
+          <w:rFonts w:cs="Times New Roman" w:ascii="Times New Roman" w:hAnsi="Times New Roman"/>
+          <w:sz w:val="21"/>
+          <w:szCs w:val="21"/>
+        </w:rPr>
+        <w:t xml:space="preserve">Paved the way for a new lab project by designing the database, collecting and cleaning the data, and organizing data collection trips to museums across the U.S. </w:t>
+      </w:r>
+    </w:p>
+    <w:p>
+      <w:pPr>
+        <w:pStyle w:val="ListParagraph"/>
+        <w:numPr>
+          <w:ilvl w:val="0"/>
+          <w:numId w:val="1"/>
+        </w:numPr>
+        <w:spacing w:lineRule="auto" w:line="240" w:before="120" w:after="0"/>
+        <w:ind w:left="360" w:hanging="360"/>
+        <w:contextualSpacing/>
+        <w:jc w:val="both"/>
+        <w:rPr/>
+      </w:pPr>
+      <w:r>
+        <w:rPr>
+          <w:rFonts w:cs="Times New Roman" w:ascii="Times New Roman" w:hAnsi="Times New Roman"/>
+          <w:sz w:val="21"/>
+          <w:szCs w:val="21"/>
+        </w:rPr>
+        <w:t>Used Python and R to determine where our biases lay and adjusted data collection accordingly</w:t>
+      </w:r>
+    </w:p>
+    <w:p>
+      <w:pPr>
+        <w:pStyle w:val="ListParagraph"/>
+        <w:numPr>
+          <w:ilvl w:val="0"/>
+          <w:numId w:val="1"/>
+        </w:numPr>
+        <w:spacing w:lineRule="auto" w:line="240" w:before="120" w:after="0"/>
+        <w:ind w:left="360" w:hanging="360"/>
+        <w:contextualSpacing/>
+        <w:jc w:val="both"/>
+        <w:rPr/>
+      </w:pPr>
+      <w:r>
+        <w:rPr>
+          <w:rFonts w:cs="Times New Roman" w:ascii="Times New Roman" w:hAnsi="Times New Roman"/>
+          <w:sz w:val="21"/>
+          <w:szCs w:val="21"/>
+        </w:rPr>
+        <w:t>Created aesthetic maps from multi-variate data using SQL in ArcGIS</w:t>
       </w:r>
     </w:p>
     <w:p>
@@ -254,137 +535,71 @@
       <w:r>
         <w:rPr>
           <w:rFonts w:cs="Times New Roman" w:ascii="Times New Roman" w:hAnsi="Times New Roman"/>
-          <w:sz w:val="20"/>
-          <w:szCs w:val="20"/>
-        </w:rPr>
-        <w:t>Self-motivated, resourceful learner who is gaining high-demand data science and big data skills through completing projects daily</w:t>
+          <w:sz w:val="21"/>
+          <w:szCs w:val="21"/>
+        </w:rPr>
+        <w:t xml:space="preserve">Contributed to research on global coat color phenology, paper in preparation </w:t>
       </w:r>
     </w:p>
     <w:p>
       <w:pPr>
         <w:pStyle w:val="ListParagraph"/>
-        <w:numPr>
-          <w:ilvl w:val="0"/>
-          <w:numId w:val="0"/>
-        </w:numPr>
         <w:spacing w:lineRule="auto" w:line="240" w:before="0" w:after="0"/>
-        <w:ind w:left="720" w:hanging="0"/>
+        <w:ind w:left="360" w:hanging="360"/>
         <w:contextualSpacing/>
         <w:jc w:val="both"/>
         <w:rPr>
           <w:rFonts w:ascii="Times New Roman" w:hAnsi="Times New Roman" w:cs="Times New Roman"/>
-          <w:sz w:val="20"/>
-          <w:szCs w:val="20"/>
-        </w:rPr>
-      </w:pPr>
-      <w:r>
-        <w:rPr>
-          <w:rFonts w:cs="Times New Roman" w:ascii="Times New Roman" w:hAnsi="Times New Roman"/>
-          <w:sz w:val="20"/>
-          <w:szCs w:val="20"/>
+          <w:sz w:val="21"/>
+          <w:szCs w:val="21"/>
+        </w:rPr>
+      </w:pPr>
+      <w:r>
+        <w:rPr>
+          <w:rFonts w:cs="Times New Roman" w:ascii="Times New Roman" w:hAnsi="Times New Roman"/>
+          <w:sz w:val="21"/>
+          <w:szCs w:val="21"/>
         </w:rPr>
       </w:r>
     </w:p>
     <w:p>
       <w:pPr>
         <w:pStyle w:val="ListParagraph"/>
-        <w:numPr>
-          <w:ilvl w:val="0"/>
-          <w:numId w:val="0"/>
-        </w:numPr>
         <w:spacing w:lineRule="auto" w:line="240" w:before="0" w:after="0"/>
-        <w:ind w:left="720" w:hanging="0"/>
+        <w:ind w:left="360" w:hanging="360"/>
         <w:contextualSpacing/>
         <w:jc w:val="both"/>
         <w:rPr>
           <w:rFonts w:ascii="Times New Roman" w:hAnsi="Times New Roman" w:cs="Times New Roman"/>
-          <w:sz w:val="20"/>
-          <w:szCs w:val="20"/>
-        </w:rPr>
-      </w:pPr>
-      <w:r>
-        <w:rPr>
-          <w:rFonts w:cs="Times New Roman" w:ascii="Times New Roman" w:hAnsi="Times New Roman"/>
-          <w:sz w:val="20"/>
-          <w:szCs w:val="20"/>
+          <w:sz w:val="21"/>
+          <w:szCs w:val="21"/>
+        </w:rPr>
+      </w:pPr>
+      <w:r>
+        <w:rPr>
+          <w:rFonts w:cs="Times New Roman" w:ascii="Times New Roman" w:hAnsi="Times New Roman"/>
+          <w:sz w:val="21"/>
+          <w:szCs w:val="21"/>
         </w:rPr>
       </w:r>
     </w:p>
     <w:p>
       <w:pPr>
         <w:pStyle w:val="Normal"/>
-        <w:pBdr>
-          <w:bottom w:val="single" w:sz="4" w:space="1" w:color="00000A"/>
-        </w:pBdr>
         <w:spacing w:lineRule="auto" w:line="240" w:before="0" w:after="0"/>
         <w:contextualSpacing/>
         <w:rPr>
-          <w:rFonts w:ascii="Times New Roman" w:hAnsi="Times New Roman" w:cs="Times New Roman"/>
-          <w:b/>
+          <w:sz w:val="21"/>
+          <w:szCs w:val="21"/>
+        </w:rPr>
+      </w:pPr>
+      <w:r>
+        <w:rPr>
+          <w:rFonts w:cs="Times New Roman" w:ascii="Times New Roman" w:hAnsi="Times New Roman"/>
           <w:b/>
           <w:color w:val="17365D" w:themeColor="text2" w:themeShade="bf"/>
-          <w:sz w:val="20"/>
-          <w:szCs w:val="20"/>
-        </w:rPr>
-      </w:pPr>
-      <w:r>
-        <w:rPr>
-          <w:rFonts w:cs="Times New Roman" w:ascii="Times New Roman" w:hAnsi="Times New Roman"/>
-          <w:b/>
-          <w:color w:val="17365D" w:themeColor="text2" w:themeShade="bf"/>
-          <w:sz w:val="20"/>
-          <w:szCs w:val="20"/>
-        </w:rPr>
-      </w:r>
-    </w:p>
-    <w:p>
-      <w:pPr>
-        <w:pStyle w:val="Normal"/>
-        <w:pBdr>
-          <w:bottom w:val="single" w:sz="4" w:space="1" w:color="00000A"/>
-        </w:pBdr>
-        <w:spacing w:lineRule="auto" w:line="240" w:before="0" w:after="0"/>
-        <w:contextualSpacing/>
-        <w:rPr/>
-      </w:pPr>
-      <w:r>
-        <w:rPr>
-          <w:rFonts w:cs="Times New Roman" w:ascii="Times New Roman" w:hAnsi="Times New Roman"/>
-          <w:b/>
-          <w:color w:val="17365D" w:themeColor="text2" w:themeShade="bf"/>
-          <w:sz w:val="20"/>
-          <w:szCs w:val="20"/>
-        </w:rPr>
-        <w:t>PROFESSIONAL EXPERIENCE</w:t>
-      </w:r>
-    </w:p>
-    <w:p>
-      <w:pPr>
-        <w:pStyle w:val="Normal"/>
-        <w:spacing w:lineRule="auto" w:line="240" w:before="120" w:after="0"/>
-        <w:contextualSpacing/>
-        <w:jc w:val="both"/>
-        <w:rPr/>
-      </w:pPr>
-      <w:r>
-        <w:rPr/>
-      </w:r>
-    </w:p>
-    <w:p>
-      <w:pPr>
-        <w:pStyle w:val="Normal"/>
-        <w:spacing w:lineRule="auto" w:line="240" w:before="120" w:after="0"/>
-        <w:contextualSpacing/>
-        <w:jc w:val="both"/>
-        <w:rPr/>
-      </w:pPr>
-      <w:r>
-        <w:rPr>
-          <w:rFonts w:cs="Times New Roman" w:ascii="Times New Roman" w:hAnsi="Times New Roman"/>
-          <w:b/>
-          <w:color w:val="17365D" w:themeColor="text2" w:themeShade="bf"/>
-          <w:sz w:val="20"/>
-          <w:szCs w:val="24"/>
+          <w:sz w:val="21"/>
+          <w:szCs w:val="21"/>
         </w:rPr>
         <w:t>NC STATE UNIVERSITY, Raleigh, NC</w:t>
       </w:r>
@@ -394,15 +609,19 @@
         <w:pStyle w:val="Normal"/>
         <w:spacing w:lineRule="auto" w:line="240" w:before="0" w:after="0"/>
         <w:contextualSpacing/>
-        <w:rPr/>
+        <w:rPr>
+          <w:sz w:val="21"/>
+          <w:szCs w:val="21"/>
+        </w:rPr>
       </w:pPr>
       <w:r>
         <w:rPr>
           <w:rFonts w:cs="Times New Roman" w:ascii="Times New Roman" w:hAnsi="Times New Roman"/>
           <w:i/>
-          <w:sz w:val="20"/>
-        </w:rPr>
-        <w:t xml:space="preserve">Research Technician, Jan 2015 – Sep 2016 </w:t>
+          <w:sz w:val="21"/>
+          <w:szCs w:val="21"/>
+        </w:rPr>
+        <w:t>Research Assistant, Apr 2014-Mar 2015</w:t>
       </w:r>
     </w:p>
     <w:p>
@@ -421,10 +640,10 @@
       <w:r>
         <w:rPr>
           <w:rFonts w:cs="Times New Roman" w:ascii="Times New Roman" w:hAnsi="Times New Roman"/>
-          <w:sz w:val="20"/>
-          <w:szCs w:val="20"/>
-        </w:rPr>
-        <w:t xml:space="preserve">Paved the way for a new lab project by designing the dataset, collecting and cleaning the majority of the data, and organizing data collection trips to museums across the U.S. </w:t>
+          <w:sz w:val="21"/>
+          <w:szCs w:val="21"/>
+        </w:rPr>
+        <w:t xml:space="preserve">Designed independent research project using available lab materials and resources </w:t>
       </w:r>
     </w:p>
     <w:p>
@@ -443,10 +662,10 @@
       <w:r>
         <w:rPr>
           <w:rFonts w:cs="Times New Roman" w:ascii="Times New Roman" w:hAnsi="Times New Roman"/>
-          <w:sz w:val="20"/>
-          <w:szCs w:val="20"/>
-        </w:rPr>
-        <w:t xml:space="preserve">Used Python and R to explore the data and determine where our collection biases lay </w:t>
+          <w:sz w:val="21"/>
+          <w:szCs w:val="21"/>
+        </w:rPr>
+        <w:t xml:space="preserve">Heightened lab and research visibility by presenting data at a university symposium and at a Genetics Society of America international conference </w:t>
       </w:r>
     </w:p>
     <w:p>
@@ -465,74 +684,30 @@
       <w:r>
         <w:rPr>
           <w:rFonts w:cs="Times New Roman" w:ascii="Times New Roman" w:hAnsi="Times New Roman"/>
-          <w:sz w:val="20"/>
-          <w:szCs w:val="20"/>
-        </w:rPr>
-        <w:t>Created aesthetic, simple maps from the multi-variate data in ArcGIS to use for presentations</w:t>
-      </w:r>
-    </w:p>
-    <w:p>
-      <w:pPr>
-        <w:pStyle w:val="ListParagraph"/>
-        <w:numPr>
-          <w:ilvl w:val="0"/>
-          <w:numId w:val="1"/>
-        </w:numPr>
-        <w:spacing w:lineRule="auto" w:line="240" w:before="0" w:after="0"/>
-        <w:ind w:left="360" w:hanging="360"/>
-        <w:contextualSpacing/>
-        <w:jc w:val="both"/>
-        <w:rPr/>
-      </w:pPr>
-      <w:r>
-        <w:rPr>
-          <w:rFonts w:cs="Times New Roman" w:ascii="Times New Roman" w:hAnsi="Times New Roman"/>
-          <w:sz w:val="20"/>
-          <w:szCs w:val="20"/>
-        </w:rPr>
-        <w:t xml:space="preserve">Contributed to research on global coat color phenology, paper in preparation </w:t>
-      </w:r>
-    </w:p>
-    <w:p>
-      <w:pPr>
-        <w:pStyle w:val="ListParagraph"/>
-        <w:spacing w:lineRule="auto" w:line="240" w:before="0" w:after="0"/>
-        <w:ind w:left="360" w:hanging="360"/>
-        <w:contextualSpacing/>
-        <w:jc w:val="both"/>
-        <w:rPr>
-          <w:rFonts w:ascii="Times New Roman" w:hAnsi="Times New Roman" w:cs="Times New Roman"/>
-          <w:sz w:val="20"/>
-          <w:szCs w:val="20"/>
-        </w:rPr>
-      </w:pPr>
-      <w:r>
-        <w:rPr>
-          <w:rFonts w:cs="Times New Roman" w:ascii="Times New Roman" w:hAnsi="Times New Roman"/>
-          <w:sz w:val="20"/>
-          <w:szCs w:val="20"/>
-        </w:rPr>
-      </w:r>
-    </w:p>
-    <w:p>
-      <w:pPr>
-        <w:pStyle w:val="ListParagraph"/>
-        <w:spacing w:lineRule="auto" w:line="240" w:before="0" w:after="0"/>
-        <w:ind w:left="360" w:hanging="360"/>
-        <w:contextualSpacing/>
-        <w:jc w:val="both"/>
-        <w:rPr>
-          <w:rFonts w:ascii="Times New Roman" w:hAnsi="Times New Roman" w:cs="Times New Roman"/>
-          <w:sz w:val="20"/>
-          <w:szCs w:val="20"/>
-        </w:rPr>
-      </w:pPr>
-      <w:r>
-        <w:rPr>
-          <w:rFonts w:cs="Times New Roman" w:ascii="Times New Roman" w:hAnsi="Times New Roman"/>
-          <w:sz w:val="20"/>
-          <w:szCs w:val="20"/>
-        </w:rPr>
+          <w:sz w:val="21"/>
+          <w:szCs w:val="21"/>
+        </w:rPr>
+        <w:t xml:space="preserve">Contributed to research in “Genetic and genomic response to selection for food consumption in </w:t>
+      </w:r>
+      <w:r>
+        <w:rPr>
+          <w:rFonts w:cs="Times New Roman" w:ascii="Times New Roman" w:hAnsi="Times New Roman"/>
+          <w:i/>
+          <w:iCs/>
+          <w:sz w:val="21"/>
+          <w:szCs w:val="21"/>
+        </w:rPr>
+        <w:t>Drosophila melanogaster</w:t>
+      </w:r>
+      <w:r>
+        <w:rPr>
+          <w:rFonts w:cs="Times New Roman" w:ascii="Times New Roman" w:hAnsi="Times New Roman"/>
+          <w:i w:val="false"/>
+          <w:iCs w:val="false"/>
+          <w:sz w:val="21"/>
+          <w:szCs w:val="21"/>
+        </w:rPr>
+        <w:t>”, Behav Genet (2016). doi:10.1007/s10519-016-9819-x and to research on genomic, fitness, developmental, and behavioral response in high ethanol environments, in preparation</w:t>
       </w:r>
     </w:p>
     <w:p>
@@ -540,17 +715,61 @@
         <w:pStyle w:val="Normal"/>
         <w:spacing w:lineRule="auto" w:line="240" w:before="0" w:after="0"/>
         <w:contextualSpacing/>
-        <w:rPr/>
-      </w:pPr>
-      <w:r>
-        <w:rPr>
-          <w:rFonts w:cs="Times New Roman" w:ascii="Times New Roman" w:hAnsi="Times New Roman"/>
+        <w:rPr>
+          <w:sz w:val="22"/>
+          <w:szCs w:val="22"/>
+        </w:rPr>
+      </w:pPr>
+      <w:r>
+        <w:rPr>
+          <w:sz w:val="22"/>
+          <w:szCs w:val="22"/>
+        </w:rPr>
+      </w:r>
+    </w:p>
+    <w:p>
+      <w:pPr>
+        <w:pStyle w:val="Normal"/>
+        <w:spacing w:lineRule="auto" w:line="240" w:before="0" w:after="0"/>
+        <w:contextualSpacing/>
+        <w:rPr>
+          <w:sz w:val="22"/>
+          <w:szCs w:val="22"/>
+        </w:rPr>
+      </w:pPr>
+      <w:r>
+        <w:rPr>
+          <w:sz w:val="22"/>
+          <w:szCs w:val="22"/>
+        </w:rPr>
+      </w:r>
+    </w:p>
+    <w:p>
+      <w:pPr>
+        <w:pStyle w:val="Normal"/>
+        <w:pBdr>
+          <w:bottom w:val="single" w:sz="4" w:space="1" w:color="00000A"/>
+        </w:pBdr>
+        <w:spacing w:lineRule="auto" w:line="240" w:before="0" w:after="0"/>
+        <w:contextualSpacing/>
+        <w:rPr>
+          <w:rFonts w:ascii="Times New Roman" w:hAnsi="Times New Roman" w:cs="Times New Roman"/>
+          <w:b/>
           <w:b/>
           <w:color w:val="17365D" w:themeColor="text2" w:themeShade="bf"/>
           <w:sz w:val="20"/>
           <w:szCs w:val="20"/>
         </w:rPr>
-        <w:t>NC STATE UNIVERSITY, Raleigh, NC</w:t>
+      </w:pPr>
+      <w:r>
+        <w:rPr>
+          <w:rFonts w:cs="Times New Roman" w:ascii="Times New Roman" w:hAnsi="Times New Roman"/>
+          <w:b/>
+          <w:color w:val="17365D" w:themeColor="text2" w:themeShade="bf"/>
+          <w:sz w:val="22"/>
+          <w:szCs w:val="22"/>
+        </w:rPr>
+        <w:t>EDUCATION</w:t>
       </w:r>
     </w:p>
     <w:p>
@@ -558,15 +777,64 @@
         <w:pStyle w:val="Normal"/>
         <w:spacing w:lineRule="auto" w:line="240" w:before="0" w:after="0"/>
         <w:contextualSpacing/>
-        <w:rPr/>
+        <w:rPr>
+          <w:rFonts w:ascii="Times New Roman" w:hAnsi="Times New Roman" w:cs="Times New Roman"/>
+          <w:b/>
+          <w:b/>
+          <w:color w:val="17365D" w:themeColor="text2" w:themeShade="bf"/>
+          <w:sz w:val="22"/>
+          <w:szCs w:val="22"/>
+        </w:rPr>
+      </w:pPr>
+      <w:r>
+        <w:rPr>
+          <w:rFonts w:cs="Times New Roman" w:ascii="Times New Roman" w:hAnsi="Times New Roman"/>
+          <w:b/>
+          <w:color w:val="17365D" w:themeColor="text2" w:themeShade="bf"/>
+          <w:sz w:val="22"/>
+          <w:szCs w:val="22"/>
+        </w:rPr>
+      </w:r>
+    </w:p>
+    <w:p>
+      <w:pPr>
+        <w:pStyle w:val="Normal"/>
+        <w:spacing w:lineRule="auto" w:line="240" w:before="0" w:after="0"/>
+        <w:contextualSpacing/>
+        <w:rPr>
+          <w:sz w:val="21"/>
+          <w:szCs w:val="21"/>
+        </w:rPr>
+      </w:pPr>
+      <w:r>
+        <w:rPr>
+          <w:rFonts w:cs="Times New Roman" w:ascii="Times New Roman" w:hAnsi="Times New Roman"/>
+          <w:b/>
+          <w:color w:val="17365D" w:themeColor="text2" w:themeShade="bf"/>
+          <w:sz w:val="21"/>
+          <w:szCs w:val="21"/>
+        </w:rPr>
+        <w:t>NORTH CAROLINA STATE UNIVERSITY, Raleigh, NC</w:t>
+      </w:r>
+    </w:p>
+    <w:p>
+      <w:pPr>
+        <w:pStyle w:val="Normal"/>
+        <w:spacing w:lineRule="auto" w:line="240" w:before="0" w:after="0"/>
+        <w:contextualSpacing/>
+        <w:rPr>
+          <w:sz w:val="21"/>
+          <w:szCs w:val="21"/>
+        </w:rPr>
       </w:pPr>
       <w:r>
         <w:rPr>
           <w:rFonts w:cs="Times New Roman" w:ascii="Times New Roman" w:hAnsi="Times New Roman"/>
           <w:i/>
-          <w:sz w:val="20"/>
-        </w:rPr>
-        <w:t>Research Assistant, Apr 2014-Mar 2015</w:t>
+          <w:sz w:val="21"/>
+          <w:szCs w:val="21"/>
+        </w:rPr>
+        <w:t>Bachelor of Science in Biology May 2015</w:t>
       </w:r>
     </w:p>
     <w:p>
@@ -585,10 +853,10 @@
       <w:r>
         <w:rPr>
           <w:rFonts w:cs="Times New Roman" w:ascii="Times New Roman" w:hAnsi="Times New Roman"/>
-          <w:sz w:val="20"/>
-          <w:szCs w:val="20"/>
-        </w:rPr>
-        <w:t xml:space="preserve">While assisting a PhD candidate’s dissertation work, designed own research project using available resources </w:t>
+          <w:sz w:val="21"/>
+          <w:szCs w:val="21"/>
+        </w:rPr>
+        <w:t>GPA: 3.98/4.0</w:t>
       </w:r>
     </w:p>
     <w:p>
@@ -607,10 +875,10 @@
       <w:r>
         <w:rPr>
           <w:rFonts w:cs="Times New Roman" w:ascii="Times New Roman" w:hAnsi="Times New Roman"/>
-          <w:sz w:val="20"/>
-          <w:szCs w:val="20"/>
-        </w:rPr>
-        <w:t xml:space="preserve">Heightened lab and research visibility by presenting data at a university symposium and at a Genetics Society of America international conference </w:t>
+          <w:sz w:val="21"/>
+          <w:szCs w:val="21"/>
+        </w:rPr>
+        <w:t>Awarded the intensive, leadership-oriented Caldwell Fellowship for my ethics, scholarship, and service</w:t>
       </w:r>
     </w:p>
     <w:p>
@@ -629,38 +897,35 @@
       <w:r>
         <w:rPr>
           <w:rFonts w:cs="Times New Roman" w:ascii="Times New Roman" w:hAnsi="Times New Roman"/>
-          <w:sz w:val="20"/>
-          <w:szCs w:val="20"/>
-        </w:rPr>
-        <w:t xml:space="preserve">Contributed to “Genetic and genomic response to selection for food consumption in </w:t>
-      </w:r>
-      <w:r>
-        <w:rPr>
-          <w:rFonts w:cs="Times New Roman" w:ascii="Times New Roman" w:hAnsi="Times New Roman"/>
-          <w:i/>
-          <w:iCs/>
-          <w:sz w:val="20"/>
-          <w:szCs w:val="20"/>
-        </w:rPr>
-        <w:t>Drosophila melanogaster</w:t>
-      </w:r>
-      <w:r>
-        <w:rPr>
-          <w:rFonts w:cs="Times New Roman" w:ascii="Times New Roman" w:hAnsi="Times New Roman"/>
-          <w:i w:val="false"/>
-          <w:iCs w:val="false"/>
-          <w:sz w:val="20"/>
-          <w:szCs w:val="20"/>
-        </w:rPr>
-        <w:t xml:space="preserve">”, Behav Genet (2016). doi:10.1007/s10519-016-9819-x and </w:t>
-      </w:r>
-      <w:r>
-        <w:rPr>
-          <w:rFonts w:cs="Times New Roman" w:ascii="Times New Roman" w:hAnsi="Times New Roman"/>
-          <w:sz w:val="20"/>
-          <w:szCs w:val="20"/>
-        </w:rPr>
-        <w:t>to “Genomic, fitness, developmental, and behavioral response to experimental evolution for high ethanol environment”, in preparation</w:t>
+          <w:sz w:val="21"/>
+          <w:szCs w:val="21"/>
+        </w:rPr>
+        <w:t>Inducted into the Phi Beta Kappa national honor society for academic excellence</w:t>
+      </w:r>
+    </w:p>
+    <w:p>
+      <w:pPr>
+        <w:pStyle w:val="ListParagraph"/>
+        <w:numPr>
+          <w:ilvl w:val="0"/>
+          <w:numId w:val="0"/>
+        </w:numPr>
+        <w:spacing w:lineRule="auto" w:line="240" w:before="120" w:after="0"/>
+        <w:ind w:left="720" w:hanging="0"/>
+        <w:contextualSpacing/>
+        <w:jc w:val="both"/>
+        <w:rPr>
+          <w:rFonts w:ascii="Times New Roman" w:hAnsi="Times New Roman" w:cs="Times New Roman"/>
+          <w:sz w:val="21"/>
+          <w:szCs w:val="21"/>
+        </w:rPr>
+      </w:pPr>
+      <w:r>
+        <w:rPr>
+          <w:rFonts w:cs="Times New Roman" w:ascii="Times New Roman" w:hAnsi="Times New Roman"/>
+          <w:sz w:val="21"/>
+          <w:szCs w:val="21"/>
+        </w:rPr>
       </w:r>
     </w:p>
     <w:p>
@@ -668,21 +933,16 @@
         <w:pStyle w:val="Normal"/>
         <w:spacing w:lineRule="auto" w:line="240" w:before="0" w:after="0"/>
         <w:contextualSpacing/>
-        <w:rPr/>
-      </w:pPr>
-      <w:r>
-        <w:rPr/>
-      </w:r>
-    </w:p>
-    <w:p>
-      <w:pPr>
-        <w:pStyle w:val="Normal"/>
-        <w:spacing w:lineRule="auto" w:line="240" w:before="0" w:after="0"/>
-        <w:contextualSpacing/>
-        <w:rPr/>
-      </w:pPr>
-      <w:r>
-        <w:rPr/>
+        <w:rPr>
+          <w:sz w:val="22"/>
+          <w:szCs w:val="22"/>
+        </w:rPr>
+      </w:pPr>
+      <w:r>
+        <w:rPr>
+          <w:sz w:val="22"/>
+          <w:szCs w:val="22"/>
+        </w:rPr>
       </w:r>
     </w:p>
     <w:p>
@@ -691,81 +951,22 @@
         <w:pBdr>
           <w:bottom w:val="single" w:sz="4" w:space="1" w:color="00000A"/>
         </w:pBdr>
-        <w:spacing w:lineRule="auto" w:line="240" w:before="0" w:after="0"/>
-        <w:contextualSpacing/>
-        <w:rPr>
-          <w:rFonts w:ascii="Times New Roman" w:hAnsi="Times New Roman" w:cs="Times New Roman"/>
-          <w:b/>
+        <w:spacing w:lineRule="auto" w:line="240" w:before="0" w:after="120"/>
+        <w:contextualSpacing/>
+        <w:rPr>
+          <w:sz w:val="22"/>
+          <w:szCs w:val="22"/>
+        </w:rPr>
+      </w:pPr>
+      <w:r>
+        <w:rPr>
+          <w:rFonts w:cs="Times New Roman" w:ascii="Times New Roman" w:hAnsi="Times New Roman"/>
           <w:b/>
           <w:color w:val="17365D" w:themeColor="text2" w:themeShade="bf"/>
-          <w:sz w:val="20"/>
-          <w:szCs w:val="20"/>
-        </w:rPr>
-      </w:pPr>
-      <w:r>
-        <w:rPr>
-          <w:rFonts w:cs="Times New Roman" w:ascii="Times New Roman" w:hAnsi="Times New Roman"/>
-          <w:b/>
-          <w:color w:val="17365D" w:themeColor="text2" w:themeShade="bf"/>
-          <w:sz w:val="20"/>
-          <w:szCs w:val="20"/>
-        </w:rPr>
-        <w:t>EDUCATION</w:t>
-      </w:r>
-    </w:p>
-    <w:p>
-      <w:pPr>
-        <w:pStyle w:val="Normal"/>
-        <w:spacing w:lineRule="auto" w:line="240" w:before="0" w:after="0"/>
-        <w:contextualSpacing/>
-        <w:rPr>
-          <w:rFonts w:ascii="Times New Roman" w:hAnsi="Times New Roman" w:cs="Times New Roman"/>
-          <w:b/>
-          <w:b/>
-          <w:color w:val="17365D" w:themeColor="text2" w:themeShade="bf"/>
-          <w:sz w:val="20"/>
-        </w:rPr>
-      </w:pPr>
-      <w:r>
-        <w:rPr>
-          <w:rFonts w:cs="Times New Roman" w:ascii="Times New Roman" w:hAnsi="Times New Roman"/>
-          <w:b/>
-          <w:color w:val="17365D" w:themeColor="text2" w:themeShade="bf"/>
-          <w:sz w:val="20"/>
-        </w:rPr>
-      </w:r>
-    </w:p>
-    <w:p>
-      <w:pPr>
-        <w:pStyle w:val="Normal"/>
-        <w:spacing w:lineRule="auto" w:line="240" w:before="0" w:after="0"/>
-        <w:contextualSpacing/>
-        <w:rPr/>
-      </w:pPr>
-      <w:r>
-        <w:rPr>
-          <w:rFonts w:cs="Times New Roman" w:ascii="Times New Roman" w:hAnsi="Times New Roman"/>
-          <w:b/>
-          <w:color w:val="17365D" w:themeColor="text2" w:themeShade="bf"/>
-          <w:sz w:val="20"/>
-        </w:rPr>
-        <w:t>NORTH CAROLINA STATE UNIVERSITY, Raleigh, NC</w:t>
-      </w:r>
-    </w:p>
-    <w:p>
-      <w:pPr>
-        <w:pStyle w:val="Normal"/>
-        <w:spacing w:lineRule="auto" w:line="240" w:before="0" w:after="0"/>
-        <w:contextualSpacing/>
-        <w:rPr/>
-      </w:pPr>
-      <w:r>
-        <w:rPr>
-          <w:rFonts w:cs="Times New Roman" w:ascii="Times New Roman" w:hAnsi="Times New Roman"/>
-          <w:i/>
-          <w:sz w:val="20"/>
-        </w:rPr>
-        <w:t>Bachelor of Science in Biology May 2015</w:t>
+          <w:sz w:val="22"/>
+          <w:szCs w:val="22"/>
+        </w:rPr>
+        <w:t>SKILLS</w:t>
       </w:r>
     </w:p>
     <w:p>
@@ -784,10 +985,10 @@
       <w:r>
         <w:rPr>
           <w:rFonts w:cs="Times New Roman" w:ascii="Times New Roman" w:hAnsi="Times New Roman"/>
-          <w:sz w:val="20"/>
-          <w:szCs w:val="20"/>
-        </w:rPr>
-        <w:t>GPA: 3.98/4.0</w:t>
+          <w:sz w:val="21"/>
+          <w:szCs w:val="21"/>
+        </w:rPr>
+        <w:t>R, Python, SQL, GIS, applied statistics, data visualization, machine learning, and big data platforms (Hadoop, Apache Spark)</w:t>
       </w:r>
     </w:p>
     <w:p>
@@ -806,10 +1007,10 @@
       <w:r>
         <w:rPr>
           <w:rFonts w:cs="Times New Roman" w:ascii="Times New Roman" w:hAnsi="Times New Roman"/>
-          <w:sz w:val="20"/>
-          <w:szCs w:val="20"/>
-        </w:rPr>
-        <w:t>Awarded the intensive, leadership-oriented Caldwell Fellowship through which I expanded my academic and cultural horizons. I was selected for my scholarship, dedication to service, and integrity</w:t>
+          <w:sz w:val="21"/>
+          <w:szCs w:val="21"/>
+        </w:rPr>
+        <w:t xml:space="preserve">Prominently self-taught with 11+ verified skill certificates from Coursera and counting </w:t>
       </w:r>
     </w:p>
     <w:p>
@@ -828,67 +1029,10 @@
       <w:r>
         <w:rPr>
           <w:rFonts w:cs="Times New Roman" w:ascii="Times New Roman" w:hAnsi="Times New Roman"/>
-          <w:sz w:val="20"/>
-          <w:szCs w:val="20"/>
-        </w:rPr>
-        <w:t>Invited into the Phi Beta Kappa national honor society for academic excellence</w:t>
-      </w:r>
-    </w:p>
-    <w:p>
-      <w:pPr>
-        <w:pStyle w:val="ListParagraph"/>
-        <w:numPr>
-          <w:ilvl w:val="0"/>
-          <w:numId w:val="0"/>
-        </w:numPr>
-        <w:spacing w:lineRule="auto" w:line="240" w:before="120" w:after="0"/>
-        <w:ind w:left="720" w:hanging="0"/>
-        <w:contextualSpacing/>
-        <w:jc w:val="both"/>
-        <w:rPr>
-          <w:rFonts w:ascii="Times New Roman" w:hAnsi="Times New Roman" w:cs="Times New Roman"/>
-          <w:sz w:val="20"/>
-          <w:szCs w:val="20"/>
-        </w:rPr>
-      </w:pPr>
-      <w:r>
-        <w:rPr>
-          <w:rFonts w:cs="Times New Roman" w:ascii="Times New Roman" w:hAnsi="Times New Roman"/>
-          <w:sz w:val="20"/>
-          <w:szCs w:val="20"/>
-        </w:rPr>
-      </w:r>
-    </w:p>
-    <w:p>
-      <w:pPr>
-        <w:pStyle w:val="Normal"/>
-        <w:spacing w:lineRule="auto" w:line="240" w:before="0" w:after="0"/>
-        <w:contextualSpacing/>
-        <w:rPr/>
-      </w:pPr>
-      <w:r>
-        <w:rPr/>
-      </w:r>
-    </w:p>
-    <w:p>
-      <w:pPr>
-        <w:pStyle w:val="Normal"/>
-        <w:pBdr>
-          <w:bottom w:val="single" w:sz="4" w:space="1" w:color="00000A"/>
-        </w:pBdr>
-        <w:spacing w:lineRule="auto" w:line="240" w:before="0" w:after="120"/>
-        <w:contextualSpacing/>
-        <w:rPr/>
-      </w:pPr>
-      <w:r>
-        <w:rPr>
-          <w:rFonts w:cs="Times New Roman" w:ascii="Times New Roman" w:hAnsi="Times New Roman"/>
-          <w:b/>
-          <w:color w:val="17365D" w:themeColor="text2" w:themeShade="bf"/>
-          <w:sz w:val="20"/>
-          <w:szCs w:val="20"/>
-        </w:rPr>
-        <w:t>SKILLS</w:t>
+          <w:sz w:val="21"/>
+          <w:szCs w:val="21"/>
+        </w:rPr>
+        <w:t>Bilingual English and Spanish</w:t>
       </w:r>
     </w:p>
     <w:p>
@@ -907,10 +1051,10 @@
       <w:r>
         <w:rPr>
           <w:rFonts w:cs="Times New Roman" w:ascii="Times New Roman" w:hAnsi="Times New Roman"/>
-          <w:sz w:val="20"/>
-          <w:szCs w:val="20"/>
-        </w:rPr>
-        <w:t>R, Python, SQL, GIS, applied statistics, machine learning, PostgreSQL, MongoDB, Panda, MapReduce programs, and big data platforms (Hadoop, Apache Spark)</w:t>
+          <w:sz w:val="21"/>
+          <w:szCs w:val="21"/>
+        </w:rPr>
+        <w:t>Excellent communication, time management, and problem solving skills</w:t>
       </w:r>
     </w:p>
     <w:p>
@@ -929,54 +1073,10 @@
       <w:r>
         <w:rPr>
           <w:rFonts w:cs="Times New Roman" w:ascii="Times New Roman" w:hAnsi="Times New Roman"/>
-          <w:sz w:val="20"/>
-          <w:szCs w:val="20"/>
-        </w:rPr>
-        <w:t xml:space="preserve">Prominently self-taught with 8+ verified certificates from Coursera and counting </w:t>
-      </w:r>
-    </w:p>
-    <w:p>
-      <w:pPr>
-        <w:pStyle w:val="ListParagraph"/>
-        <w:numPr>
-          <w:ilvl w:val="0"/>
-          <w:numId w:val="1"/>
-        </w:numPr>
-        <w:spacing w:lineRule="auto" w:line="240" w:before="120" w:after="0"/>
-        <w:ind w:left="360" w:hanging="360"/>
-        <w:contextualSpacing/>
-        <w:jc w:val="both"/>
-        <w:rPr/>
-      </w:pPr>
-      <w:r>
-        <w:rPr>
-          <w:rFonts w:cs="Times New Roman" w:ascii="Times New Roman" w:hAnsi="Times New Roman"/>
-          <w:sz w:val="20"/>
-          <w:szCs w:val="20"/>
-        </w:rPr>
-        <w:t>Bilingual English and Spanish</w:t>
-      </w:r>
-    </w:p>
-    <w:p>
-      <w:pPr>
-        <w:pStyle w:val="ListParagraph"/>
-        <w:numPr>
-          <w:ilvl w:val="0"/>
-          <w:numId w:val="1"/>
-        </w:numPr>
-        <w:spacing w:lineRule="auto" w:line="240" w:before="120" w:after="0"/>
-        <w:ind w:left="360" w:hanging="360"/>
-        <w:contextualSpacing/>
-        <w:jc w:val="both"/>
-        <w:rPr/>
-      </w:pPr>
-      <w:r>
-        <w:rPr>
-          <w:rFonts w:cs="Times New Roman" w:ascii="Times New Roman" w:hAnsi="Times New Roman"/>
-          <w:sz w:val="20"/>
-          <w:szCs w:val="20"/>
-        </w:rPr>
-        <w:t>Excellent communicator, time manager, and problem solver</w:t>
+          <w:sz w:val="21"/>
+          <w:szCs w:val="21"/>
+        </w:rPr>
+        <w:t>2+ years customer service experience</w:t>
       </w:r>
     </w:p>
     <w:sectPr>
@@ -1005,8 +1105,8 @@
       </w:pPr>
       <w:rPr>
         <w:rFonts w:ascii="Wingdings" w:hAnsi="Wingdings" w:cs="Wingdings" w:hint="default"/>
-        <w:sz w:val="10"/>
-        <w:szCs w:val="10"/>
+        <w:sz w:val="16"/>
+        <w:szCs w:val="16"/>
         <w:rFonts w:cs="OpenSymbol"/>
       </w:rPr>
     </w:lvl>
@@ -1880,8 +1980,8 @@
     <w:qFormat/>
     <w:rPr>
       <w:rFonts w:ascii="OpenSymbol" w:hAnsi="OpenSymbol" w:eastAsia="OpenSymbol" w:cs="OpenSymbol"/>
-      <w:sz w:val="14"/>
-      <w:szCs w:val="14"/>
+      <w:sz w:val="16"/>
+      <w:szCs w:val="16"/>
     </w:rPr>
   </w:style>
   <w:style w:type="character" w:styleId="ListLabel61">
@@ -2009,6 +2109,266 @@
   </w:style>
   <w:style w:type="character" w:styleId="ListLabel78">
     <w:name w:val="ListLabel 78"/>
+    <w:qFormat/>
+    <w:rPr>
+      <w:rFonts w:cs="Wingdings"/>
+    </w:rPr>
+  </w:style>
+  <w:style w:type="character" w:styleId="ListLabel79">
+    <w:name w:val="ListLabel 79"/>
+    <w:qFormat/>
+    <w:rPr>
+      <w:rFonts w:cs="OpenSymbol"/>
+      <w:sz w:val="10"/>
+      <w:szCs w:val="10"/>
+    </w:rPr>
+  </w:style>
+  <w:style w:type="character" w:styleId="ListLabel80">
+    <w:name w:val="ListLabel 80"/>
+    <w:qFormat/>
+    <w:rPr>
+      <w:rFonts w:cs="Courier New"/>
+    </w:rPr>
+  </w:style>
+  <w:style w:type="character" w:styleId="ListLabel81">
+    <w:name w:val="ListLabel 81"/>
+    <w:qFormat/>
+    <w:rPr>
+      <w:rFonts w:cs="Wingdings"/>
+    </w:rPr>
+  </w:style>
+  <w:style w:type="character" w:styleId="ListLabel82">
+    <w:name w:val="ListLabel 82"/>
+    <w:qFormat/>
+    <w:rPr>
+      <w:rFonts w:cs="Symbol"/>
+    </w:rPr>
+  </w:style>
+  <w:style w:type="character" w:styleId="ListLabel83">
+    <w:name w:val="ListLabel 83"/>
+    <w:qFormat/>
+    <w:rPr>
+      <w:rFonts w:cs="Courier New"/>
+    </w:rPr>
+  </w:style>
+  <w:style w:type="character" w:styleId="ListLabel84">
+    <w:name w:val="ListLabel 84"/>
+    <w:qFormat/>
+    <w:rPr>
+      <w:rFonts w:cs="Wingdings"/>
+    </w:rPr>
+  </w:style>
+  <w:style w:type="character" w:styleId="ListLabel85">
+    <w:name w:val="ListLabel 85"/>
+    <w:qFormat/>
+    <w:rPr>
+      <w:rFonts w:cs="Symbol"/>
+    </w:rPr>
+  </w:style>
+  <w:style w:type="character" w:styleId="ListLabel86">
+    <w:name w:val="ListLabel 86"/>
+    <w:qFormat/>
+    <w:rPr>
+      <w:rFonts w:cs="Courier New"/>
+    </w:rPr>
+  </w:style>
+  <w:style w:type="character" w:styleId="ListLabel87">
+    <w:name w:val="ListLabel 87"/>
+    <w:qFormat/>
+    <w:rPr>
+      <w:rFonts w:cs="Wingdings"/>
+    </w:rPr>
+  </w:style>
+  <w:style w:type="character" w:styleId="ListLabel88">
+    <w:name w:val="ListLabel 88"/>
+    <w:qFormat/>
+    <w:rPr>
+      <w:rFonts w:cs="OpenSymbol"/>
+      <w:sz w:val="10"/>
+      <w:szCs w:val="10"/>
+    </w:rPr>
+  </w:style>
+  <w:style w:type="character" w:styleId="ListLabel89">
+    <w:name w:val="ListLabel 89"/>
+    <w:qFormat/>
+    <w:rPr>
+      <w:rFonts w:cs="Courier New"/>
+    </w:rPr>
+  </w:style>
+  <w:style w:type="character" w:styleId="ListLabel90">
+    <w:name w:val="ListLabel 90"/>
+    <w:qFormat/>
+    <w:rPr>
+      <w:rFonts w:cs="Wingdings"/>
+    </w:rPr>
+  </w:style>
+  <w:style w:type="character" w:styleId="ListLabel91">
+    <w:name w:val="ListLabel 91"/>
+    <w:qFormat/>
+    <w:rPr>
+      <w:rFonts w:cs="Symbol"/>
+    </w:rPr>
+  </w:style>
+  <w:style w:type="character" w:styleId="ListLabel92">
+    <w:name w:val="ListLabel 92"/>
+    <w:qFormat/>
+    <w:rPr>
+      <w:rFonts w:cs="Courier New"/>
+    </w:rPr>
+  </w:style>
+  <w:style w:type="character" w:styleId="ListLabel93">
+    <w:name w:val="ListLabel 93"/>
+    <w:qFormat/>
+    <w:rPr>
+      <w:rFonts w:cs="Wingdings"/>
+    </w:rPr>
+  </w:style>
+  <w:style w:type="character" w:styleId="ListLabel94">
+    <w:name w:val="ListLabel 94"/>
+    <w:qFormat/>
+    <w:rPr>
+      <w:rFonts w:cs="Symbol"/>
+    </w:rPr>
+  </w:style>
+  <w:style w:type="character" w:styleId="ListLabel95">
+    <w:name w:val="ListLabel 95"/>
+    <w:qFormat/>
+    <w:rPr>
+      <w:rFonts w:cs="Courier New"/>
+    </w:rPr>
+  </w:style>
+  <w:style w:type="character" w:styleId="ListLabel96">
+    <w:name w:val="ListLabel 96"/>
+    <w:qFormat/>
+    <w:rPr>
+      <w:rFonts w:cs="Wingdings"/>
+    </w:rPr>
+  </w:style>
+  <w:style w:type="character" w:styleId="ListLabel97">
+    <w:name w:val="ListLabel 97"/>
+    <w:qFormat/>
+    <w:rPr>
+      <w:rFonts w:cs="OpenSymbol"/>
+      <w:sz w:val="10"/>
+      <w:szCs w:val="10"/>
+    </w:rPr>
+  </w:style>
+  <w:style w:type="character" w:styleId="ListLabel98">
+    <w:name w:val="ListLabel 98"/>
+    <w:qFormat/>
+    <w:rPr>
+      <w:rFonts w:cs="Courier New"/>
+    </w:rPr>
+  </w:style>
+  <w:style w:type="character" w:styleId="ListLabel99">
+    <w:name w:val="ListLabel 99"/>
+    <w:qFormat/>
+    <w:rPr>
+      <w:rFonts w:cs="Wingdings"/>
+    </w:rPr>
+  </w:style>
+  <w:style w:type="character" w:styleId="ListLabel100">
+    <w:name w:val="ListLabel 100"/>
+    <w:qFormat/>
+    <w:rPr>
+      <w:rFonts w:cs="Symbol"/>
+    </w:rPr>
+  </w:style>
+  <w:style w:type="character" w:styleId="ListLabel101">
+    <w:name w:val="ListLabel 101"/>
+    <w:qFormat/>
+    <w:rPr>
+      <w:rFonts w:cs="Courier New"/>
+    </w:rPr>
+  </w:style>
+  <w:style w:type="character" w:styleId="ListLabel102">
+    <w:name w:val="ListLabel 102"/>
+    <w:qFormat/>
+    <w:rPr>
+      <w:rFonts w:cs="Wingdings"/>
+    </w:rPr>
+  </w:style>
+  <w:style w:type="character" w:styleId="ListLabel103">
+    <w:name w:val="ListLabel 103"/>
+    <w:qFormat/>
+    <w:rPr>
+      <w:rFonts w:cs="Symbol"/>
+    </w:rPr>
+  </w:style>
+  <w:style w:type="character" w:styleId="ListLabel104">
+    <w:name w:val="ListLabel 104"/>
+    <w:qFormat/>
+    <w:rPr>
+      <w:rFonts w:cs="Courier New"/>
+    </w:rPr>
+  </w:style>
+  <w:style w:type="character" w:styleId="ListLabel105">
+    <w:name w:val="ListLabel 105"/>
+    <w:qFormat/>
+    <w:rPr>
+      <w:rFonts w:cs="Wingdings"/>
+    </w:rPr>
+  </w:style>
+  <w:style w:type="character" w:styleId="ListLabel106">
+    <w:name w:val="ListLabel 106"/>
+    <w:qFormat/>
+    <w:rPr>
+      <w:rFonts w:cs="OpenSymbol"/>
+      <w:sz w:val="21"/>
+      <w:szCs w:val="10"/>
+    </w:rPr>
+  </w:style>
+  <w:style w:type="character" w:styleId="ListLabel107">
+    <w:name w:val="ListLabel 107"/>
+    <w:qFormat/>
+    <w:rPr>
+      <w:rFonts w:cs="Courier New"/>
+    </w:rPr>
+  </w:style>
+  <w:style w:type="character" w:styleId="ListLabel108">
+    <w:name w:val="ListLabel 108"/>
+    <w:qFormat/>
+    <w:rPr>
+      <w:rFonts w:cs="Wingdings"/>
+    </w:rPr>
+  </w:style>
+  <w:style w:type="character" w:styleId="ListLabel109">
+    <w:name w:val="ListLabel 109"/>
+    <w:qFormat/>
+    <w:rPr>
+      <w:rFonts w:cs="Symbol"/>
+    </w:rPr>
+  </w:style>
+  <w:style w:type="character" w:styleId="ListLabel110">
+    <w:name w:val="ListLabel 110"/>
+    <w:qFormat/>
+    <w:rPr>
+      <w:rFonts w:cs="Courier New"/>
+    </w:rPr>
+  </w:style>
+  <w:style w:type="character" w:styleId="ListLabel111">
+    <w:name w:val="ListLabel 111"/>
+    <w:qFormat/>
+    <w:rPr>
+      <w:rFonts w:cs="Wingdings"/>
+    </w:rPr>
+  </w:style>
+  <w:style w:type="character" w:styleId="ListLabel112">
+    <w:name w:val="ListLabel 112"/>
+    <w:qFormat/>
+    <w:rPr>
+      <w:rFonts w:cs="Symbol"/>
+    </w:rPr>
+  </w:style>
+  <w:style w:type="character" w:styleId="ListLabel113">
+    <w:name w:val="ListLabel 113"/>
+    <w:qFormat/>
+    <w:rPr>
+      <w:rFonts w:cs="Courier New"/>
+    </w:rPr>
+  </w:style>
+  <w:style w:type="character" w:styleId="ListLabel114">
+    <w:name w:val="ListLabel 114"/>
     <w:qFormat/>
     <w:rPr>
       <w:rFonts w:cs="Wingdings"/>

</xml_diff>

<commit_message>
updated res and removed address
</commit_message>
<xml_diff>
--- a/cv/Fay_resume.docx
+++ b/cv/Fay_resume.docx
@@ -47,25 +47,17 @@
           <w:rFonts w:cs="Times New Roman" w:ascii="Times New Roman" w:hAnsi="Times New Roman"/>
           <w:sz w:val="18"/>
           <w:szCs w:val="18"/>
-        </w:rPr>
-        <w:t>708 6</w:t>
+          <w:highlight w:val="black"/>
+        </w:rPr>
+        <w:t xml:space="preserve">                                  </w:t>
       </w:r>
       <w:r>
         <w:rPr>
           <w:rFonts w:cs="Times New Roman" w:ascii="Times New Roman" w:hAnsi="Times New Roman"/>
           <w:sz w:val="18"/>
           <w:szCs w:val="18"/>
-          <w:vertAlign w:val="superscript"/>
-        </w:rPr>
-        <w:t>th</w:t>
-      </w:r>
-      <w:r>
-        <w:rPr>
-          <w:rFonts w:cs="Times New Roman" w:ascii="Times New Roman" w:hAnsi="Times New Roman"/>
-          <w:sz w:val="18"/>
-          <w:szCs w:val="18"/>
-        </w:rPr>
-        <w:t xml:space="preserve"> Ave N Unit 601, Seattle, WA 98109 * (704) 975-3698 * </w:t>
+        </w:rPr>
+        <w:t xml:space="preserve">, Seattle, WA 98109 * (704) 975-3698 * </w:t>
       </w:r>
       <w:hyperlink r:id="rId2">
         <w:r>
@@ -408,7 +400,7 @@
           <w:sz w:val="21"/>
           <w:szCs w:val="21"/>
         </w:rPr>
-        <w:t xml:space="preserve">Paved the way for a new lab project by designing the database, collecting and cleaning the data, and organizing data collection trips to museums across the U.S. </w:t>
+        <w:t xml:space="preserve">Paved the way for a new lab project by designing and maintaining the database, collecting, cleaning, and entering data, and organizing data collection trips to museums across the U.S. </w:t>
       </w:r>
     </w:p>
     <w:p>
@@ -452,7 +444,7 @@
           <w:sz w:val="21"/>
           <w:szCs w:val="21"/>
         </w:rPr>
-        <w:t>Created aesthetic maps from multi-variate data using SQL in ArcGIS</w:t>
+        <w:t>Created aesthetic maps from multi-variate data from SQL queries in ArcGIS</w:t>
       </w:r>
     </w:p>
     <w:p>
@@ -814,7 +806,7 @@
           <w:sz w:val="21"/>
           <w:szCs w:val="21"/>
         </w:rPr>
-        <w:t>Awarded the intensive, leadership-oriented Caldwell Fellowship for my ethics, scholarship, and service</w:t>
+        <w:t>Awarded the intensive, leadership-oriented Caldwell Fellowship for my integrity, scholarship, and service</w:t>
       </w:r>
     </w:p>
     <w:p>
@@ -924,23 +916,7 @@
           <w:sz w:val="21"/>
           <w:szCs w:val="21"/>
         </w:rPr>
-        <w:t xml:space="preserve">R, Python, SQL, GIS, applied statistics, </w:t>
-      </w:r>
-      <w:r>
-        <w:rPr>
-          <w:rFonts w:cs="Times New Roman" w:ascii="Times New Roman" w:hAnsi="Times New Roman"/>
-          <w:sz w:val="21"/>
-          <w:szCs w:val="21"/>
-        </w:rPr>
-        <w:t xml:space="preserve">data mining, </w:t>
-      </w:r>
-      <w:r>
-        <w:rPr>
-          <w:rFonts w:cs="Times New Roman" w:ascii="Times New Roman" w:hAnsi="Times New Roman"/>
-          <w:sz w:val="21"/>
-          <w:szCs w:val="21"/>
-        </w:rPr>
-        <w:t>data visualization, machine learning, and big data platforms (Hadoop, Apache Spark)</w:t>
+        <w:t>R, R graphics, Python, SQL, GIS, Microsoft Excel, applied statistics, data mining, data visualization, machine learning, big data platforms (Hadoop, Apache Spark)</w:t>
       </w:r>
     </w:p>
     <w:p>
@@ -962,7 +938,7 @@
           <w:sz w:val="21"/>
           <w:szCs w:val="21"/>
         </w:rPr>
-        <w:t xml:space="preserve">Prominently self-taught with 11+ verified skill certificates from Coursera and counting </w:t>
+        <w:t xml:space="preserve">Prominently self-taught with 13+ verified skill certificates from Coursera </w:t>
       </w:r>
     </w:p>
     <w:p>
@@ -1028,7 +1004,7 @@
           <w:sz w:val="21"/>
           <w:szCs w:val="21"/>
         </w:rPr>
-        <w:t>2+ years customer service experience</w:t>
+        <w:t>2+ years data entry and customer service experience</w:t>
       </w:r>
     </w:p>
     <w:sectPr>
@@ -2516,6 +2492,526 @@
   </w:style>
   <w:style w:type="character" w:styleId="ListLabel141">
     <w:name w:val="ListLabel 141"/>
+    <w:qFormat/>
+    <w:rPr>
+      <w:rFonts w:cs="Wingdings"/>
+    </w:rPr>
+  </w:style>
+  <w:style w:type="character" w:styleId="ListLabel142">
+    <w:name w:val="ListLabel 142"/>
+    <w:qFormat/>
+    <w:rPr>
+      <w:rFonts w:cs="OpenSymbol"/>
+      <w:sz w:val="16"/>
+      <w:szCs w:val="16"/>
+    </w:rPr>
+  </w:style>
+  <w:style w:type="character" w:styleId="ListLabel143">
+    <w:name w:val="ListLabel 143"/>
+    <w:qFormat/>
+    <w:rPr>
+      <w:rFonts w:cs="Courier New"/>
+    </w:rPr>
+  </w:style>
+  <w:style w:type="character" w:styleId="ListLabel144">
+    <w:name w:val="ListLabel 144"/>
+    <w:qFormat/>
+    <w:rPr>
+      <w:rFonts w:cs="Wingdings"/>
+    </w:rPr>
+  </w:style>
+  <w:style w:type="character" w:styleId="ListLabel145">
+    <w:name w:val="ListLabel 145"/>
+    <w:qFormat/>
+    <w:rPr>
+      <w:rFonts w:cs="Symbol"/>
+    </w:rPr>
+  </w:style>
+  <w:style w:type="character" w:styleId="ListLabel146">
+    <w:name w:val="ListLabel 146"/>
+    <w:qFormat/>
+    <w:rPr>
+      <w:rFonts w:cs="Courier New"/>
+    </w:rPr>
+  </w:style>
+  <w:style w:type="character" w:styleId="ListLabel147">
+    <w:name w:val="ListLabel 147"/>
+    <w:qFormat/>
+    <w:rPr>
+      <w:rFonts w:cs="Wingdings"/>
+    </w:rPr>
+  </w:style>
+  <w:style w:type="character" w:styleId="ListLabel148">
+    <w:name w:val="ListLabel 148"/>
+    <w:qFormat/>
+    <w:rPr>
+      <w:rFonts w:cs="Symbol"/>
+    </w:rPr>
+  </w:style>
+  <w:style w:type="character" w:styleId="ListLabel149">
+    <w:name w:val="ListLabel 149"/>
+    <w:qFormat/>
+    <w:rPr>
+      <w:rFonts w:cs="Courier New"/>
+    </w:rPr>
+  </w:style>
+  <w:style w:type="character" w:styleId="ListLabel150">
+    <w:name w:val="ListLabel 150"/>
+    <w:qFormat/>
+    <w:rPr>
+      <w:rFonts w:cs="Wingdings"/>
+    </w:rPr>
+  </w:style>
+  <w:style w:type="character" w:styleId="ListLabel151">
+    <w:name w:val="ListLabel 151"/>
+    <w:qFormat/>
+    <w:rPr>
+      <w:rFonts w:cs="OpenSymbol"/>
+      <w:sz w:val="16"/>
+      <w:szCs w:val="16"/>
+    </w:rPr>
+  </w:style>
+  <w:style w:type="character" w:styleId="ListLabel152">
+    <w:name w:val="ListLabel 152"/>
+    <w:qFormat/>
+    <w:rPr>
+      <w:rFonts w:cs="Courier New"/>
+    </w:rPr>
+  </w:style>
+  <w:style w:type="character" w:styleId="ListLabel153">
+    <w:name w:val="ListLabel 153"/>
+    <w:qFormat/>
+    <w:rPr>
+      <w:rFonts w:cs="Wingdings"/>
+    </w:rPr>
+  </w:style>
+  <w:style w:type="character" w:styleId="ListLabel154">
+    <w:name w:val="ListLabel 154"/>
+    <w:qFormat/>
+    <w:rPr>
+      <w:rFonts w:cs="Symbol"/>
+    </w:rPr>
+  </w:style>
+  <w:style w:type="character" w:styleId="ListLabel155">
+    <w:name w:val="ListLabel 155"/>
+    <w:qFormat/>
+    <w:rPr>
+      <w:rFonts w:cs="Courier New"/>
+    </w:rPr>
+  </w:style>
+  <w:style w:type="character" w:styleId="ListLabel156">
+    <w:name w:val="ListLabel 156"/>
+    <w:qFormat/>
+    <w:rPr>
+      <w:rFonts w:cs="Wingdings"/>
+    </w:rPr>
+  </w:style>
+  <w:style w:type="character" w:styleId="ListLabel157">
+    <w:name w:val="ListLabel 157"/>
+    <w:qFormat/>
+    <w:rPr>
+      <w:rFonts w:cs="Symbol"/>
+    </w:rPr>
+  </w:style>
+  <w:style w:type="character" w:styleId="ListLabel158">
+    <w:name w:val="ListLabel 158"/>
+    <w:qFormat/>
+    <w:rPr>
+      <w:rFonts w:cs="Courier New"/>
+    </w:rPr>
+  </w:style>
+  <w:style w:type="character" w:styleId="ListLabel159">
+    <w:name w:val="ListLabel 159"/>
+    <w:qFormat/>
+    <w:rPr>
+      <w:rFonts w:cs="Wingdings"/>
+    </w:rPr>
+  </w:style>
+  <w:style w:type="character" w:styleId="ListLabel160">
+    <w:name w:val="ListLabel 160"/>
+    <w:qFormat/>
+    <w:rPr>
+      <w:rFonts w:cs="OpenSymbol"/>
+      <w:sz w:val="16"/>
+      <w:szCs w:val="16"/>
+    </w:rPr>
+  </w:style>
+  <w:style w:type="character" w:styleId="ListLabel161">
+    <w:name w:val="ListLabel 161"/>
+    <w:qFormat/>
+    <w:rPr>
+      <w:rFonts w:cs="Courier New"/>
+    </w:rPr>
+  </w:style>
+  <w:style w:type="character" w:styleId="ListLabel162">
+    <w:name w:val="ListLabel 162"/>
+    <w:qFormat/>
+    <w:rPr>
+      <w:rFonts w:cs="Wingdings"/>
+    </w:rPr>
+  </w:style>
+  <w:style w:type="character" w:styleId="ListLabel163">
+    <w:name w:val="ListLabel 163"/>
+    <w:qFormat/>
+    <w:rPr>
+      <w:rFonts w:cs="Symbol"/>
+    </w:rPr>
+  </w:style>
+  <w:style w:type="character" w:styleId="ListLabel164">
+    <w:name w:val="ListLabel 164"/>
+    <w:qFormat/>
+    <w:rPr>
+      <w:rFonts w:cs="Courier New"/>
+    </w:rPr>
+  </w:style>
+  <w:style w:type="character" w:styleId="ListLabel165">
+    <w:name w:val="ListLabel 165"/>
+    <w:qFormat/>
+    <w:rPr>
+      <w:rFonts w:cs="Wingdings"/>
+    </w:rPr>
+  </w:style>
+  <w:style w:type="character" w:styleId="ListLabel166">
+    <w:name w:val="ListLabel 166"/>
+    <w:qFormat/>
+    <w:rPr>
+      <w:rFonts w:cs="Symbol"/>
+    </w:rPr>
+  </w:style>
+  <w:style w:type="character" w:styleId="ListLabel167">
+    <w:name w:val="ListLabel 167"/>
+    <w:qFormat/>
+    <w:rPr>
+      <w:rFonts w:cs="Courier New"/>
+    </w:rPr>
+  </w:style>
+  <w:style w:type="character" w:styleId="ListLabel168">
+    <w:name w:val="ListLabel 168"/>
+    <w:qFormat/>
+    <w:rPr>
+      <w:rFonts w:cs="Wingdings"/>
+    </w:rPr>
+  </w:style>
+  <w:style w:type="character" w:styleId="ListLabel169">
+    <w:name w:val="ListLabel 169"/>
+    <w:qFormat/>
+    <w:rPr>
+      <w:rFonts w:cs="OpenSymbol"/>
+      <w:sz w:val="16"/>
+      <w:szCs w:val="16"/>
+    </w:rPr>
+  </w:style>
+  <w:style w:type="character" w:styleId="ListLabel170">
+    <w:name w:val="ListLabel 170"/>
+    <w:qFormat/>
+    <w:rPr>
+      <w:rFonts w:cs="Courier New"/>
+    </w:rPr>
+  </w:style>
+  <w:style w:type="character" w:styleId="ListLabel171">
+    <w:name w:val="ListLabel 171"/>
+    <w:qFormat/>
+    <w:rPr>
+      <w:rFonts w:cs="Wingdings"/>
+    </w:rPr>
+  </w:style>
+  <w:style w:type="character" w:styleId="ListLabel172">
+    <w:name w:val="ListLabel 172"/>
+    <w:qFormat/>
+    <w:rPr>
+      <w:rFonts w:cs="Symbol"/>
+    </w:rPr>
+  </w:style>
+  <w:style w:type="character" w:styleId="ListLabel173">
+    <w:name w:val="ListLabel 173"/>
+    <w:qFormat/>
+    <w:rPr>
+      <w:rFonts w:cs="Courier New"/>
+    </w:rPr>
+  </w:style>
+  <w:style w:type="character" w:styleId="ListLabel174">
+    <w:name w:val="ListLabel 174"/>
+    <w:qFormat/>
+    <w:rPr>
+      <w:rFonts w:cs="Wingdings"/>
+    </w:rPr>
+  </w:style>
+  <w:style w:type="character" w:styleId="ListLabel175">
+    <w:name w:val="ListLabel 175"/>
+    <w:qFormat/>
+    <w:rPr>
+      <w:rFonts w:cs="Symbol"/>
+    </w:rPr>
+  </w:style>
+  <w:style w:type="character" w:styleId="ListLabel176">
+    <w:name w:val="ListLabel 176"/>
+    <w:qFormat/>
+    <w:rPr>
+      <w:rFonts w:cs="Courier New"/>
+    </w:rPr>
+  </w:style>
+  <w:style w:type="character" w:styleId="ListLabel177">
+    <w:name w:val="ListLabel 177"/>
+    <w:qFormat/>
+    <w:rPr>
+      <w:rFonts w:cs="Wingdings"/>
+    </w:rPr>
+  </w:style>
+  <w:style w:type="character" w:styleId="ListLabel178">
+    <w:name w:val="ListLabel 178"/>
+    <w:qFormat/>
+    <w:rPr>
+      <w:rFonts w:cs="OpenSymbol"/>
+      <w:sz w:val="16"/>
+      <w:szCs w:val="16"/>
+    </w:rPr>
+  </w:style>
+  <w:style w:type="character" w:styleId="ListLabel179">
+    <w:name w:val="ListLabel 179"/>
+    <w:qFormat/>
+    <w:rPr>
+      <w:rFonts w:cs="Courier New"/>
+    </w:rPr>
+  </w:style>
+  <w:style w:type="character" w:styleId="ListLabel180">
+    <w:name w:val="ListLabel 180"/>
+    <w:qFormat/>
+    <w:rPr>
+      <w:rFonts w:cs="Wingdings"/>
+    </w:rPr>
+  </w:style>
+  <w:style w:type="character" w:styleId="ListLabel181">
+    <w:name w:val="ListLabel 181"/>
+    <w:qFormat/>
+    <w:rPr>
+      <w:rFonts w:cs="Symbol"/>
+    </w:rPr>
+  </w:style>
+  <w:style w:type="character" w:styleId="ListLabel182">
+    <w:name w:val="ListLabel 182"/>
+    <w:qFormat/>
+    <w:rPr>
+      <w:rFonts w:cs="Courier New"/>
+    </w:rPr>
+  </w:style>
+  <w:style w:type="character" w:styleId="ListLabel183">
+    <w:name w:val="ListLabel 183"/>
+    <w:qFormat/>
+    <w:rPr>
+      <w:rFonts w:cs="Wingdings"/>
+    </w:rPr>
+  </w:style>
+  <w:style w:type="character" w:styleId="ListLabel184">
+    <w:name w:val="ListLabel 184"/>
+    <w:qFormat/>
+    <w:rPr>
+      <w:rFonts w:cs="Symbol"/>
+    </w:rPr>
+  </w:style>
+  <w:style w:type="character" w:styleId="ListLabel185">
+    <w:name w:val="ListLabel 185"/>
+    <w:qFormat/>
+    <w:rPr>
+      <w:rFonts w:cs="Courier New"/>
+    </w:rPr>
+  </w:style>
+  <w:style w:type="character" w:styleId="ListLabel186">
+    <w:name w:val="ListLabel 186"/>
+    <w:qFormat/>
+    <w:rPr>
+      <w:rFonts w:cs="Wingdings"/>
+    </w:rPr>
+  </w:style>
+  <w:style w:type="character" w:styleId="ListLabel187">
+    <w:name w:val="ListLabel 187"/>
+    <w:qFormat/>
+    <w:rPr>
+      <w:rFonts w:cs="OpenSymbol"/>
+      <w:sz w:val="16"/>
+      <w:szCs w:val="16"/>
+    </w:rPr>
+  </w:style>
+  <w:style w:type="character" w:styleId="ListLabel188">
+    <w:name w:val="ListLabel 188"/>
+    <w:qFormat/>
+    <w:rPr>
+      <w:rFonts w:cs="Courier New"/>
+    </w:rPr>
+  </w:style>
+  <w:style w:type="character" w:styleId="ListLabel189">
+    <w:name w:val="ListLabel 189"/>
+    <w:qFormat/>
+    <w:rPr>
+      <w:rFonts w:cs="Wingdings"/>
+    </w:rPr>
+  </w:style>
+  <w:style w:type="character" w:styleId="ListLabel190">
+    <w:name w:val="ListLabel 190"/>
+    <w:qFormat/>
+    <w:rPr>
+      <w:rFonts w:cs="Symbol"/>
+    </w:rPr>
+  </w:style>
+  <w:style w:type="character" w:styleId="ListLabel191">
+    <w:name w:val="ListLabel 191"/>
+    <w:qFormat/>
+    <w:rPr>
+      <w:rFonts w:cs="Courier New"/>
+    </w:rPr>
+  </w:style>
+  <w:style w:type="character" w:styleId="ListLabel192">
+    <w:name w:val="ListLabel 192"/>
+    <w:qFormat/>
+    <w:rPr>
+      <w:rFonts w:cs="Wingdings"/>
+    </w:rPr>
+  </w:style>
+  <w:style w:type="character" w:styleId="ListLabel193">
+    <w:name w:val="ListLabel 193"/>
+    <w:qFormat/>
+    <w:rPr>
+      <w:rFonts w:cs="Symbol"/>
+    </w:rPr>
+  </w:style>
+  <w:style w:type="character" w:styleId="ListLabel194">
+    <w:name w:val="ListLabel 194"/>
+    <w:qFormat/>
+    <w:rPr>
+      <w:rFonts w:cs="Courier New"/>
+    </w:rPr>
+  </w:style>
+  <w:style w:type="character" w:styleId="ListLabel195">
+    <w:name w:val="ListLabel 195"/>
+    <w:qFormat/>
+    <w:rPr>
+      <w:rFonts w:cs="Wingdings"/>
+    </w:rPr>
+  </w:style>
+  <w:style w:type="character" w:styleId="ListLabel196">
+    <w:name w:val="ListLabel 196"/>
+    <w:qFormat/>
+    <w:rPr>
+      <w:rFonts w:cs="OpenSymbol"/>
+      <w:sz w:val="16"/>
+      <w:szCs w:val="16"/>
+    </w:rPr>
+  </w:style>
+  <w:style w:type="character" w:styleId="ListLabel197">
+    <w:name w:val="ListLabel 197"/>
+    <w:qFormat/>
+    <w:rPr>
+      <w:rFonts w:cs="Courier New"/>
+    </w:rPr>
+  </w:style>
+  <w:style w:type="character" w:styleId="ListLabel198">
+    <w:name w:val="ListLabel 198"/>
+    <w:qFormat/>
+    <w:rPr>
+      <w:rFonts w:cs="Wingdings"/>
+    </w:rPr>
+  </w:style>
+  <w:style w:type="character" w:styleId="ListLabel199">
+    <w:name w:val="ListLabel 199"/>
+    <w:qFormat/>
+    <w:rPr>
+      <w:rFonts w:cs="Symbol"/>
+    </w:rPr>
+  </w:style>
+  <w:style w:type="character" w:styleId="ListLabel200">
+    <w:name w:val="ListLabel 200"/>
+    <w:qFormat/>
+    <w:rPr>
+      <w:rFonts w:cs="Courier New"/>
+    </w:rPr>
+  </w:style>
+  <w:style w:type="character" w:styleId="ListLabel201">
+    <w:name w:val="ListLabel 201"/>
+    <w:qFormat/>
+    <w:rPr>
+      <w:rFonts w:cs="Wingdings"/>
+    </w:rPr>
+  </w:style>
+  <w:style w:type="character" w:styleId="ListLabel202">
+    <w:name w:val="ListLabel 202"/>
+    <w:qFormat/>
+    <w:rPr>
+      <w:rFonts w:cs="Symbol"/>
+    </w:rPr>
+  </w:style>
+  <w:style w:type="character" w:styleId="ListLabel203">
+    <w:name w:val="ListLabel 203"/>
+    <w:qFormat/>
+    <w:rPr>
+      <w:rFonts w:cs="Courier New"/>
+    </w:rPr>
+  </w:style>
+  <w:style w:type="character" w:styleId="ListLabel204">
+    <w:name w:val="ListLabel 204"/>
+    <w:qFormat/>
+    <w:rPr>
+      <w:rFonts w:cs="Wingdings"/>
+    </w:rPr>
+  </w:style>
+  <w:style w:type="character" w:styleId="ListLabel205">
+    <w:name w:val="ListLabel 205"/>
+    <w:qFormat/>
+    <w:rPr>
+      <w:rFonts w:cs="OpenSymbol"/>
+      <w:sz w:val="16"/>
+      <w:szCs w:val="16"/>
+    </w:rPr>
+  </w:style>
+  <w:style w:type="character" w:styleId="ListLabel206">
+    <w:name w:val="ListLabel 206"/>
+    <w:qFormat/>
+    <w:rPr>
+      <w:rFonts w:cs="Courier New"/>
+    </w:rPr>
+  </w:style>
+  <w:style w:type="character" w:styleId="ListLabel207">
+    <w:name w:val="ListLabel 207"/>
+    <w:qFormat/>
+    <w:rPr>
+      <w:rFonts w:cs="Wingdings"/>
+    </w:rPr>
+  </w:style>
+  <w:style w:type="character" w:styleId="ListLabel208">
+    <w:name w:val="ListLabel 208"/>
+    <w:qFormat/>
+    <w:rPr>
+      <w:rFonts w:cs="Symbol"/>
+    </w:rPr>
+  </w:style>
+  <w:style w:type="character" w:styleId="ListLabel209">
+    <w:name w:val="ListLabel 209"/>
+    <w:qFormat/>
+    <w:rPr>
+      <w:rFonts w:cs="Courier New"/>
+    </w:rPr>
+  </w:style>
+  <w:style w:type="character" w:styleId="ListLabel210">
+    <w:name w:val="ListLabel 210"/>
+    <w:qFormat/>
+    <w:rPr>
+      <w:rFonts w:cs="Wingdings"/>
+    </w:rPr>
+  </w:style>
+  <w:style w:type="character" w:styleId="ListLabel211">
+    <w:name w:val="ListLabel 211"/>
+    <w:qFormat/>
+    <w:rPr>
+      <w:rFonts w:cs="Symbol"/>
+    </w:rPr>
+  </w:style>
+  <w:style w:type="character" w:styleId="ListLabel212">
+    <w:name w:val="ListLabel 212"/>
+    <w:qFormat/>
+    <w:rPr>
+      <w:rFonts w:cs="Courier New"/>
+    </w:rPr>
+  </w:style>
+  <w:style w:type="character" w:styleId="ListLabel213">
+    <w:name w:val="ListLabel 213"/>
     <w:qFormat/>
     <w:rPr>
       <w:rFonts w:cs="Wingdings"/>

</xml_diff>

<commit_message>
updating resume. need to save pdf later
</commit_message>
<xml_diff>
--- a/cv/Fay_resume.docx
+++ b/cv/Fay_resume.docx
@@ -252,7 +252,12 @@
               <w:t>300</w:t>
             </w:r>
             <w:r>
-              <w:t xml:space="preserve"> hours of Data Analyst time</w:t>
+              <w:t xml:space="preserve"> hours </w:t>
+            </w:r>
+            <w:bookmarkStart w:id="0" w:name="_GoBack"/>
+            <w:bookmarkEnd w:id="0"/>
+            <w:r>
+              <w:t>of Data Analyst time</w:t>
             </w:r>
             <w:r>
               <w:t xml:space="preserve">. </w:t>
@@ -329,6 +334,9 @@
             <w:r>
               <w:t>press releases</w:t>
             </w:r>
+            <w:r>
+              <w:t>.</w:t>
+            </w:r>
           </w:p>
           <w:p>
             <w:pPr>
@@ -342,7 +350,13 @@
               <w:t>Controlled the ETL pipeline code</w:t>
             </w:r>
             <w:r>
-              <w:t xml:space="preserve"> (Python)</w:t>
+              <w:t xml:space="preserve"> (Python</w:t>
+            </w:r>
+            <w:r>
+              <w:t xml:space="preserve"> - Pandas</w:t>
+            </w:r>
+            <w:r>
+              <w:t>)</w:t>
             </w:r>
             <w:r>
               <w:t xml:space="preserve">. Updated it to process data more quickly and altered the extraction process </w:t>
@@ -352,6 +366,9 @@
             </w:r>
             <w:r>
               <w:t>and saving 600 hours of Data Analyst time</w:t>
+            </w:r>
+            <w:r>
+              <w:t>.</w:t>
             </w:r>
           </w:p>
           <w:p>
@@ -366,7 +383,21 @@
               <w:t xml:space="preserve">Used machine learning </w:t>
             </w:r>
             <w:r>
-              <w:t xml:space="preserve">(Python) </w:t>
+              <w:t>(Python</w:t>
+            </w:r>
+            <w:r>
+              <w:t xml:space="preserve"> - </w:t>
+            </w:r>
+            <w:proofErr w:type="spellStart"/>
+            <w:r>
+              <w:t>Scikit</w:t>
+            </w:r>
+            <w:proofErr w:type="spellEnd"/>
+            <w:r>
+              <w:t>-learn</w:t>
+            </w:r>
+            <w:r>
+              <w:t xml:space="preserve">) </w:t>
             </w:r>
             <w:r>
               <w:t>to impr</w:t>
@@ -381,16 +412,39 @@
               <w:t xml:space="preserve"> on average</w:t>
             </w:r>
             <w:r>
-              <w:t>. Gained</w:t>
+              <w:t xml:space="preserve">. </w:t>
             </w:r>
             <w:r>
-              <w:t xml:space="preserve"> methodology </w:t>
+              <w:t>Built framework for the entire team to use</w:t>
+            </w:r>
+            <w:r>
+              <w:t xml:space="preserve"> these </w:t>
+            </w:r>
+            <w:proofErr w:type="gramStart"/>
+            <w:r>
+              <w:t>methods, and</w:t>
+            </w:r>
+            <w:proofErr w:type="gramEnd"/>
+            <w:r>
+              <w:t xml:space="preserve"> </w:t>
+            </w:r>
+            <w:r>
+              <w:t>g</w:t>
+            </w:r>
+            <w:r>
+              <w:t>ained</w:t>
+            </w:r>
+            <w:r>
+              <w:t xml:space="preserve"> </w:t>
             </w:r>
             <w:r>
               <w:t xml:space="preserve">approval from the </w:t>
             </w:r>
             <w:r>
               <w:t>IHME scientific council</w:t>
+            </w:r>
+            <w:r>
+              <w:t>.</w:t>
             </w:r>
           </w:p>
         </w:tc>
@@ -499,6 +553,13 @@
                 <w:rFonts w:ascii="Calibri" w:hAnsi="Calibri" w:cs="Times New Roman"/>
                 <w:szCs w:val="24"/>
               </w:rPr>
+              <w:t xml:space="preserve">in ArcGIS </w:t>
+            </w:r>
+            <w:r>
+              <w:rPr>
+                <w:rFonts w:ascii="Calibri" w:hAnsi="Calibri" w:cs="Times New Roman"/>
+                <w:szCs w:val="24"/>
+              </w:rPr>
               <w:t>using</w:t>
             </w:r>
             <w:r>
@@ -506,23 +567,7 @@
                 <w:rFonts w:ascii="Calibri" w:hAnsi="Calibri" w:cs="Times New Roman"/>
                 <w:szCs w:val="24"/>
               </w:rPr>
-              <w:t xml:space="preserve"> literature review and museum </w:t>
-            </w:r>
-            <w:r>
-              <w:rPr>
-                <w:rFonts w:ascii="Calibri" w:hAnsi="Calibri" w:cs="Times New Roman"/>
-                <w:szCs w:val="24"/>
-              </w:rPr>
-              <w:t>collections</w:t>
-            </w:r>
-            <w:bookmarkStart w:id="0" w:name="_GoBack"/>
-            <w:bookmarkEnd w:id="0"/>
-            <w:r>
-              <w:rPr>
-                <w:rFonts w:ascii="Calibri" w:hAnsi="Calibri" w:cs="Times New Roman"/>
-                <w:szCs w:val="24"/>
-              </w:rPr>
-              <w:t xml:space="preserve"> </w:t>
+              <w:t xml:space="preserve"> literature review and museum trips </w:t>
             </w:r>
             <w:r>
               <w:rPr>
@@ -792,7 +837,15 @@
           </w:p>
           <w:p>
             <w:r>
-              <w:t>Computer Programming I</w:t>
+              <w:t xml:space="preserve">Computer </w:t>
+            </w:r>
+            <w:proofErr w:type="gramStart"/>
+            <w:r>
+              <w:t>Programming</w:t>
+            </w:r>
+            <w:proofErr w:type="gramEnd"/>
+            <w:r>
+              <w:t xml:space="preserve"> I</w:t>
             </w:r>
           </w:p>
         </w:tc>
@@ -1047,11 +1100,19 @@
             <w:r>
               <w:t xml:space="preserve">. </w:t>
             </w:r>
+            <w:proofErr w:type="spellStart"/>
             <w:r>
               <w:rPr>
                 <w:b/>
               </w:rPr>
-              <w:t>Behav Genet</w:t>
+              <w:t>Behav</w:t>
+            </w:r>
+            <w:proofErr w:type="spellEnd"/>
+            <w:r>
+              <w:rPr>
+                <w:b/>
+              </w:rPr>
+              <w:t xml:space="preserve"> Genet</w:t>
             </w:r>
             <w:r>
               <w:t>. 2016.</w:t>

</xml_diff>

<commit_message>
updating resume and adding new blog post
</commit_message>
<xml_diff>
--- a/cv/Fay_resume.docx
+++ b/cv/Fay_resume.docx
@@ -252,12 +252,7 @@
               <w:t>300</w:t>
             </w:r>
             <w:r>
-              <w:t xml:space="preserve"> hours </w:t>
-            </w:r>
-            <w:bookmarkStart w:id="0" w:name="_GoBack"/>
-            <w:bookmarkEnd w:id="0"/>
-            <w:r>
-              <w:t>of Data Analyst time</w:t>
+              <w:t xml:space="preserve"> hours of Data Analyst time</w:t>
             </w:r>
             <w:r>
               <w:t xml:space="preserve">. </w:t>
@@ -380,7 +375,15 @@
               </w:numPr>
             </w:pPr>
             <w:r>
-              <w:t xml:space="preserve">Used machine learning </w:t>
+              <w:t xml:space="preserve">Built </w:t>
+            </w:r>
+            <w:bookmarkStart w:id="0" w:name="_GoBack"/>
+            <w:bookmarkEnd w:id="0"/>
+            <w:r>
+              <w:t xml:space="preserve">framework for using </w:t>
+            </w:r>
+            <w:r>
+              <w:t xml:space="preserve">machine learning </w:t>
             </w:r>
             <w:r>
               <w:t>(Python</w:t>
@@ -400,31 +403,26 @@
               <w:t xml:space="preserve">) </w:t>
             </w:r>
             <w:r>
-              <w:t>to impr</w:t>
+              <w:t>to</w:t>
+            </w:r>
+            <w:r>
+              <w:t xml:space="preserve"> impr</w:t>
             </w:r>
             <w:r>
               <w:t>ove epidemiological predictions in data-sparse areas</w:t>
             </w:r>
             <w:r>
-              <w:t xml:space="preserve"> and increased model performance 50%-100%</w:t>
+              <w:t>. I</w:t>
+            </w:r>
+            <w:r>
+              <w:t>ncreased model performance 50%-100%</w:t>
             </w:r>
             <w:r>
               <w:t xml:space="preserve"> on average</w:t>
             </w:r>
             <w:r>
-              <w:t xml:space="preserve">. </w:t>
+              <w:t xml:space="preserve"> and</w:t>
             </w:r>
-            <w:r>
-              <w:t>Built framework for the entire team to use</w:t>
-            </w:r>
-            <w:r>
-              <w:t xml:space="preserve"> these </w:t>
-            </w:r>
-            <w:proofErr w:type="gramStart"/>
-            <w:r>
-              <w:t>methods, and</w:t>
-            </w:r>
-            <w:proofErr w:type="gramEnd"/>
             <w:r>
               <w:t xml:space="preserve"> </w:t>
             </w:r>

</xml_diff>

<commit_message>
updating resume with gpa and languages
</commit_message>
<xml_diff>
--- a/cv/Fay_resume.docx
+++ b/cv/Fay_resume.docx
@@ -28,11 +28,13 @@
             <w:pPr>
               <w:pStyle w:val="Title"/>
               <w:rPr>
+                <w:rFonts w:ascii="Calibri" w:hAnsi="Calibri" w:cs="Calibri"/>
                 <w:b/>
               </w:rPr>
             </w:pPr>
             <w:r>
               <w:rPr>
+                <w:rFonts w:ascii="Calibri" w:hAnsi="Calibri" w:cs="Calibri"/>
                 <w:b/>
                 <w:color w:val="000000" w:themeColor="text1"/>
                 <w:sz w:val="52"/>
@@ -43,6 +45,7 @@
             <w:r>
               <w:rPr>
                 <w:rStyle w:val="IntenseEmphasis"/>
+                <w:rFonts w:ascii="Calibri" w:hAnsi="Calibri" w:cs="Calibri"/>
                 <w:sz w:val="52"/>
                 <w:szCs w:val="52"/>
               </w:rPr>
@@ -145,8 +148,15 @@
     <w:p>
       <w:pPr>
         <w:pStyle w:val="Heading1"/>
+        <w:ind w:left="0"/>
+        <w:rPr>
+          <w:rFonts w:asciiTheme="minorHAnsi" w:hAnsiTheme="minorHAnsi" w:cstheme="minorHAnsi"/>
+        </w:rPr>
       </w:pPr>
       <w:r>
+        <w:rPr>
+          <w:rFonts w:asciiTheme="minorHAnsi" w:hAnsiTheme="minorHAnsi" w:cstheme="minorHAnsi"/>
+        </w:rPr>
         <w:t>Experience</w:t>
       </w:r>
     </w:p>
@@ -228,21 +238,10 @@
               <w:t>Built</w:t>
             </w:r>
             <w:r>
-              <w:t xml:space="preserve"> a machine learning library (Python, </w:t>
-            </w:r>
-            <w:proofErr w:type="spellStart"/>
-            <w:r>
-              <w:t>Scikit</w:t>
-            </w:r>
-            <w:proofErr w:type="spellEnd"/>
-            <w:r>
-              <w:t xml:space="preserve">-learn) to improve epidemiological predictions in data-sparse areas for multiple risk factors. Increased model performance 50%-100% on average </w:t>
+              <w:t xml:space="preserve"> a machine learning library </w:t>
             </w:r>
             <w:r>
-              <w:t xml:space="preserve">from old statistical methods </w:t>
-            </w:r>
-            <w:r>
-              <w:t>and gained approval from the IHME scientific council</w:t>
+              <w:t>to improve epidemiological predictions in data-sparse areas for multiple risk factors. Increased model performance 50%-100% on average from old statistical methods and gained approval from the IHME scientific council</w:t>
             </w:r>
           </w:p>
           <w:p>
@@ -257,7 +256,16 @@
               <w:t>Improved</w:t>
             </w:r>
             <w:r>
-              <w:t xml:space="preserve"> the ETL pipeline code (Python, Pandas). Updated it to process data more quickly and altered the extraction process to move away from cleaning scripts, reducing the extraction time by 20% and saving 600 hours of Data Analyst time</w:t>
+              <w:t xml:space="preserve"> the ETL pipeline code. </w:t>
+            </w:r>
+            <w:r>
+              <w:t>Updated it to process data more quickly and altered the extraction process</w:t>
+            </w:r>
+            <w:r>
+              <w:t xml:space="preserve"> </w:t>
+            </w:r>
+            <w:r>
+              <w:t>reducing extraction time by 20% and saving 600 hours of Data Analyst time</w:t>
             </w:r>
           </w:p>
           <w:p>
@@ -275,13 +283,13 @@
               <w:t xml:space="preserve">esigned dynamic dashboards </w:t>
             </w:r>
             <w:r>
-              <w:t xml:space="preserve">(Tableau, </w:t>
+              <w:t>in Tableau and S</w:t>
             </w:r>
             <w:r>
-              <w:t>Superset</w:t>
+              <w:t>uperset</w:t>
             </w:r>
             <w:r>
-              <w:t>)</w:t>
+              <w:t xml:space="preserve"> (open-source)</w:t>
             </w:r>
             <w:r>
               <w:t xml:space="preserve"> </w:t>
@@ -310,18 +318,6 @@
             <w:r>
               <w:t xml:space="preserve">. </w:t>
             </w:r>
-            <w:r>
-              <w:t xml:space="preserve">Collaborated on the </w:t>
-            </w:r>
-            <w:r>
-              <w:t xml:space="preserve">specifications of the </w:t>
-            </w:r>
-            <w:r>
-              <w:t>dashboards</w:t>
-            </w:r>
-            <w:r>
-              <w:t xml:space="preserve"> with the faculty leader to support the stories he needed to tell </w:t>
-            </w:r>
           </w:p>
           <w:p>
             <w:pPr>
@@ -332,25 +328,10 @@
               </w:numPr>
             </w:pPr>
             <w:r>
-              <w:t xml:space="preserve">Used Python, </w:t>
+              <w:t>Performed</w:t>
             </w:r>
             <w:r>
-              <w:t>R</w:t>
-            </w:r>
-            <w:r>
-              <w:t xml:space="preserve">, </w:t>
-            </w:r>
-            <w:r>
-              <w:t>and SQL</w:t>
-            </w:r>
-            <w:r>
-              <w:t xml:space="preserve"> to</w:t>
-            </w:r>
-            <w:r>
-              <w:t xml:space="preserve"> </w:t>
-            </w:r>
-            <w:r>
-              <w:t>perform statistical data analysis and</w:t>
+              <w:t xml:space="preserve"> statistical data analysis and</w:t>
             </w:r>
             <w:r>
               <w:t xml:space="preserve"> data</w:t>
@@ -711,8 +692,15 @@
     <w:p>
       <w:pPr>
         <w:pStyle w:val="Heading1"/>
+        <w:ind w:left="0"/>
+        <w:rPr>
+          <w:rFonts w:ascii="Calibri" w:hAnsi="Calibri" w:cs="Calibri"/>
+        </w:rPr>
       </w:pPr>
       <w:r>
+        <w:rPr>
+          <w:rFonts w:ascii="Calibri" w:hAnsi="Calibri" w:cs="Calibri"/>
+        </w:rPr>
         <w:t>Education</w:t>
       </w:r>
     </w:p>
@@ -773,10 +761,7 @@
               <w:pStyle w:val="Heading2"/>
             </w:pPr>
             <w:r>
-              <w:t>professional development</w:t>
-            </w:r>
-            <w:r>
-              <w:t xml:space="preserve">, </w:t>
+              <w:t xml:space="preserve">professional development, </w:t>
             </w:r>
             <w:r>
               <w:rPr>
@@ -787,23 +772,15 @@
           </w:p>
           <w:p>
             <w:r>
-              <w:t xml:space="preserve">Computer </w:t>
-            </w:r>
-            <w:proofErr w:type="gramStart"/>
-            <w:r>
-              <w:t>Programming</w:t>
-            </w:r>
-            <w:proofErr w:type="gramEnd"/>
-            <w:r>
-              <w:t xml:space="preserve"> I</w:t>
-            </w:r>
-            <w:r>
-              <w:t xml:space="preserve"> (Java), Computer Programming II (Java)</w:t>
+              <w:t>3.9 GPA. Coursework in computer programming I and II (Java)</w:t>
             </w:r>
           </w:p>
         </w:tc>
       </w:tr>
       <w:tr>
+        <w:trPr>
+          <w:trHeight w:val="238"/>
+        </w:trPr>
         <w:tc>
           <w:tcPr>
             <w:tcW w:w="9881" w:type="dxa"/>
@@ -835,113 +812,12 @@
               <w:rPr>
                 <w:rStyle w:val="SubtleReference"/>
               </w:rPr>
-              <w:t>N</w:t>
-            </w:r>
-            <w:r>
-              <w:rPr>
-                <w:rStyle w:val="SubtleReference"/>
-              </w:rPr>
-              <w:t xml:space="preserve">orth </w:t>
-            </w:r>
-            <w:r>
-              <w:rPr>
-                <w:rStyle w:val="SubtleReference"/>
-              </w:rPr>
-              <w:t>C</w:t>
-            </w:r>
-            <w:r>
-              <w:rPr>
-                <w:rStyle w:val="SubtleReference"/>
-              </w:rPr>
-              <w:t>aroli</w:t>
-            </w:r>
-            <w:bookmarkStart w:id="0" w:name="_GoBack"/>
-            <w:bookmarkEnd w:id="0"/>
-            <w:r>
-              <w:rPr>
-                <w:rStyle w:val="SubtleReference"/>
-              </w:rPr>
-              <w:t>na</w:t>
-            </w:r>
-            <w:r>
-              <w:rPr>
-                <w:rStyle w:val="SubtleReference"/>
-              </w:rPr>
-              <w:t xml:space="preserve"> State University</w:t>
+              <w:t>North Carolina State University</w:t>
             </w:r>
           </w:p>
           <w:p>
             <w:r>
-              <w:t>4.0 GPA. Caldwell Fellow</w:t>
-            </w:r>
-            <w:r>
-              <w:t xml:space="preserve">. Coursework </w:t>
-            </w:r>
-            <w:r>
-              <w:t>in statistics and genetics</w:t>
-            </w:r>
-            <w:r>
-              <w:t xml:space="preserve">. </w:t>
-            </w:r>
-            <w:r>
-              <w:t>Certificate in ArcGIS Desktop.</w:t>
-            </w:r>
-          </w:p>
-          <w:p>
-            <w:pPr>
-              <w:rPr>
-                <w:b/>
-                <w:color w:val="1D824C" w:themeColor="accent1"/>
-              </w:rPr>
-            </w:pPr>
-          </w:p>
-          <w:p>
-            <w:pPr>
-              <w:rPr>
-                <w:sz w:val="26"/>
-                <w:szCs w:val="26"/>
-              </w:rPr>
-            </w:pPr>
-            <w:r>
-              <w:rPr>
-                <w:b/>
-                <w:color w:val="1D824C" w:themeColor="accent1"/>
-                <w:sz w:val="26"/>
-                <w:szCs w:val="26"/>
-              </w:rPr>
-              <w:t>DATA SCIENCE,</w:t>
-            </w:r>
-            <w:r>
-              <w:rPr>
-                <w:color w:val="1D824C" w:themeColor="accent1"/>
-                <w:sz w:val="26"/>
-                <w:szCs w:val="26"/>
-              </w:rPr>
-              <w:t xml:space="preserve"> </w:t>
-            </w:r>
-            <w:r>
-              <w:rPr>
-                <w:sz w:val="26"/>
-                <w:szCs w:val="26"/>
-              </w:rPr>
-              <w:t>COURSERA</w:t>
-            </w:r>
-          </w:p>
-          <w:p>
-            <w:r>
-              <w:t xml:space="preserve">Earned </w:t>
-            </w:r>
-            <w:r>
-              <w:t xml:space="preserve">18 </w:t>
-            </w:r>
-            <w:r>
-              <w:t>certifica</w:t>
-            </w:r>
-            <w:r>
-              <w:t>tes through</w:t>
-            </w:r>
-            <w:r>
-              <w:t xml:space="preserve"> Johns Hopkins, University of Washington, and UC San Diego</w:t>
+              <w:t>4.0 GPA. Caldwell Fellow. Coursework in statistics and genetics. Certificate in ArcGIS Desktop.</w:t>
             </w:r>
           </w:p>
         </w:tc>
@@ -950,8 +826,81 @@
     <w:p>
       <w:pPr>
         <w:pStyle w:val="Heading1"/>
+        <w:ind w:left="0"/>
+        <w:rPr>
+          <w:rFonts w:ascii="Calibri" w:hAnsi="Calibri" w:cs="Calibri"/>
+        </w:rPr>
       </w:pPr>
       <w:r>
+        <w:rPr>
+          <w:rFonts w:ascii="Calibri" w:hAnsi="Calibri" w:cs="Calibri"/>
+        </w:rPr>
+        <w:t>languages</w:t>
+      </w:r>
+    </w:p>
+    <w:tbl>
+      <w:tblPr>
+        <w:tblStyle w:val="TableGrid"/>
+        <w:tblW w:w="4700" w:type="pct"/>
+        <w:tblInd w:w="648" w:type="dxa"/>
+        <w:tblBorders>
+          <w:left w:val="dotted" w:sz="18" w:space="0" w:color="BFBFBF"/>
+        </w:tblBorders>
+        <w:tblCellMar>
+          <w:left w:w="0" w:type="dxa"/>
+          <w:right w:w="0" w:type="dxa"/>
+        </w:tblCellMar>
+        <w:tblLook w:val="04A0" w:firstRow="1" w:lastRow="0" w:firstColumn="1" w:lastColumn="0" w:noHBand="0" w:noVBand="1"/>
+      </w:tblPr>
+      <w:tblGrid>
+        <w:gridCol w:w="9860"/>
+      </w:tblGrid>
+      <w:tr>
+        <w:tc>
+          <w:tcPr>
+            <w:tcW w:w="9860" w:type="dxa"/>
+            <w:tcBorders>
+              <w:left w:val="dotted" w:sz="18" w:space="0" w:color="BFBFBF"/>
+            </w:tcBorders>
+            <w:shd w:val="clear" w:color="auto" w:fill="auto"/>
+            <w:tcMar>
+              <w:left w:w="0" w:type="dxa"/>
+            </w:tcMar>
+          </w:tcPr>
+          <w:p>
+            <w:r>
+              <w:t xml:space="preserve">Proficient in Python </w:t>
+            </w:r>
+            <w:bookmarkStart w:id="0" w:name="_GoBack"/>
+            <w:bookmarkEnd w:id="0"/>
+            <w:r>
+              <w:t xml:space="preserve">and R. </w:t>
+            </w:r>
+            <w:r>
+              <w:t>Pri</w:t>
+            </w:r>
+            <w:r>
+              <w:t xml:space="preserve">or experience in Java, SQL, </w:t>
+            </w:r>
+            <w:r>
+              <w:t>JavaScript</w:t>
+            </w:r>
+          </w:p>
+        </w:tc>
+      </w:tr>
+    </w:tbl>
+    <w:p>
+      <w:pPr>
+        <w:pStyle w:val="Heading1"/>
+        <w:ind w:left="0"/>
+        <w:rPr>
+          <w:rFonts w:ascii="Calibri" w:hAnsi="Calibri" w:cs="Calibri"/>
+        </w:rPr>
+      </w:pPr>
+      <w:r>
+        <w:rPr>
+          <w:rFonts w:ascii="Calibri" w:hAnsi="Calibri" w:cs="Calibri"/>
+        </w:rPr>
         <w:t>Publications</w:t>
       </w:r>
     </w:p>
@@ -1086,7 +1035,8 @@
       <w:pPr>
         <w:ind w:left="0"/>
         <w:rPr>
-          <w:sz w:val="4"/>
+          <w:sz w:val="2"/>
+          <w:szCs w:val="2"/>
         </w:rPr>
       </w:pPr>
     </w:p>

</xml_diff>

<commit_message>
this resume is better
</commit_message>
<xml_diff>
--- a/cv/Fay_resume.docx
+++ b/cv/Fay_resume.docx
@@ -165,9 +165,6 @@
         <w:tblStyle w:val="TableGrid"/>
         <w:tblW w:w="4764" w:type="pct"/>
         <w:tblInd w:w="648" w:type="dxa"/>
-        <w:tblBorders>
-          <w:left w:val="dotted" w:sz="18" w:space="0" w:color="BFBFBF"/>
-        </w:tblBorders>
         <w:tblCellMar>
           <w:left w:w="0" w:type="dxa"/>
           <w:right w:w="0" w:type="dxa"/>
@@ -175,7 +172,7 @@
         <w:tblLook w:val="04A0" w:firstRow="1" w:lastRow="0" w:firstColumn="1" w:lastColumn="0" w:noHBand="0" w:noVBand="1"/>
       </w:tblPr>
       <w:tblGrid>
-        <w:gridCol w:w="9994"/>
+        <w:gridCol w:w="10016"/>
       </w:tblGrid>
       <w:tr>
         <w:trPr>
@@ -703,9 +700,6 @@
         <w:tblStyle w:val="TableGrid"/>
         <w:tblW w:w="4700" w:type="pct"/>
         <w:tblInd w:w="648" w:type="dxa"/>
-        <w:tblBorders>
-          <w:left w:val="dotted" w:sz="18" w:space="0" w:color="BFBFBF"/>
-        </w:tblBorders>
         <w:tblCellMar>
           <w:left w:w="0" w:type="dxa"/>
           <w:right w:w="0" w:type="dxa"/>
@@ -713,15 +707,12 @@
         <w:tblLook w:val="04A0" w:firstRow="1" w:lastRow="0" w:firstColumn="1" w:lastColumn="0" w:noHBand="0" w:noVBand="1"/>
       </w:tblPr>
       <w:tblGrid>
-        <w:gridCol w:w="9860"/>
+        <w:gridCol w:w="9881"/>
       </w:tblGrid>
       <w:tr>
         <w:tc>
           <w:tcPr>
             <w:tcW w:w="9881" w:type="dxa"/>
-            <w:tcBorders>
-              <w:left w:val="dotted" w:sz="18" w:space="0" w:color="BFBFBF"/>
-            </w:tcBorders>
             <w:shd w:val="clear" w:color="auto" w:fill="auto"/>
             <w:tcMar>
               <w:left w:w="0" w:type="dxa"/>
@@ -774,8 +765,6 @@
             <w:r>
               <w:t xml:space="preserve">ogramming </w:t>
             </w:r>
-            <w:bookmarkStart w:id="0" w:name="_GoBack"/>
-            <w:bookmarkEnd w:id="0"/>
             <w:r>
               <w:t>(Java)</w:t>
             </w:r>
@@ -789,9 +778,6 @@
         <w:tc>
           <w:tcPr>
             <w:tcW w:w="9881" w:type="dxa"/>
-            <w:tcBorders>
-              <w:left w:val="dotted" w:sz="18" w:space="0" w:color="BFBFBF"/>
-            </w:tcBorders>
             <w:shd w:val="clear" w:color="auto" w:fill="auto"/>
             <w:tcMar>
               <w:top w:w="216" w:type="dxa"/>
@@ -822,8 +808,16 @@
           </w:p>
           <w:p>
             <w:r>
-              <w:t>4.0 GPA. Caldwell Fellow. Coursework in statistics and genetics. Certificate in ArcGIS Desktop.</w:t>
+              <w:t xml:space="preserve">4.0 GPA. Caldwell Fellow. </w:t>
             </w:r>
+            <w:r>
+              <w:t xml:space="preserve">Calculus and chemistry tutor. </w:t>
+            </w:r>
+            <w:r>
+              <w:t>Coursework in statistics and genetics. Certificate in ArcGIS Desktop.</w:t>
+            </w:r>
+            <w:bookmarkStart w:id="0" w:name="_GoBack"/>
+            <w:bookmarkEnd w:id="0"/>
           </w:p>
         </w:tc>
       </w:tr>
@@ -848,9 +842,6 @@
         <w:tblStyle w:val="TableGrid"/>
         <w:tblW w:w="4700" w:type="pct"/>
         <w:tblInd w:w="648" w:type="dxa"/>
-        <w:tblBorders>
-          <w:left w:val="dotted" w:sz="18" w:space="0" w:color="BFBFBF"/>
-        </w:tblBorders>
         <w:tblCellMar>
           <w:left w:w="0" w:type="dxa"/>
           <w:right w:w="0" w:type="dxa"/>
@@ -858,15 +849,12 @@
         <w:tblLook w:val="04A0" w:firstRow="1" w:lastRow="0" w:firstColumn="1" w:lastColumn="0" w:noHBand="0" w:noVBand="1"/>
       </w:tblPr>
       <w:tblGrid>
-        <w:gridCol w:w="9860"/>
+        <w:gridCol w:w="9881"/>
       </w:tblGrid>
       <w:tr>
         <w:tc>
           <w:tcPr>
             <w:tcW w:w="9860" w:type="dxa"/>
-            <w:tcBorders>
-              <w:left w:val="dotted" w:sz="18" w:space="0" w:color="BFBFBF"/>
-            </w:tcBorders>
             <w:shd w:val="clear" w:color="auto" w:fill="auto"/>
             <w:tcMar>
               <w:left w:w="0" w:type="dxa"/>
@@ -904,6 +892,12 @@
         <w:rPr>
           <w:rFonts w:ascii="Calibri" w:hAnsi="Calibri" w:cs="Calibri"/>
         </w:rPr>
+        <w:t xml:space="preserve">Selected </w:t>
+      </w:r>
+      <w:r>
+        <w:rPr>
+          <w:rFonts w:ascii="Calibri" w:hAnsi="Calibri" w:cs="Calibri"/>
+        </w:rPr>
         <w:t>Publications</w:t>
       </w:r>
     </w:p>
@@ -922,14 +916,17 @@
         <w:tblLook w:val="04A0" w:firstRow="1" w:lastRow="0" w:firstColumn="1" w:lastColumn="0" w:noHBand="0" w:noVBand="1"/>
       </w:tblPr>
       <w:tblGrid>
-        <w:gridCol w:w="9860"/>
+        <w:gridCol w:w="9881"/>
       </w:tblGrid>
       <w:tr>
+        <w:trPr>
+          <w:trHeight w:val="247"/>
+        </w:trPr>
         <w:tc>
           <w:tcPr>
             <w:tcW w:w="9860" w:type="dxa"/>
             <w:tcBorders>
-              <w:left w:val="dotted" w:sz="18" w:space="0" w:color="BFBFBF"/>
+              <w:left w:val="nil"/>
             </w:tcBorders>
             <w:shd w:val="clear" w:color="auto" w:fill="auto"/>
             <w:tcMar>
@@ -988,47 +985,6 @@
             </w:r>
             <w:r>
               <w:t xml:space="preserve">. 2017. </w:t>
-            </w:r>
-          </w:p>
-          <w:p>
-            <w:pPr>
-              <w:pStyle w:val="ListParagraph"/>
-              <w:numPr>
-                <w:ilvl w:val="0"/>
-                <w:numId w:val="8"/>
-              </w:numPr>
-            </w:pPr>
-            <w:r>
-              <w:t xml:space="preserve">Co-author: </w:t>
-            </w:r>
-            <w:r>
-              <w:t xml:space="preserve">Genetic and genomic response to selection for food consumption in </w:t>
-            </w:r>
-            <w:r>
-              <w:rPr>
-                <w:i/>
-              </w:rPr>
-              <w:t>Drosophila melanogaster</w:t>
-            </w:r>
-            <w:r>
-              <w:t xml:space="preserve">. </w:t>
-            </w:r>
-            <w:proofErr w:type="spellStart"/>
-            <w:r>
-              <w:rPr>
-                <w:b/>
-              </w:rPr>
-              <w:t>Behav</w:t>
-            </w:r>
-            <w:proofErr w:type="spellEnd"/>
-            <w:r>
-              <w:rPr>
-                <w:b/>
-              </w:rPr>
-              <w:t xml:space="preserve"> Genet</w:t>
-            </w:r>
-            <w:r>
-              <w:t>. 2016.</w:t>
             </w:r>
           </w:p>
         </w:tc>

</xml_diff>

<commit_message>
updating resume again with bullets
</commit_message>
<xml_diff>
--- a/cv/Fay_resume.docx
+++ b/cv/Fay_resume.docx
@@ -73,7 +73,7 @@
             <w:r>
               <w:t xml:space="preserve">· </w:t>
             </w:r>
-            <w:hyperlink r:id="rId7" w:history="1">
+            <w:hyperlink r:id="rId8" w:history="1">
               <w:r>
                 <w:rPr>
                   <w:rStyle w:val="Hyperlink"/>
@@ -103,7 +103,7 @@
                   <wp:extent cx="680484" cy="184736"/>
                   <wp:effectExtent l="0" t="0" r="0" b="6350"/>
                   <wp:docPr id="2" name="Picture 2">
-                    <a:hlinkClick xmlns:a="http://schemas.openxmlformats.org/drawingml/2006/main" r:id="rId8"/>
+                    <a:hlinkClick xmlns:a="http://schemas.openxmlformats.org/drawingml/2006/main" r:id="rId9"/>
                   </wp:docPr>
                   <wp:cNvGraphicFramePr>
                     <a:graphicFrameLocks xmlns:a="http://schemas.openxmlformats.org/drawingml/2006/main" noChangeAspect="1"/>
@@ -113,12 +113,12 @@
                       <pic:pic xmlns:pic="http://schemas.openxmlformats.org/drawingml/2006/picture">
                         <pic:nvPicPr>
                           <pic:cNvPr id="2" name="Picture 2">
-                            <a:hlinkClick r:id="rId8"/>
+                            <a:hlinkClick r:id="rId9"/>
                           </pic:cNvPr>
                           <pic:cNvPicPr/>
                         </pic:nvPicPr>
                         <pic:blipFill>
-                          <a:blip r:embed="rId9"/>
+                          <a:blip r:embed="rId10"/>
                           <a:stretch>
                             <a:fillRect/>
                           </a:stretch>
@@ -189,33 +189,50 @@
           <w:p>
             <w:pPr>
               <w:pStyle w:val="Heading3"/>
+              <w:ind w:left="0"/>
+              <w:rPr>
+                <w:sz w:val="24"/>
+              </w:rPr>
             </w:pPr>
             <w:r>
+              <w:rPr>
+                <w:sz w:val="24"/>
+              </w:rPr>
               <w:t xml:space="preserve">Feb 2017 – Present </w:t>
             </w:r>
           </w:p>
           <w:p>
             <w:pPr>
               <w:pStyle w:val="Heading2"/>
+              <w:ind w:left="0"/>
+              <w:rPr>
+                <w:sz w:val="28"/>
+              </w:rPr>
             </w:pPr>
             <w:r>
+              <w:rPr>
+                <w:sz w:val="28"/>
+              </w:rPr>
               <w:t xml:space="preserve">Data analyst, </w:t>
             </w:r>
             <w:r>
               <w:rPr>
                 <w:rStyle w:val="SubtleReference"/>
+                <w:sz w:val="28"/>
               </w:rPr>
               <w:t>Institute for health m</w:t>
             </w:r>
             <w:r>
               <w:rPr>
                 <w:rStyle w:val="SubtleReference"/>
+                <w:sz w:val="28"/>
               </w:rPr>
               <w:t xml:space="preserve">etrics and evaluation, Seattle, </w:t>
             </w:r>
             <w:r>
               <w:rPr>
                 <w:rStyle w:val="SubtleReference"/>
+                <w:sz w:val="28"/>
               </w:rPr>
               <w:t>WA</w:t>
             </w:r>
@@ -225,7 +242,7 @@
               <w:pStyle w:val="ListParagraph"/>
               <w:numPr>
                 <w:ilvl w:val="0"/>
-                <w:numId w:val="8"/>
+                <w:numId w:val="10"/>
               </w:numPr>
             </w:pPr>
             <w:r>
@@ -243,7 +260,7 @@
               <w:pStyle w:val="ListParagraph"/>
               <w:numPr>
                 <w:ilvl w:val="0"/>
-                <w:numId w:val="8"/>
+                <w:numId w:val="10"/>
               </w:numPr>
             </w:pPr>
             <w:r>
@@ -267,7 +284,7 @@
               <w:pStyle w:val="ListParagraph"/>
               <w:numPr>
                 <w:ilvl w:val="0"/>
-                <w:numId w:val="8"/>
+                <w:numId w:val="10"/>
               </w:numPr>
             </w:pPr>
             <w:r>
@@ -318,7 +335,7 @@
               <w:pStyle w:val="ListParagraph"/>
               <w:numPr>
                 <w:ilvl w:val="0"/>
-                <w:numId w:val="8"/>
+                <w:numId w:val="10"/>
               </w:numPr>
             </w:pPr>
             <w:r>
@@ -376,26 +393,39 @@
           <w:p>
             <w:pPr>
               <w:pStyle w:val="Heading3"/>
+              <w:ind w:left="0"/>
+              <w:rPr>
+                <w:sz w:val="24"/>
+              </w:rPr>
             </w:pPr>
             <w:r>
+              <w:rPr>
+                <w:sz w:val="24"/>
+              </w:rPr>
               <w:t>Jan 2015 – Sep 2016</w:t>
             </w:r>
           </w:p>
           <w:p>
             <w:pPr>
               <w:pStyle w:val="Heading2"/>
+              <w:ind w:left="0"/>
               <w:rPr>
                 <w:b w:val="0"/>
                 <w:smallCaps/>
                 <w:color w:val="595959" w:themeColor="text1" w:themeTint="A6"/>
+                <w:sz w:val="28"/>
               </w:rPr>
             </w:pPr>
             <w:r>
+              <w:rPr>
+                <w:sz w:val="28"/>
+              </w:rPr>
               <w:t xml:space="preserve">Data technician, </w:t>
             </w:r>
             <w:r>
               <w:rPr>
                 <w:rStyle w:val="SubtleReference"/>
+                <w:sz w:val="28"/>
               </w:rPr>
               <w:t>NC State University, Raleigh, NC</w:t>
             </w:r>
@@ -405,7 +435,7 @@
               <w:pStyle w:val="ListParagraph"/>
               <w:numPr>
                 <w:ilvl w:val="0"/>
-                <w:numId w:val="8"/>
+                <w:numId w:val="12"/>
               </w:numPr>
               <w:spacing w:before="6"/>
               <w:jc w:val="both"/>
@@ -518,7 +548,7 @@
               <w:pStyle w:val="ListParagraph"/>
               <w:numPr>
                 <w:ilvl w:val="0"/>
-                <w:numId w:val="8"/>
+                <w:numId w:val="12"/>
               </w:numPr>
               <w:spacing w:before="6"/>
               <w:jc w:val="both"/>
@@ -589,7 +619,7 @@
               <w:pStyle w:val="ListParagraph"/>
               <w:numPr>
                 <w:ilvl w:val="0"/>
-                <w:numId w:val="8"/>
+                <w:numId w:val="12"/>
               </w:numPr>
               <w:spacing w:before="6"/>
               <w:jc w:val="both"/>
@@ -694,6 +724,8 @@
         </w:rPr>
         <w:t>Education</w:t>
       </w:r>
+      <w:bookmarkStart w:id="0" w:name="_GoBack"/>
+      <w:bookmarkEnd w:id="0"/>
     </w:p>
     <w:tbl>
       <w:tblPr>
@@ -721,41 +753,52 @@
           <w:p>
             <w:pPr>
               <w:pStyle w:val="Heading2"/>
+              <w:ind w:left="0"/>
               <w:rPr>
                 <w:color w:val="595959" w:themeColor="text1" w:themeTint="A6"/>
-                <w:sz w:val="22"/>
+                <w:sz w:val="24"/>
               </w:rPr>
             </w:pPr>
             <w:r>
               <w:rPr>
                 <w:color w:val="595959" w:themeColor="text1" w:themeTint="A6"/>
-                <w:sz w:val="22"/>
+                <w:sz w:val="24"/>
               </w:rPr>
-              <w:t>Mar 2018</w:t>
-            </w:r>
-            <w:r>
-              <w:rPr>
-                <w:color w:val="595959" w:themeColor="text1" w:themeTint="A6"/>
-                <w:sz w:val="22"/>
-              </w:rPr>
-              <w:t xml:space="preserve"> – Present </w:t>
+              <w:t xml:space="preserve">Mar 2018 – Present </w:t>
             </w:r>
           </w:p>
           <w:p>
             <w:pPr>
               <w:pStyle w:val="Heading2"/>
+              <w:ind w:left="0"/>
+              <w:rPr>
+                <w:sz w:val="28"/>
+              </w:rPr>
             </w:pPr>
             <w:r>
-              <w:t xml:space="preserve">professional development, </w:t>
+              <w:rPr>
+                <w:sz w:val="28"/>
+              </w:rPr>
+              <w:t>P</w:t>
+            </w:r>
+            <w:r>
+              <w:rPr>
+                <w:sz w:val="28"/>
+              </w:rPr>
+              <w:t xml:space="preserve">rofessional development, </w:t>
             </w:r>
             <w:r>
               <w:rPr>
                 <w:rStyle w:val="SubtleReference"/>
+                <w:sz w:val="28"/>
               </w:rPr>
               <w:t>University of Washington</w:t>
             </w:r>
           </w:p>
           <w:p>
+            <w:pPr>
+              <w:ind w:left="0"/>
+            </w:pPr>
             <w:r>
               <w:t xml:space="preserve">3.9 </w:t>
             </w:r>
@@ -787,26 +830,44 @@
           <w:p>
             <w:pPr>
               <w:pStyle w:val="Heading3"/>
+              <w:ind w:left="0"/>
+              <w:rPr>
+                <w:sz w:val="24"/>
+              </w:rPr>
             </w:pPr>
             <w:r>
+              <w:rPr>
+                <w:sz w:val="24"/>
+              </w:rPr>
               <w:t>May 2015</w:t>
             </w:r>
           </w:p>
           <w:p>
             <w:pPr>
               <w:pStyle w:val="Heading2"/>
+              <w:ind w:left="0"/>
+              <w:rPr>
+                <w:sz w:val="28"/>
+              </w:rPr>
             </w:pPr>
             <w:r>
+              <w:rPr>
+                <w:sz w:val="28"/>
+              </w:rPr>
               <w:t xml:space="preserve">B.S. Biology, </w:t>
             </w:r>
             <w:r>
               <w:rPr>
                 <w:rStyle w:val="SubtleReference"/>
+                <w:sz w:val="28"/>
               </w:rPr>
               <w:t>North Carolina State University</w:t>
             </w:r>
           </w:p>
           <w:p>
+            <w:pPr>
+              <w:ind w:left="0"/>
+            </w:pPr>
             <w:r>
               <w:t xml:space="preserve">4.0 GPA. Caldwell Fellow. </w:t>
             </w:r>
@@ -816,8 +877,6 @@
             <w:r>
               <w:t>Coursework in statistics and genetics. Certificate in ArcGIS Desktop.</w:t>
             </w:r>
-            <w:bookmarkStart w:id="0" w:name="_GoBack"/>
-            <w:bookmarkEnd w:id="0"/>
           </w:p>
         </w:tc>
       </w:tr>
@@ -861,6 +920,9 @@
             </w:tcMar>
           </w:tcPr>
           <w:p>
+            <w:pPr>
+              <w:ind w:left="0"/>
+            </w:pPr>
             <w:r>
               <w:t xml:space="preserve">Proficient in Python </w:t>
             </w:r>
@@ -938,7 +1000,7 @@
               <w:pStyle w:val="ListParagraph"/>
               <w:numPr>
                 <w:ilvl w:val="0"/>
-                <w:numId w:val="8"/>
+                <w:numId w:val="13"/>
               </w:numPr>
             </w:pPr>
             <w:r>
@@ -971,7 +1033,7 @@
               <w:pStyle w:val="ListParagraph"/>
               <w:numPr>
                 <w:ilvl w:val="0"/>
-                <w:numId w:val="8"/>
+                <w:numId w:val="13"/>
               </w:numPr>
             </w:pPr>
             <w:r>
@@ -1000,8 +1062,8 @@
       </w:pPr>
     </w:p>
     <w:sectPr>
-      <w:footerReference w:type="default" r:id="rId10"/>
-      <w:headerReference w:type="first" r:id="rId11"/>
+      <w:footerReference w:type="default" r:id="rId11"/>
+      <w:headerReference w:type="first" r:id="rId12"/>
       <w:pgSz w:w="12240" w:h="15840"/>
       <w:pgMar w:top="950" w:right="864" w:bottom="864" w:left="864" w:header="576" w:footer="720" w:gutter="0"/>
       <w:cols w:space="720"/>
@@ -1173,7 +1235,146 @@
 
 <file path=word/numbering.xml><?xml version="1.0" encoding="utf-8"?>
 <w:numbering xmlns:wpc="http://schemas.microsoft.com/office/word/2010/wordprocessingCanvas" xmlns:cx="http://schemas.microsoft.com/office/drawing/2014/chartex" xmlns:cx1="http://schemas.microsoft.com/office/drawing/2015/9/8/chartex" xmlns:cx2="http://schemas.microsoft.com/office/drawing/2015/10/21/chartex" xmlns:cx3="http://schemas.microsoft.com/office/drawing/2016/5/9/chartex" xmlns:cx4="http://schemas.microsoft.com/office/drawing/2016/5/10/chartex" xmlns:cx5="http://schemas.microsoft.com/office/drawing/2016/5/11/chartex" xmlns:cx6="http://schemas.microsoft.com/office/drawing/2016/5/12/chartex" xmlns:cx7="http://schemas.microsoft.com/office/drawing/2016/5/13/chartex" xmlns:cx8="http://schemas.microsoft.com/office/drawing/2016/5/14/chartex" xmlns:mc="http://schemas.openxmlformats.org/markup-compatibility/2006" xmlns:aink="http://schemas.microsoft.com/office/drawing/2016/ink" xmlns:am3d="http://schemas.microsoft.com/office/drawing/2017/model3d" xmlns:o="urn:schemas-microsoft-com:office:office" xmlns:r="http://schemas.openxmlformats.org/officeDocument/2006/relationships" xmlns:m="http://schemas.openxmlformats.org/officeDocument/2006/math" xmlns:v="urn:schemas-microsoft-com:vml" xmlns:wp14="http://schemas.microsoft.com/office/word/2010/wordprocessingDrawing" xmlns:wp="http://schemas.openxmlformats.org/drawingml/2006/wordprocessingDrawing" xmlns:w10="urn:schemas-microsoft-com:office:word" xmlns:w="http://schemas.openxmlformats.org/wordprocessingml/2006/main" xmlns:w14="http://schemas.microsoft.com/office/word/2010/wordml" xmlns:w15="http://schemas.microsoft.com/office/word/2012/wordml" xmlns:w16cid="http://schemas.microsoft.com/office/word/2016/wordml/cid" xmlns:w16se="http://schemas.microsoft.com/office/word/2015/wordml/symex" xmlns:wpg="http://schemas.microsoft.com/office/word/2010/wordprocessingGroup" xmlns:wpi="http://schemas.microsoft.com/office/word/2010/wordprocessingInk" xmlns:wne="http://schemas.microsoft.com/office/word/2006/wordml" xmlns:wps="http://schemas.microsoft.com/office/word/2010/wordprocessingShape" mc:Ignorable="w14 w15 w16se w16cid wp14">
+  <w:numPicBullet w:numPicBulletId="0">
+    <w:pict>
+      <v:shapetype id="_x0000_t75" coordsize="21600,21600" o:spt="75" o:preferrelative="t" path="m@4@5l@4@11@9@11@9@5xe" filled="f" stroked="f">
+        <v:stroke joinstyle="miter"/>
+        <v:formulas>
+          <v:f eqn="if lineDrawn pixelLineWidth 0"/>
+          <v:f eqn="sum @0 1 0"/>
+          <v:f eqn="sum 0 0 @1"/>
+          <v:f eqn="prod @2 1 2"/>
+          <v:f eqn="prod @3 21600 pixelWidth"/>
+          <v:f eqn="prod @3 21600 pixelHeight"/>
+          <v:f eqn="sum @0 0 1"/>
+          <v:f eqn="prod @6 1 2"/>
+          <v:f eqn="prod @7 21600 pixelWidth"/>
+          <v:f eqn="sum @8 21600 0"/>
+          <v:f eqn="prod @7 21600 pixelHeight"/>
+          <v:f eqn="sum @10 21600 0"/>
+        </v:formulas>
+        <v:path o:extrusionok="f" gradientshapeok="t" o:connecttype="rect"/>
+        <o:lock v:ext="edit" aspectratio="t"/>
+      </v:shapetype>
+      <v:shape id="_x0000_i1034" type="#_x0000_t75" style="width:15.5pt;height:15.5pt" o:bullet="t">
+        <v:imagedata r:id="rId1" o:title="mso00755AD1"/>
+      </v:shape>
+    </w:pict>
+  </w:numPicBullet>
   <w:abstractNum w:abstractNumId="0" w15:restartNumberingAfterBreak="0">
+    <w:nsid w:val="09786453"/>
+    <w:multiLevelType w:val="hybridMultilevel"/>
+    <w:tmpl w:val="0E68270C"/>
+    <w:lvl w:ilvl="0" w:tplc="04090005">
+      <w:start w:val="1"/>
+      <w:numFmt w:val="bullet"/>
+      <w:lvlText w:val=""/>
+      <w:lvlJc w:val="left"/>
+      <w:pPr>
+        <w:ind w:left="720" w:hanging="360"/>
+      </w:pPr>
+      <w:rPr>
+        <w:rFonts w:ascii="Wingdings" w:hAnsi="Wingdings" w:hint="default"/>
+      </w:rPr>
+    </w:lvl>
+    <w:lvl w:ilvl="1" w:tplc="04090003" w:tentative="1">
+      <w:start w:val="1"/>
+      <w:numFmt w:val="bullet"/>
+      <w:lvlText w:val="o"/>
+      <w:lvlJc w:val="left"/>
+      <w:pPr>
+        <w:ind w:left="1440" w:hanging="360"/>
+      </w:pPr>
+      <w:rPr>
+        <w:rFonts w:ascii="Courier New" w:hAnsi="Courier New" w:cs="Courier New" w:hint="default"/>
+      </w:rPr>
+    </w:lvl>
+    <w:lvl w:ilvl="2" w:tplc="04090005" w:tentative="1">
+      <w:start w:val="1"/>
+      <w:numFmt w:val="bullet"/>
+      <w:lvlText w:val=""/>
+      <w:lvlJc w:val="left"/>
+      <w:pPr>
+        <w:ind w:left="2160" w:hanging="360"/>
+      </w:pPr>
+      <w:rPr>
+        <w:rFonts w:ascii="Wingdings" w:hAnsi="Wingdings" w:hint="default"/>
+      </w:rPr>
+    </w:lvl>
+    <w:lvl w:ilvl="3" w:tplc="04090001" w:tentative="1">
+      <w:start w:val="1"/>
+      <w:numFmt w:val="bullet"/>
+      <w:lvlText w:val=""/>
+      <w:lvlJc w:val="left"/>
+      <w:pPr>
+        <w:ind w:left="2880" w:hanging="360"/>
+      </w:pPr>
+      <w:rPr>
+        <w:rFonts w:ascii="Symbol" w:hAnsi="Symbol" w:hint="default"/>
+      </w:rPr>
+    </w:lvl>
+    <w:lvl w:ilvl="4" w:tplc="04090003" w:tentative="1">
+      <w:start w:val="1"/>
+      <w:numFmt w:val="bullet"/>
+      <w:lvlText w:val="o"/>
+      <w:lvlJc w:val="left"/>
+      <w:pPr>
+        <w:ind w:left="3600" w:hanging="360"/>
+      </w:pPr>
+      <w:rPr>
+        <w:rFonts w:ascii="Courier New" w:hAnsi="Courier New" w:cs="Courier New" w:hint="default"/>
+      </w:rPr>
+    </w:lvl>
+    <w:lvl w:ilvl="5" w:tplc="04090005" w:tentative="1">
+      <w:start w:val="1"/>
+      <w:numFmt w:val="bullet"/>
+      <w:lvlText w:val=""/>
+      <w:lvlJc w:val="left"/>
+      <w:pPr>
+        <w:ind w:left="4320" w:hanging="360"/>
+      </w:pPr>
+      <w:rPr>
+        <w:rFonts w:ascii="Wingdings" w:hAnsi="Wingdings" w:hint="default"/>
+      </w:rPr>
+    </w:lvl>
+    <w:lvl w:ilvl="6" w:tplc="04090001" w:tentative="1">
+      <w:start w:val="1"/>
+      <w:numFmt w:val="bullet"/>
+      <w:lvlText w:val=""/>
+      <w:lvlJc w:val="left"/>
+      <w:pPr>
+        <w:ind w:left="5040" w:hanging="360"/>
+      </w:pPr>
+      <w:rPr>
+        <w:rFonts w:ascii="Symbol" w:hAnsi="Symbol" w:hint="default"/>
+      </w:rPr>
+    </w:lvl>
+    <w:lvl w:ilvl="7" w:tplc="04090003" w:tentative="1">
+      <w:start w:val="1"/>
+      <w:numFmt w:val="bullet"/>
+      <w:lvlText w:val="o"/>
+      <w:lvlJc w:val="left"/>
+      <w:pPr>
+        <w:ind w:left="5760" w:hanging="360"/>
+      </w:pPr>
+      <w:rPr>
+        <w:rFonts w:ascii="Courier New" w:hAnsi="Courier New" w:cs="Courier New" w:hint="default"/>
+      </w:rPr>
+    </w:lvl>
+    <w:lvl w:ilvl="8" w:tplc="04090005" w:tentative="1">
+      <w:start w:val="1"/>
+      <w:numFmt w:val="bullet"/>
+      <w:lvlText w:val=""/>
+      <w:lvlJc w:val="left"/>
+      <w:pPr>
+        <w:ind w:left="6480" w:hanging="360"/>
+      </w:pPr>
+      <w:rPr>
+        <w:rFonts w:ascii="Wingdings" w:hAnsi="Wingdings" w:hint="default"/>
+      </w:rPr>
+    </w:lvl>
+  </w:abstractNum>
+  <w:abstractNum w:abstractNumId="1" w15:restartNumberingAfterBreak="0">
     <w:nsid w:val="18DD1EA1"/>
     <w:multiLevelType w:val="hybridMultilevel"/>
     <w:tmpl w:val="72FEE066"/>
@@ -1286,7 +1487,7 @@
       </w:rPr>
     </w:lvl>
   </w:abstractNum>
-  <w:abstractNum w:abstractNumId="1" w15:restartNumberingAfterBreak="0">
+  <w:abstractNum w:abstractNumId="2" w15:restartNumberingAfterBreak="0">
     <w:nsid w:val="308E0785"/>
     <w:multiLevelType w:val="hybridMultilevel"/>
     <w:tmpl w:val="97623A72"/>
@@ -1399,7 +1600,7 @@
       </w:rPr>
     </w:lvl>
   </w:abstractNum>
-  <w:abstractNum w:abstractNumId="2" w15:restartNumberingAfterBreak="0">
+  <w:abstractNum w:abstractNumId="3" w15:restartNumberingAfterBreak="0">
     <w:nsid w:val="39C7463B"/>
     <w:multiLevelType w:val="hybridMultilevel"/>
     <w:tmpl w:val="A086D49E"/>
@@ -1512,7 +1713,7 @@
       </w:rPr>
     </w:lvl>
   </w:abstractNum>
-  <w:abstractNum w:abstractNumId="3" w15:restartNumberingAfterBreak="0">
+  <w:abstractNum w:abstractNumId="4" w15:restartNumberingAfterBreak="0">
     <w:nsid w:val="47000A64"/>
     <w:multiLevelType w:val="hybridMultilevel"/>
     <w:tmpl w:val="A74EDA80"/>
@@ -1624,7 +1825,120 @@
       </w:rPr>
     </w:lvl>
   </w:abstractNum>
-  <w:abstractNum w:abstractNumId="4" w15:restartNumberingAfterBreak="0">
+  <w:abstractNum w:abstractNumId="5" w15:restartNumberingAfterBreak="0">
+    <w:nsid w:val="47641CA5"/>
+    <w:multiLevelType w:val="multilevel"/>
+    <w:tmpl w:val="51DE4616"/>
+    <w:lvl w:ilvl="0">
+      <w:start w:val="1"/>
+      <w:numFmt w:val="bullet"/>
+      <w:lvlText w:val="o"/>
+      <w:lvlJc w:val="left"/>
+      <w:pPr>
+        <w:ind w:left="720" w:hanging="360"/>
+      </w:pPr>
+      <w:rPr>
+        <w:rFonts w:ascii="Courier New" w:hAnsi="Courier New" w:cs="Courier New" w:hint="default"/>
+      </w:rPr>
+    </w:lvl>
+    <w:lvl w:ilvl="1">
+      <w:start w:val="1"/>
+      <w:numFmt w:val="bullet"/>
+      <w:lvlText w:val="o"/>
+      <w:lvlJc w:val="left"/>
+      <w:pPr>
+        <w:ind w:left="1440" w:hanging="360"/>
+      </w:pPr>
+      <w:rPr>
+        <w:rFonts w:ascii="Courier New" w:hAnsi="Courier New" w:cs="Courier New" w:hint="default"/>
+      </w:rPr>
+    </w:lvl>
+    <w:lvl w:ilvl="2">
+      <w:start w:val="1"/>
+      <w:numFmt w:val="bullet"/>
+      <w:lvlText w:val=""/>
+      <w:lvlJc w:val="left"/>
+      <w:pPr>
+        <w:ind w:left="2160" w:hanging="360"/>
+      </w:pPr>
+      <w:rPr>
+        <w:rFonts w:ascii="Wingdings" w:hAnsi="Wingdings" w:hint="default"/>
+      </w:rPr>
+    </w:lvl>
+    <w:lvl w:ilvl="3">
+      <w:start w:val="1"/>
+      <w:numFmt w:val="bullet"/>
+      <w:lvlText w:val=""/>
+      <w:lvlJc w:val="left"/>
+      <w:pPr>
+        <w:ind w:left="2880" w:hanging="360"/>
+      </w:pPr>
+      <w:rPr>
+        <w:rFonts w:ascii="Symbol" w:hAnsi="Symbol" w:hint="default"/>
+      </w:rPr>
+    </w:lvl>
+    <w:lvl w:ilvl="4">
+      <w:start w:val="1"/>
+      <w:numFmt w:val="bullet"/>
+      <w:lvlText w:val="o"/>
+      <w:lvlJc w:val="left"/>
+      <w:pPr>
+        <w:ind w:left="3600" w:hanging="360"/>
+      </w:pPr>
+      <w:rPr>
+        <w:rFonts w:ascii="Courier New" w:hAnsi="Courier New" w:cs="Courier New" w:hint="default"/>
+      </w:rPr>
+    </w:lvl>
+    <w:lvl w:ilvl="5">
+      <w:start w:val="1"/>
+      <w:numFmt w:val="bullet"/>
+      <w:lvlText w:val=""/>
+      <w:lvlJc w:val="left"/>
+      <w:pPr>
+        <w:ind w:left="4320" w:hanging="360"/>
+      </w:pPr>
+      <w:rPr>
+        <w:rFonts w:ascii="Wingdings" w:hAnsi="Wingdings" w:hint="default"/>
+      </w:rPr>
+    </w:lvl>
+    <w:lvl w:ilvl="6">
+      <w:start w:val="1"/>
+      <w:numFmt w:val="bullet"/>
+      <w:lvlText w:val=""/>
+      <w:lvlJc w:val="left"/>
+      <w:pPr>
+        <w:ind w:left="5040" w:hanging="360"/>
+      </w:pPr>
+      <w:rPr>
+        <w:rFonts w:ascii="Symbol" w:hAnsi="Symbol" w:hint="default"/>
+      </w:rPr>
+    </w:lvl>
+    <w:lvl w:ilvl="7">
+      <w:start w:val="1"/>
+      <w:numFmt w:val="bullet"/>
+      <w:lvlText w:val="o"/>
+      <w:lvlJc w:val="left"/>
+      <w:pPr>
+        <w:ind w:left="5760" w:hanging="360"/>
+      </w:pPr>
+      <w:rPr>
+        <w:rFonts w:ascii="Courier New" w:hAnsi="Courier New" w:cs="Courier New" w:hint="default"/>
+      </w:rPr>
+    </w:lvl>
+    <w:lvl w:ilvl="8">
+      <w:start w:val="1"/>
+      <w:numFmt w:val="bullet"/>
+      <w:lvlText w:val=""/>
+      <w:lvlJc w:val="left"/>
+      <w:pPr>
+        <w:ind w:left="6480" w:hanging="360"/>
+      </w:pPr>
+      <w:rPr>
+        <w:rFonts w:ascii="Wingdings" w:hAnsi="Wingdings" w:hint="default"/>
+      </w:rPr>
+    </w:lvl>
+  </w:abstractNum>
+  <w:abstractNum w:abstractNumId="6" w15:restartNumberingAfterBreak="0">
     <w:nsid w:val="4CB3441D"/>
     <w:multiLevelType w:val="hybridMultilevel"/>
     <w:tmpl w:val="A74E08C8"/>
@@ -1736,7 +2050,7 @@
       </w:rPr>
     </w:lvl>
   </w:abstractNum>
-  <w:abstractNum w:abstractNumId="5" w15:restartNumberingAfterBreak="0">
+  <w:abstractNum w:abstractNumId="7" w15:restartNumberingAfterBreak="0">
     <w:nsid w:val="56E13E26"/>
     <w:multiLevelType w:val="multilevel"/>
     <w:tmpl w:val="F88EF4EE"/>
@@ -1855,7 +2169,7 @@
       </w:rPr>
     </w:lvl>
   </w:abstractNum>
-  <w:abstractNum w:abstractNumId="6" w15:restartNumberingAfterBreak="0">
+  <w:abstractNum w:abstractNumId="8" w15:restartNumberingAfterBreak="0">
     <w:nsid w:val="579A0567"/>
     <w:multiLevelType w:val="hybridMultilevel"/>
     <w:tmpl w:val="16507BB0"/>
@@ -1968,7 +2282,7 @@
       </w:rPr>
     </w:lvl>
   </w:abstractNum>
-  <w:abstractNum w:abstractNumId="7" w15:restartNumberingAfterBreak="0">
+  <w:abstractNum w:abstractNumId="9" w15:restartNumberingAfterBreak="0">
     <w:nsid w:val="644912FC"/>
     <w:multiLevelType w:val="hybridMultilevel"/>
     <w:tmpl w:val="C8642DE6"/>
@@ -2058,7 +2372,120 @@
       </w:pPr>
     </w:lvl>
   </w:abstractNum>
-  <w:abstractNum w:abstractNumId="8" w15:restartNumberingAfterBreak="0">
+  <w:abstractNum w:abstractNumId="10" w15:restartNumberingAfterBreak="0">
+    <w:nsid w:val="71452B84"/>
+    <w:multiLevelType w:val="hybridMultilevel"/>
+    <w:tmpl w:val="4AA28DDE"/>
+    <w:lvl w:ilvl="0" w:tplc="04090005">
+      <w:start w:val="1"/>
+      <w:numFmt w:val="bullet"/>
+      <w:lvlText w:val=""/>
+      <w:lvlJc w:val="left"/>
+      <w:pPr>
+        <w:ind w:left="720" w:hanging="360"/>
+      </w:pPr>
+      <w:rPr>
+        <w:rFonts w:ascii="Wingdings" w:hAnsi="Wingdings" w:hint="default"/>
+      </w:rPr>
+    </w:lvl>
+    <w:lvl w:ilvl="1" w:tplc="04090003" w:tentative="1">
+      <w:start w:val="1"/>
+      <w:numFmt w:val="bullet"/>
+      <w:lvlText w:val="o"/>
+      <w:lvlJc w:val="left"/>
+      <w:pPr>
+        <w:ind w:left="1440" w:hanging="360"/>
+      </w:pPr>
+      <w:rPr>
+        <w:rFonts w:ascii="Courier New" w:hAnsi="Courier New" w:cs="Courier New" w:hint="default"/>
+      </w:rPr>
+    </w:lvl>
+    <w:lvl w:ilvl="2" w:tplc="04090005" w:tentative="1">
+      <w:start w:val="1"/>
+      <w:numFmt w:val="bullet"/>
+      <w:lvlText w:val=""/>
+      <w:lvlJc w:val="left"/>
+      <w:pPr>
+        <w:ind w:left="2160" w:hanging="360"/>
+      </w:pPr>
+      <w:rPr>
+        <w:rFonts w:ascii="Wingdings" w:hAnsi="Wingdings" w:hint="default"/>
+      </w:rPr>
+    </w:lvl>
+    <w:lvl w:ilvl="3" w:tplc="04090001" w:tentative="1">
+      <w:start w:val="1"/>
+      <w:numFmt w:val="bullet"/>
+      <w:lvlText w:val=""/>
+      <w:lvlJc w:val="left"/>
+      <w:pPr>
+        <w:ind w:left="2880" w:hanging="360"/>
+      </w:pPr>
+      <w:rPr>
+        <w:rFonts w:ascii="Symbol" w:hAnsi="Symbol" w:hint="default"/>
+      </w:rPr>
+    </w:lvl>
+    <w:lvl w:ilvl="4" w:tplc="04090003" w:tentative="1">
+      <w:start w:val="1"/>
+      <w:numFmt w:val="bullet"/>
+      <w:lvlText w:val="o"/>
+      <w:lvlJc w:val="left"/>
+      <w:pPr>
+        <w:ind w:left="3600" w:hanging="360"/>
+      </w:pPr>
+      <w:rPr>
+        <w:rFonts w:ascii="Courier New" w:hAnsi="Courier New" w:cs="Courier New" w:hint="default"/>
+      </w:rPr>
+    </w:lvl>
+    <w:lvl w:ilvl="5" w:tplc="04090005" w:tentative="1">
+      <w:start w:val="1"/>
+      <w:numFmt w:val="bullet"/>
+      <w:lvlText w:val=""/>
+      <w:lvlJc w:val="left"/>
+      <w:pPr>
+        <w:ind w:left="4320" w:hanging="360"/>
+      </w:pPr>
+      <w:rPr>
+        <w:rFonts w:ascii="Wingdings" w:hAnsi="Wingdings" w:hint="default"/>
+      </w:rPr>
+    </w:lvl>
+    <w:lvl w:ilvl="6" w:tplc="04090001" w:tentative="1">
+      <w:start w:val="1"/>
+      <w:numFmt w:val="bullet"/>
+      <w:lvlText w:val=""/>
+      <w:lvlJc w:val="left"/>
+      <w:pPr>
+        <w:ind w:left="5040" w:hanging="360"/>
+      </w:pPr>
+      <w:rPr>
+        <w:rFonts w:ascii="Symbol" w:hAnsi="Symbol" w:hint="default"/>
+      </w:rPr>
+    </w:lvl>
+    <w:lvl w:ilvl="7" w:tplc="04090003" w:tentative="1">
+      <w:start w:val="1"/>
+      <w:numFmt w:val="bullet"/>
+      <w:lvlText w:val="o"/>
+      <w:lvlJc w:val="left"/>
+      <w:pPr>
+        <w:ind w:left="5760" w:hanging="360"/>
+      </w:pPr>
+      <w:rPr>
+        <w:rFonts w:ascii="Courier New" w:hAnsi="Courier New" w:cs="Courier New" w:hint="default"/>
+      </w:rPr>
+    </w:lvl>
+    <w:lvl w:ilvl="8" w:tplc="04090005" w:tentative="1">
+      <w:start w:val="1"/>
+      <w:numFmt w:val="bullet"/>
+      <w:lvlText w:val=""/>
+      <w:lvlJc w:val="left"/>
+      <w:pPr>
+        <w:ind w:left="6480" w:hanging="360"/>
+      </w:pPr>
+      <w:rPr>
+        <w:rFonts w:ascii="Wingdings" w:hAnsi="Wingdings" w:hint="default"/>
+      </w:rPr>
+    </w:lvl>
+  </w:abstractNum>
+  <w:abstractNum w:abstractNumId="11" w15:restartNumberingAfterBreak="0">
     <w:nsid w:val="77A2473E"/>
     <w:multiLevelType w:val="multilevel"/>
     <w:tmpl w:val="B2C835DA"/>
@@ -2153,32 +2580,157 @@
       </w:pPr>
     </w:lvl>
   </w:abstractNum>
+  <w:abstractNum w:abstractNumId="12" w15:restartNumberingAfterBreak="0">
+    <w:nsid w:val="7BAF2CA6"/>
+    <w:multiLevelType w:val="hybridMultilevel"/>
+    <w:tmpl w:val="2B582A60"/>
+    <w:lvl w:ilvl="0" w:tplc="04090005">
+      <w:start w:val="1"/>
+      <w:numFmt w:val="bullet"/>
+      <w:lvlText w:val=""/>
+      <w:lvlJc w:val="left"/>
+      <w:pPr>
+        <w:ind w:left="720" w:hanging="360"/>
+      </w:pPr>
+      <w:rPr>
+        <w:rFonts w:ascii="Wingdings" w:hAnsi="Wingdings" w:hint="default"/>
+      </w:rPr>
+    </w:lvl>
+    <w:lvl w:ilvl="1" w:tplc="04090003" w:tentative="1">
+      <w:start w:val="1"/>
+      <w:numFmt w:val="bullet"/>
+      <w:lvlText w:val="o"/>
+      <w:lvlJc w:val="left"/>
+      <w:pPr>
+        <w:ind w:left="1440" w:hanging="360"/>
+      </w:pPr>
+      <w:rPr>
+        <w:rFonts w:ascii="Courier New" w:hAnsi="Courier New" w:cs="Courier New" w:hint="default"/>
+      </w:rPr>
+    </w:lvl>
+    <w:lvl w:ilvl="2" w:tplc="04090005" w:tentative="1">
+      <w:start w:val="1"/>
+      <w:numFmt w:val="bullet"/>
+      <w:lvlText w:val=""/>
+      <w:lvlJc w:val="left"/>
+      <w:pPr>
+        <w:ind w:left="2160" w:hanging="360"/>
+      </w:pPr>
+      <w:rPr>
+        <w:rFonts w:ascii="Wingdings" w:hAnsi="Wingdings" w:hint="default"/>
+      </w:rPr>
+    </w:lvl>
+    <w:lvl w:ilvl="3" w:tplc="04090001" w:tentative="1">
+      <w:start w:val="1"/>
+      <w:numFmt w:val="bullet"/>
+      <w:lvlText w:val=""/>
+      <w:lvlJc w:val="left"/>
+      <w:pPr>
+        <w:ind w:left="2880" w:hanging="360"/>
+      </w:pPr>
+      <w:rPr>
+        <w:rFonts w:ascii="Symbol" w:hAnsi="Symbol" w:hint="default"/>
+      </w:rPr>
+    </w:lvl>
+    <w:lvl w:ilvl="4" w:tplc="04090003" w:tentative="1">
+      <w:start w:val="1"/>
+      <w:numFmt w:val="bullet"/>
+      <w:lvlText w:val="o"/>
+      <w:lvlJc w:val="left"/>
+      <w:pPr>
+        <w:ind w:left="3600" w:hanging="360"/>
+      </w:pPr>
+      <w:rPr>
+        <w:rFonts w:ascii="Courier New" w:hAnsi="Courier New" w:cs="Courier New" w:hint="default"/>
+      </w:rPr>
+    </w:lvl>
+    <w:lvl w:ilvl="5" w:tplc="04090005" w:tentative="1">
+      <w:start w:val="1"/>
+      <w:numFmt w:val="bullet"/>
+      <w:lvlText w:val=""/>
+      <w:lvlJc w:val="left"/>
+      <w:pPr>
+        <w:ind w:left="4320" w:hanging="360"/>
+      </w:pPr>
+      <w:rPr>
+        <w:rFonts w:ascii="Wingdings" w:hAnsi="Wingdings" w:hint="default"/>
+      </w:rPr>
+    </w:lvl>
+    <w:lvl w:ilvl="6" w:tplc="04090001" w:tentative="1">
+      <w:start w:val="1"/>
+      <w:numFmt w:val="bullet"/>
+      <w:lvlText w:val=""/>
+      <w:lvlJc w:val="left"/>
+      <w:pPr>
+        <w:ind w:left="5040" w:hanging="360"/>
+      </w:pPr>
+      <w:rPr>
+        <w:rFonts w:ascii="Symbol" w:hAnsi="Symbol" w:hint="default"/>
+      </w:rPr>
+    </w:lvl>
+    <w:lvl w:ilvl="7" w:tplc="04090003" w:tentative="1">
+      <w:start w:val="1"/>
+      <w:numFmt w:val="bullet"/>
+      <w:lvlText w:val="o"/>
+      <w:lvlJc w:val="left"/>
+      <w:pPr>
+        <w:ind w:left="5760" w:hanging="360"/>
+      </w:pPr>
+      <w:rPr>
+        <w:rFonts w:ascii="Courier New" w:hAnsi="Courier New" w:cs="Courier New" w:hint="default"/>
+      </w:rPr>
+    </w:lvl>
+    <w:lvl w:ilvl="8" w:tplc="04090005" w:tentative="1">
+      <w:start w:val="1"/>
+      <w:numFmt w:val="bullet"/>
+      <w:lvlText w:val=""/>
+      <w:lvlJc w:val="left"/>
+      <w:pPr>
+        <w:ind w:left="6480" w:hanging="360"/>
+      </w:pPr>
+      <w:rPr>
+        <w:rFonts w:ascii="Wingdings" w:hAnsi="Wingdings" w:hint="default"/>
+      </w:rPr>
+    </w:lvl>
+  </w:abstractNum>
   <w:num w:numId="1">
+    <w:abstractNumId w:val="7"/>
+  </w:num>
+  <w:num w:numId="2">
+    <w:abstractNumId w:val="11"/>
+  </w:num>
+  <w:num w:numId="3">
+    <w:abstractNumId w:val="4"/>
+  </w:num>
+  <w:num w:numId="4">
+    <w:abstractNumId w:val="6"/>
+  </w:num>
+  <w:num w:numId="5">
+    <w:abstractNumId w:val="8"/>
+  </w:num>
+  <w:num w:numId="6">
+    <w:abstractNumId w:val="2"/>
+  </w:num>
+  <w:num w:numId="7">
+    <w:abstractNumId w:val="1"/>
+  </w:num>
+  <w:num w:numId="8">
+    <w:abstractNumId w:val="3"/>
+  </w:num>
+  <w:num w:numId="9">
+    <w:abstractNumId w:val="9"/>
+  </w:num>
+  <w:num w:numId="10">
+    <w:abstractNumId w:val="12"/>
+  </w:num>
+  <w:num w:numId="11">
     <w:abstractNumId w:val="5"/>
   </w:num>
-  <w:num w:numId="2">
-    <w:abstractNumId w:val="8"/>
-  </w:num>
-  <w:num w:numId="3">
-    <w:abstractNumId w:val="3"/>
-  </w:num>
-  <w:num w:numId="4">
-    <w:abstractNumId w:val="4"/>
-  </w:num>
-  <w:num w:numId="5">
-    <w:abstractNumId w:val="6"/>
-  </w:num>
-  <w:num w:numId="6">
-    <w:abstractNumId w:val="1"/>
-  </w:num>
-  <w:num w:numId="7">
+  <w:num w:numId="12">
     <w:abstractNumId w:val="0"/>
   </w:num>
-  <w:num w:numId="8">
-    <w:abstractNumId w:val="2"/>
-  </w:num>
-  <w:num w:numId="9">
-    <w:abstractNumId w:val="7"/>
+  <w:num w:numId="13">
+    <w:abstractNumId w:val="10"/>
   </w:num>
 </w:numbering>
 </file>
@@ -27045,4 +27597,16 @@
     </a:ext>
   </a:extLst>
 </a:theme>
+</file>
+
+<file path=customXml/item1.xml><?xml version="1.0" encoding="utf-8"?>
+<b:Sources xmlns:b="http://schemas.openxmlformats.org/officeDocument/2006/bibliography" xmlns="http://schemas.openxmlformats.org/officeDocument/2006/bibliography" SelectedStyle="/APASixthEditionOfficeOnline.xsl" StyleName="APA" Version="6"/>
+</file>
+
+<file path=customXml/itemProps1.xml><?xml version="1.0" encoding="utf-8"?>
+<ds:datastoreItem xmlns:ds="http://schemas.openxmlformats.org/officeDocument/2006/customXml" ds:itemID="{8C26EB46-F225-BF48-BF53-2A28FDB5CFA4}">
+  <ds:schemaRefs>
+    <ds:schemaRef ds:uri="http://schemas.openxmlformats.org/officeDocument/2006/bibliography"/>
+  </ds:schemaRefs>
+</ds:datastoreItem>
 </file>
</xml_diff>

<commit_message>
forgot to add awards
</commit_message>
<xml_diff>
--- a/cv/Fay_resume.docx
+++ b/cv/Fay_resume.docx
@@ -234,6 +234,32 @@
               </w:numPr>
             </w:pPr>
             <w:r>
+              <w:t>Received the Rising Star</w:t>
+            </w:r>
+            <w:r>
+              <w:t xml:space="preserve"> award</w:t>
+            </w:r>
+            <w:r>
+              <w:t xml:space="preserve">, 2018. Nominated also for Innovator of the Year, </w:t>
+            </w:r>
+            <w:bookmarkStart w:id="0" w:name="_GoBack"/>
+            <w:bookmarkEnd w:id="0"/>
+            <w:r>
+              <w:t>Outstanding Growth</w:t>
+            </w:r>
+            <w:r>
+              <w:t>.</w:t>
+            </w:r>
+          </w:p>
+          <w:p>
+            <w:pPr>
+              <w:pStyle w:val="ListParagraph"/>
+              <w:numPr>
+                <w:ilvl w:val="0"/>
+                <w:numId w:val="10"/>
+              </w:numPr>
+            </w:pPr>
+            <w:r>
               <w:t>Improved</w:t>
             </w:r>
             <w:r>
@@ -247,6 +273,9 @@
             </w:r>
             <w:r>
               <w:t>reducing extraction time by 20% and saving 600 hours of Data Analyst time</w:t>
+            </w:r>
+            <w:r>
+              <w:t>.</w:t>
             </w:r>
           </w:p>
           <w:p>
@@ -291,7 +320,7 @@
               <w:t xml:space="preserve"> hours of Data Analyst time</w:t>
             </w:r>
             <w:r>
-              <w:t xml:space="preserve">. </w:t>
+              <w:t>.</w:t>
             </w:r>
           </w:p>
           <w:p>
@@ -337,6 +366,9 @@
             </w:r>
             <w:r>
               <w:t>press releases</w:t>
+            </w:r>
+            <w:r>
+              <w:t>.</w:t>
             </w:r>
           </w:p>
         </w:tc>
@@ -829,10 +861,13 @@
               <w:t xml:space="preserve">4.0 GPA. </w:t>
             </w:r>
             <w:r>
-              <w:t xml:space="preserve">Calculus and chemistry tutor. </w:t>
+              <w:t>Awarded the Caldwell Fellowship, 2012-2015</w:t>
             </w:r>
             <w:r>
-              <w:t>Certificate in ArcGIS Desktop.</w:t>
+              <w:t xml:space="preserve">. </w:t>
+            </w:r>
+            <w:r>
+              <w:t>Calculus and chemistry tutor.</w:t>
             </w:r>
           </w:p>
         </w:tc>
@@ -929,8 +964,6 @@
             <w:r>
               <w:t>, Caret</w:t>
             </w:r>
-            <w:bookmarkStart w:id="0" w:name="_GoBack"/>
-            <w:bookmarkEnd w:id="0"/>
           </w:p>
           <w:p>
             <w:pPr>
@@ -954,6 +987,9 @@
             </w:r>
             <w:r>
               <w:t>Unix</w:t>
+            </w:r>
+            <w:r>
+              <w:t>, ArcGIS</w:t>
             </w:r>
           </w:p>
         </w:tc>
@@ -1273,7 +1309,7 @@
         <v:path o:extrusionok="f" gradientshapeok="t" o:connecttype="rect"/>
         <o:lock v:ext="edit" aspectratio="t"/>
       </v:shapetype>
-      <v:shape id="_x0000_i1071" type="#_x0000_t75" style="width:15.5pt;height:15.5pt" o:bullet="t">
+      <v:shape id="_x0000_i1082" type="#_x0000_t75" style="width:15.5pt;height:15.5pt" o:bullet="t">
         <v:imagedata r:id="rId1" o:title="mso00755AD1"/>
       </v:shape>
     </w:pict>
@@ -28089,7 +28125,7 @@
 </file>
 
 <file path=customXml/itemProps1.xml><?xml version="1.0" encoding="utf-8"?>
-<ds:datastoreItem xmlns:ds="http://schemas.openxmlformats.org/officeDocument/2006/customXml" ds:itemID="{706D826B-2382-7C46-975D-8D815E31ADE1}">
+<ds:datastoreItem xmlns:ds="http://schemas.openxmlformats.org/officeDocument/2006/customXml" ds:itemID="{F82E9CC9-D494-C242-8648-F350A6033049}">
   <ds:schemaRefs>
     <ds:schemaRef ds:uri="http://schemas.openxmlformats.org/officeDocument/2006/bibliography"/>
   </ds:schemaRefs>

</xml_diff>

<commit_message>
caught that the text was gray instead of black
</commit_message>
<xml_diff>
--- a/cv/Fay_resume.docx
+++ b/cv/Fay_resume.docx
@@ -10,6 +10,7 @@
         <w:rPr>
           <w:rFonts w:asciiTheme="majorHAnsi" w:hAnsiTheme="majorHAnsi" w:cstheme="majorHAnsi"/>
           <w:b/>
+          <w:color w:val="000000" w:themeColor="text1"/>
           <w:sz w:val="52"/>
           <w:szCs w:val="52"/>
         </w:rPr>
@@ -18,6 +19,7 @@
         <w:rPr>
           <w:rFonts w:asciiTheme="majorHAnsi" w:hAnsiTheme="majorHAnsi" w:cstheme="majorHAnsi"/>
           <w:b/>
+          <w:color w:val="000000" w:themeColor="text1"/>
           <w:sz w:val="52"/>
           <w:szCs w:val="52"/>
         </w:rPr>
@@ -43,7 +45,7 @@
       <w:r>
         <w:t xml:space="preserve">kairsten.fay@gmail.com · </w:t>
       </w:r>
-      <w:hyperlink r:id="rId5" w:history="1">
+      <w:hyperlink r:id="rId7" w:history="1">
         <w:r>
           <w:rPr>
             <w:rStyle w:val="Hyperlink"/>
@@ -54,7 +56,7 @@
       <w:r>
         <w:t xml:space="preserve"> · </w:t>
       </w:r>
-      <w:hyperlink r:id="rId6" w:history="1">
+      <w:hyperlink r:id="rId8" w:history="1">
         <w:r>
           <w:rPr>
             <w:rStyle w:val="Hyperlink"/>
@@ -70,11 +72,20 @@
           <w:bottom w:val="dotted" w:sz="18" w:space="1" w:color="BFBFBF"/>
         </w:pBdr>
         <w:ind w:left="0"/>
-      </w:pPr>
-      <w:r>
+        <w:rPr>
+          <w:color w:val="000000" w:themeColor="text1"/>
+        </w:rPr>
+      </w:pPr>
+      <w:r>
+        <w:rPr>
+          <w:color w:val="000000" w:themeColor="text1"/>
+        </w:rPr>
         <w:t>WORK EXPERIENCE</w:t>
       </w:r>
       <w:r>
+        <w:rPr>
+          <w:color w:val="000000" w:themeColor="text1"/>
+        </w:rPr>
         <w:tab/>
       </w:r>
     </w:p>
@@ -84,12 +95,14 @@
         <w:ind w:left="0"/>
         <w:rPr>
           <w:b/>
+          <w:color w:val="000000" w:themeColor="text1"/>
           <w:sz w:val="24"/>
         </w:rPr>
       </w:pPr>
       <w:r>
         <w:rPr>
           <w:b/>
+          <w:color w:val="000000" w:themeColor="text1"/>
           <w:sz w:val="24"/>
         </w:rPr>
         <w:t>DATA ANALYST, FEB 2017 – PRESENT</w:t>
@@ -100,14 +113,25 @@
         <w:spacing w:after="120" w:line="240" w:lineRule="auto"/>
         <w:ind w:left="0"/>
         <w:rPr>
-          <w:sz w:val="22"/>
-        </w:rPr>
-      </w:pPr>
-      <w:r>
-        <w:rPr>
-          <w:sz w:val="22"/>
-        </w:rPr>
-        <w:t xml:space="preserve">INSTITUTE FOR HEALTH METRICS AND EVALUATION, SEATTLE, WA </w:t>
+          <w:color w:val="000000" w:themeColor="text1"/>
+          <w:sz w:val="22"/>
+        </w:rPr>
+      </w:pPr>
+      <w:r>
+        <w:rPr>
+          <w:color w:val="000000" w:themeColor="text1"/>
+          <w:sz w:val="22"/>
+        </w:rPr>
+        <w:t xml:space="preserve">INSTITUTE FOR HEALTH METRICS AND EVALUATION, </w:t>
+      </w:r>
+      <w:bookmarkStart w:id="0" w:name="_GoBack"/>
+      <w:bookmarkEnd w:id="0"/>
+      <w:r>
+        <w:rPr>
+          <w:color w:val="000000" w:themeColor="text1"/>
+          <w:sz w:val="22"/>
+        </w:rPr>
+        <w:t xml:space="preserve">SEATTLE, WA </w:t>
       </w:r>
     </w:p>
     <w:p>
@@ -119,11 +143,13 @@
         </w:numPr>
         <w:spacing w:line="240" w:lineRule="auto"/>
         <w:rPr>
-          <w:sz w:val="22"/>
-        </w:rPr>
-      </w:pPr>
-      <w:r>
-        <w:rPr>
+          <w:color w:val="000000" w:themeColor="text1"/>
+          <w:sz w:val="22"/>
+        </w:rPr>
+      </w:pPr>
+      <w:r>
+        <w:rPr>
+          <w:color w:val="000000" w:themeColor="text1"/>
           <w:sz w:val="22"/>
         </w:rPr>
         <w:t>Built a machine learning library to improve epidemiological predictions in data-sparse areas for multiple risk factors. Increased model performance 50%-100% on average from old statistical methods and gained approval from the IHME scientific council.</w:t>
@@ -138,23 +164,27 @@
         </w:numPr>
         <w:spacing w:line="240" w:lineRule="auto"/>
         <w:rPr>
-          <w:sz w:val="22"/>
-        </w:rPr>
-      </w:pPr>
-      <w:r>
-        <w:rPr>
+          <w:color w:val="000000" w:themeColor="text1"/>
+          <w:sz w:val="22"/>
+        </w:rPr>
+      </w:pPr>
+      <w:r>
+        <w:rPr>
+          <w:color w:val="000000" w:themeColor="text1"/>
           <w:sz w:val="22"/>
         </w:rPr>
         <w:t xml:space="preserve">Received the Rising Star award, 2018. Nominated </w:t>
       </w:r>
       <w:r>
         <w:rPr>
+          <w:color w:val="000000" w:themeColor="text1"/>
           <w:sz w:val="22"/>
         </w:rPr>
         <w:t xml:space="preserve">also for Innovator of the Year and </w:t>
       </w:r>
       <w:r>
         <w:rPr>
+          <w:color w:val="000000" w:themeColor="text1"/>
           <w:sz w:val="22"/>
         </w:rPr>
         <w:t>Outstanding Growth.</w:t>
@@ -169,11 +199,13 @@
         </w:numPr>
         <w:spacing w:line="240" w:lineRule="auto"/>
         <w:rPr>
-          <w:sz w:val="22"/>
-        </w:rPr>
-      </w:pPr>
-      <w:r>
-        <w:rPr>
+          <w:color w:val="000000" w:themeColor="text1"/>
+          <w:sz w:val="22"/>
+        </w:rPr>
+      </w:pPr>
+      <w:r>
+        <w:rPr>
+          <w:color w:val="000000" w:themeColor="text1"/>
           <w:sz w:val="22"/>
         </w:rPr>
         <w:t>Improved the ETL pipeline code. Updated it to process data more quickly and altered the extraction process reducing extraction time by 20% and saving 600 hours of Data Analyst time.</w:t>
@@ -188,11 +220,13 @@
         </w:numPr>
         <w:spacing w:line="240" w:lineRule="auto"/>
         <w:rPr>
-          <w:sz w:val="22"/>
-        </w:rPr>
-      </w:pPr>
-      <w:r>
-        <w:rPr>
+          <w:color w:val="000000" w:themeColor="text1"/>
+          <w:sz w:val="22"/>
+        </w:rPr>
+      </w:pPr>
+      <w:r>
+        <w:rPr>
+          <w:color w:val="000000" w:themeColor="text1"/>
           <w:sz w:val="22"/>
         </w:rPr>
         <w:t>Pioneered the use of dynamic dashboards for story prototyping and data validation, replacing static graphs and saving 300 hours of Data Analyst time.</w:t>
@@ -207,11 +241,13 @@
         </w:numPr>
         <w:spacing w:line="240" w:lineRule="auto"/>
         <w:rPr>
-          <w:sz w:val="22"/>
-        </w:rPr>
-      </w:pPr>
-      <w:r>
-        <w:rPr>
+          <w:color w:val="000000" w:themeColor="text1"/>
+          <w:sz w:val="22"/>
+        </w:rPr>
+      </w:pPr>
+      <w:r>
+        <w:rPr>
+          <w:color w:val="000000" w:themeColor="text1"/>
           <w:sz w:val="22"/>
         </w:rPr>
         <w:t>Performed statistical data analysis and data visualization for internal and external communications including publications and press releases.</w:t>
@@ -223,12 +259,14 @@
         <w:ind w:left="0"/>
         <w:rPr>
           <w:b/>
+          <w:color w:val="000000" w:themeColor="text1"/>
           <w:sz w:val="24"/>
         </w:rPr>
       </w:pPr>
       <w:r>
         <w:rPr>
           <w:b/>
+          <w:color w:val="000000" w:themeColor="text1"/>
           <w:sz w:val="24"/>
         </w:rPr>
         <w:t xml:space="preserve">DATA TECHNICIAN, JAN 2015 – SEP 2016 </w:t>
@@ -239,11 +277,13 @@
         <w:spacing w:after="120" w:line="240" w:lineRule="auto"/>
         <w:ind w:left="0"/>
         <w:rPr>
-          <w:sz w:val="22"/>
-        </w:rPr>
-      </w:pPr>
-      <w:r>
-        <w:rPr>
+          <w:color w:val="000000" w:themeColor="text1"/>
+          <w:sz w:val="22"/>
+        </w:rPr>
+      </w:pPr>
+      <w:r>
+        <w:rPr>
+          <w:color w:val="000000" w:themeColor="text1"/>
           <w:sz w:val="22"/>
         </w:rPr>
         <w:t>NC STATE UNIVERSITY, RALEIGH, NC</w:t>
@@ -258,11 +298,13 @@
         </w:numPr>
         <w:spacing w:line="240" w:lineRule="auto"/>
         <w:rPr>
-          <w:sz w:val="22"/>
-        </w:rPr>
-      </w:pPr>
-      <w:r>
-        <w:rPr>
+          <w:color w:val="000000" w:themeColor="text1"/>
+          <w:sz w:val="22"/>
+        </w:rPr>
+      </w:pPr>
+      <w:r>
+        <w:rPr>
+          <w:color w:val="000000" w:themeColor="text1"/>
           <w:sz w:val="22"/>
         </w:rPr>
         <w:t>Created an unprecedented, geospatial data set using literature review and museum collections to research the shifting winter coat color distribution of animals worldwide due to climate change.</w:t>
@@ -277,11 +319,13 @@
         </w:numPr>
         <w:spacing w:line="240" w:lineRule="auto"/>
         <w:rPr>
-          <w:sz w:val="22"/>
-        </w:rPr>
-      </w:pPr>
-      <w:r>
-        <w:rPr>
+          <w:color w:val="000000" w:themeColor="text1"/>
+          <w:sz w:val="22"/>
+        </w:rPr>
+      </w:pPr>
+      <w:r>
+        <w:rPr>
+          <w:color w:val="000000" w:themeColor="text1"/>
           <w:sz w:val="22"/>
         </w:rPr>
         <w:t>Publicized the dataset by building a visualization dashboard on Tableau public.</w:t>
@@ -296,11 +340,13 @@
         </w:numPr>
         <w:spacing w:line="240" w:lineRule="auto"/>
         <w:rPr>
-          <w:sz w:val="22"/>
-        </w:rPr>
-      </w:pPr>
-      <w:r>
-        <w:rPr>
+          <w:color w:val="000000" w:themeColor="text1"/>
+          <w:sz w:val="22"/>
+        </w:rPr>
+      </w:pPr>
+      <w:r>
+        <w:rPr>
+          <w:color w:val="000000" w:themeColor="text1"/>
           <w:sz w:val="22"/>
         </w:rPr>
         <w:t>Increased data coverage by 15% by recruiting collaborators’ help at inaccessible museums.</w:t>
@@ -312,6 +358,7 @@
         <w:spacing w:line="240" w:lineRule="auto"/>
         <w:ind w:left="360"/>
         <w:rPr>
+          <w:color w:val="000000" w:themeColor="text1"/>
           <w:sz w:val="22"/>
         </w:rPr>
       </w:pPr>
@@ -325,12 +372,14 @@
         <w:ind w:left="0"/>
         <w:rPr>
           <w:rFonts w:asciiTheme="majorHAnsi" w:hAnsiTheme="majorHAnsi" w:cstheme="majorHAnsi"/>
+          <w:color w:val="000000" w:themeColor="text1"/>
           <w:sz w:val="32"/>
         </w:rPr>
       </w:pPr>
       <w:r>
         <w:rPr>
           <w:rFonts w:asciiTheme="majorHAnsi" w:hAnsiTheme="majorHAnsi" w:cstheme="majorHAnsi"/>
+          <w:color w:val="000000" w:themeColor="text1"/>
           <w:sz w:val="32"/>
         </w:rPr>
         <w:t>EDUCATION</w:t>
@@ -342,6 +391,7 @@
         <w:ind w:left="0"/>
         <w:rPr>
           <w:b/>
+          <w:color w:val="000000" w:themeColor="text1"/>
           <w:sz w:val="24"/>
         </w:rPr>
         <w:sectPr>
@@ -358,12 +408,14 @@
         <w:ind w:left="0"/>
         <w:rPr>
           <w:b/>
+          <w:color w:val="000000" w:themeColor="text1"/>
           <w:sz w:val="24"/>
         </w:rPr>
       </w:pPr>
       <w:r>
         <w:rPr>
           <w:b/>
+          <w:color w:val="000000" w:themeColor="text1"/>
           <w:sz w:val="24"/>
         </w:rPr>
         <w:t xml:space="preserve">PROFESSIONAL DEVELOPMENT, </w:t>
@@ -371,6 +423,7 @@
       <w:r>
         <w:rPr>
           <w:b/>
+          <w:color w:val="000000" w:themeColor="text1"/>
           <w:sz w:val="24"/>
         </w:rPr>
         <w:t xml:space="preserve">MAR 2018 – PRESENT </w:t>
@@ -381,11 +434,13 @@
         <w:spacing w:after="120" w:line="240" w:lineRule="auto"/>
         <w:ind w:left="0"/>
         <w:rPr>
-          <w:sz w:val="22"/>
-        </w:rPr>
-      </w:pPr>
-      <w:r>
-        <w:rPr>
+          <w:color w:val="000000" w:themeColor="text1"/>
+          <w:sz w:val="22"/>
+        </w:rPr>
+      </w:pPr>
+      <w:r>
+        <w:rPr>
+          <w:color w:val="000000" w:themeColor="text1"/>
           <w:sz w:val="22"/>
         </w:rPr>
         <w:t xml:space="preserve">UNIVERSITY OF WASHINGTON </w:t>
@@ -396,11 +451,13 @@
         <w:spacing w:after="120" w:line="240" w:lineRule="auto"/>
         <w:ind w:left="0"/>
         <w:rPr>
-          <w:sz w:val="22"/>
-        </w:rPr>
-      </w:pPr>
-      <w:r>
-        <w:rPr>
+          <w:color w:val="000000" w:themeColor="text1"/>
+          <w:sz w:val="22"/>
+        </w:rPr>
+      </w:pPr>
+      <w:r>
+        <w:rPr>
+          <w:color w:val="000000" w:themeColor="text1"/>
           <w:sz w:val="22"/>
         </w:rPr>
         <w:t xml:space="preserve">3.9 GPA. Coursework in Computer Programming </w:t>
@@ -412,29 +469,31 @@
         <w:ind w:left="0"/>
         <w:rPr>
           <w:b/>
+          <w:color w:val="000000" w:themeColor="text1"/>
           <w:sz w:val="24"/>
         </w:rPr>
       </w:pPr>
       <w:r>
         <w:rPr>
           <w:b/>
+          <w:color w:val="000000" w:themeColor="text1"/>
           <w:sz w:val="24"/>
         </w:rPr>
         <w:t>B.S. BIOLOGY, CONCENTRATION IN ECOLOGY, EVOLUTION, AND CONSERVATION, MAY 2015</w:t>
       </w:r>
-      <w:bookmarkStart w:id="0" w:name="_GoBack"/>
-      <w:bookmarkEnd w:id="0"/>
     </w:p>
     <w:p>
       <w:pPr>
         <w:spacing w:after="120" w:line="240" w:lineRule="auto"/>
         <w:ind w:left="0"/>
         <w:rPr>
-          <w:sz w:val="22"/>
-        </w:rPr>
-      </w:pPr>
-      <w:r>
-        <w:rPr>
+          <w:color w:val="000000" w:themeColor="text1"/>
+          <w:sz w:val="22"/>
+        </w:rPr>
+      </w:pPr>
+      <w:r>
+        <w:rPr>
+          <w:color w:val="000000" w:themeColor="text1"/>
           <w:sz w:val="22"/>
         </w:rPr>
         <w:t>NC STATE UNIVERSITY</w:t>
@@ -445,6 +504,7 @@
         <w:spacing w:after="120" w:line="240" w:lineRule="auto"/>
         <w:ind w:left="0"/>
         <w:rPr>
+          <w:color w:val="000000" w:themeColor="text1"/>
           <w:sz w:val="22"/>
         </w:rPr>
         <w:sectPr>
@@ -457,12 +517,14 @@
       </w:pPr>
       <w:r>
         <w:rPr>
+          <w:color w:val="000000" w:themeColor="text1"/>
           <w:sz w:val="22"/>
         </w:rPr>
         <w:t>4.0 GPA. Awarded the Caldwell Fellowship, 2012-201</w:t>
       </w:r>
       <w:r>
         <w:rPr>
+          <w:color w:val="000000" w:themeColor="text1"/>
           <w:sz w:val="22"/>
         </w:rPr>
         <w:t>5. Calculus and chemistry tutor</w:t>
@@ -477,12 +539,14 @@
         <w:ind w:left="0"/>
         <w:rPr>
           <w:rFonts w:asciiTheme="majorHAnsi" w:hAnsiTheme="majorHAnsi" w:cstheme="majorHAnsi"/>
+          <w:color w:val="000000" w:themeColor="text1"/>
           <w:sz w:val="32"/>
         </w:rPr>
       </w:pPr>
       <w:r>
         <w:rPr>
           <w:rFonts w:asciiTheme="majorHAnsi" w:hAnsiTheme="majorHAnsi" w:cstheme="majorHAnsi"/>
+          <w:color w:val="000000" w:themeColor="text1"/>
           <w:sz w:val="32"/>
         </w:rPr>
         <w:t>SKILLS</w:t>
@@ -497,11 +561,13 @@
         </w:numPr>
         <w:spacing w:line="240" w:lineRule="auto"/>
         <w:rPr>
-          <w:sz w:val="22"/>
-        </w:rPr>
-      </w:pPr>
-      <w:r>
-        <w:rPr>
+          <w:color w:val="000000" w:themeColor="text1"/>
+          <w:sz w:val="22"/>
+        </w:rPr>
+      </w:pPr>
+      <w:r>
+        <w:rPr>
+          <w:color w:val="000000" w:themeColor="text1"/>
           <w:sz w:val="22"/>
         </w:rPr>
         <w:t>Languages: Python, R, Java, MySQL, JavaScript, HTML/CSS</w:t>
@@ -516,11 +582,13 @@
         </w:numPr>
         <w:spacing w:line="240" w:lineRule="auto"/>
         <w:rPr>
-          <w:sz w:val="22"/>
-        </w:rPr>
-      </w:pPr>
-      <w:r>
-        <w:rPr>
+          <w:color w:val="000000" w:themeColor="text1"/>
+          <w:sz w:val="22"/>
+        </w:rPr>
+      </w:pPr>
+      <w:r>
+        <w:rPr>
+          <w:color w:val="000000" w:themeColor="text1"/>
           <w:sz w:val="22"/>
         </w:rPr>
         <w:t xml:space="preserve">Libraries: </w:t>
@@ -528,6 +596,7 @@
       <w:proofErr w:type="spellStart"/>
       <w:r>
         <w:rPr>
+          <w:color w:val="000000" w:themeColor="text1"/>
           <w:sz w:val="22"/>
         </w:rPr>
         <w:t>Scikit</w:t>
@@ -535,6 +604,7 @@
       <w:proofErr w:type="spellEnd"/>
       <w:r>
         <w:rPr>
+          <w:color w:val="000000" w:themeColor="text1"/>
           <w:sz w:val="22"/>
         </w:rPr>
         <w:t xml:space="preserve">-Learn, Pandas, NumPy, </w:t>
@@ -542,6 +612,7 @@
       <w:proofErr w:type="spellStart"/>
       <w:r>
         <w:rPr>
+          <w:color w:val="000000" w:themeColor="text1"/>
           <w:sz w:val="22"/>
         </w:rPr>
         <w:t>Tidyverse</w:t>
@@ -549,6 +620,7 @@
       <w:proofErr w:type="spellEnd"/>
       <w:r>
         <w:rPr>
+          <w:color w:val="000000" w:themeColor="text1"/>
           <w:sz w:val="22"/>
         </w:rPr>
         <w:t>, Seaborn, Matplotlib, NLTK, Flask, Django, Caret</w:t>
@@ -563,11 +635,13 @@
         </w:numPr>
         <w:spacing w:line="240" w:lineRule="auto"/>
         <w:rPr>
-          <w:sz w:val="22"/>
-        </w:rPr>
-      </w:pPr>
-      <w:r>
-        <w:rPr>
+          <w:color w:val="000000" w:themeColor="text1"/>
+          <w:sz w:val="22"/>
+        </w:rPr>
+      </w:pPr>
+      <w:r>
+        <w:rPr>
+          <w:color w:val="000000" w:themeColor="text1"/>
           <w:sz w:val="22"/>
         </w:rPr>
         <w:t>Technologies: Tableau, Superset, Git, Docker, Azure, Git, Unix, ArcGIS</w:t>
@@ -576,6 +650,9 @@
     <w:p>
       <w:pPr>
         <w:spacing w:line="240" w:lineRule="auto"/>
+        <w:rPr>
+          <w:color w:val="000000" w:themeColor="text1"/>
+        </w:rPr>
       </w:pPr>
     </w:p>
     <w:p>
@@ -587,12 +664,14 @@
         <w:ind w:left="0"/>
         <w:rPr>
           <w:rFonts w:asciiTheme="majorHAnsi" w:hAnsiTheme="majorHAnsi" w:cstheme="majorHAnsi"/>
+          <w:color w:val="000000" w:themeColor="text1"/>
           <w:sz w:val="32"/>
         </w:rPr>
       </w:pPr>
       <w:r>
         <w:rPr>
           <w:rFonts w:asciiTheme="majorHAnsi" w:hAnsiTheme="majorHAnsi" w:cstheme="majorHAnsi"/>
+          <w:color w:val="000000" w:themeColor="text1"/>
           <w:sz w:val="32"/>
         </w:rPr>
         <w:t>SELECTED PUBLICATIONS</w:t>
@@ -607,11 +686,13 @@
         </w:numPr>
         <w:spacing w:line="240" w:lineRule="auto"/>
         <w:rPr>
-          <w:sz w:val="22"/>
-        </w:rPr>
-      </w:pPr>
-      <w:r>
-        <w:rPr>
+          <w:color w:val="000000" w:themeColor="text1"/>
+          <w:sz w:val="22"/>
+        </w:rPr>
+      </w:pPr>
+      <w:r>
+        <w:rPr>
+          <w:color w:val="000000" w:themeColor="text1"/>
           <w:sz w:val="22"/>
         </w:rPr>
         <w:t xml:space="preserve">Co-author: Winter Coat Color Polymorphisms Identify Global Hotspots for Evolutionary Rescue from Climate Change. Science. 2018. </w:t>
@@ -626,11 +707,13 @@
         </w:numPr>
         <w:spacing w:line="240" w:lineRule="auto"/>
         <w:rPr>
-          <w:sz w:val="22"/>
-        </w:rPr>
-      </w:pPr>
-      <w:r>
-        <w:rPr>
+          <w:color w:val="000000" w:themeColor="text1"/>
+          <w:sz w:val="22"/>
+        </w:rPr>
+      </w:pPr>
+      <w:r>
+        <w:rPr>
+          <w:color w:val="000000" w:themeColor="text1"/>
           <w:sz w:val="22"/>
         </w:rPr>
         <w:t xml:space="preserve">Co-author: Global Burden of Disease risk factors capstone. The Lancet. 2017. </w:t>
@@ -645,6 +728,56 @@
     </w:sectPr>
   </w:body>
 </w:document>
+</file>
+
+<file path=word/endnotes.xml><?xml version="1.0" encoding="utf-8"?>
+<w:endnotes xmlns:wpc="http://schemas.microsoft.com/office/word/2010/wordprocessingCanvas" xmlns:cx="http://schemas.microsoft.com/office/drawing/2014/chartex" xmlns:cx1="http://schemas.microsoft.com/office/drawing/2015/9/8/chartex" xmlns:cx2="http://schemas.microsoft.com/office/drawing/2015/10/21/chartex" xmlns:cx3="http://schemas.microsoft.com/office/drawing/2016/5/9/chartex" xmlns:cx4="http://schemas.microsoft.com/office/drawing/2016/5/10/chartex" xmlns:cx5="http://schemas.microsoft.com/office/drawing/2016/5/11/chartex" xmlns:cx6="http://schemas.microsoft.com/office/drawing/2016/5/12/chartex" xmlns:cx7="http://schemas.microsoft.com/office/drawing/2016/5/13/chartex" xmlns:cx8="http://schemas.microsoft.com/office/drawing/2016/5/14/chartex" xmlns:mc="http://schemas.openxmlformats.org/markup-compatibility/2006" xmlns:aink="http://schemas.microsoft.com/office/drawing/2016/ink" xmlns:am3d="http://schemas.microsoft.com/office/drawing/2017/model3d" xmlns:o="urn:schemas-microsoft-com:office:office" xmlns:r="http://schemas.openxmlformats.org/officeDocument/2006/relationships" xmlns:m="http://schemas.openxmlformats.org/officeDocument/2006/math" xmlns:v="urn:schemas-microsoft-com:vml" xmlns:wp14="http://schemas.microsoft.com/office/word/2010/wordprocessingDrawing" xmlns:wp="http://schemas.openxmlformats.org/drawingml/2006/wordprocessingDrawing" xmlns:w10="urn:schemas-microsoft-com:office:word" xmlns:w="http://schemas.openxmlformats.org/wordprocessingml/2006/main" xmlns:w14="http://schemas.microsoft.com/office/word/2010/wordml" xmlns:w15="http://schemas.microsoft.com/office/word/2012/wordml" xmlns:w16cid="http://schemas.microsoft.com/office/word/2016/wordml/cid" xmlns:w16se="http://schemas.microsoft.com/office/word/2015/wordml/symex" xmlns:wpg="http://schemas.microsoft.com/office/word/2010/wordprocessingGroup" xmlns:wpi="http://schemas.microsoft.com/office/word/2010/wordprocessingInk" xmlns:wne="http://schemas.microsoft.com/office/word/2006/wordml" xmlns:wps="http://schemas.microsoft.com/office/word/2010/wordprocessingShape" mc:Ignorable="w14 w15 w16se w16cid wp14">
+  <w:endnote w:type="separator" w:id="-1">
+    <w:p>
+      <w:pPr>
+        <w:spacing w:after="0" w:line="240" w:lineRule="auto"/>
+      </w:pPr>
+      <w:r>
+        <w:separator/>
+      </w:r>
+    </w:p>
+  </w:endnote>
+  <w:endnote w:type="continuationSeparator" w:id="0">
+    <w:p>
+      <w:pPr>
+        <w:spacing w:after="0" w:line="240" w:lineRule="auto"/>
+      </w:pPr>
+      <w:r>
+        <w:continuationSeparator/>
+      </w:r>
+    </w:p>
+  </w:endnote>
+</w:endnotes>
+</file>
+
+<file path=word/footnotes.xml><?xml version="1.0" encoding="utf-8"?>
+<w:footnotes xmlns:wpc="http://schemas.microsoft.com/office/word/2010/wordprocessingCanvas" xmlns:cx="http://schemas.microsoft.com/office/drawing/2014/chartex" xmlns:cx1="http://schemas.microsoft.com/office/drawing/2015/9/8/chartex" xmlns:cx2="http://schemas.microsoft.com/office/drawing/2015/10/21/chartex" xmlns:cx3="http://schemas.microsoft.com/office/drawing/2016/5/9/chartex" xmlns:cx4="http://schemas.microsoft.com/office/drawing/2016/5/10/chartex" xmlns:cx5="http://schemas.microsoft.com/office/drawing/2016/5/11/chartex" xmlns:cx6="http://schemas.microsoft.com/office/drawing/2016/5/12/chartex" xmlns:cx7="http://schemas.microsoft.com/office/drawing/2016/5/13/chartex" xmlns:cx8="http://schemas.microsoft.com/office/drawing/2016/5/14/chartex" xmlns:mc="http://schemas.openxmlformats.org/markup-compatibility/2006" xmlns:aink="http://schemas.microsoft.com/office/drawing/2016/ink" xmlns:am3d="http://schemas.microsoft.com/office/drawing/2017/model3d" xmlns:o="urn:schemas-microsoft-com:office:office" xmlns:r="http://schemas.openxmlformats.org/officeDocument/2006/relationships" xmlns:m="http://schemas.openxmlformats.org/officeDocument/2006/math" xmlns:v="urn:schemas-microsoft-com:vml" xmlns:wp14="http://schemas.microsoft.com/office/word/2010/wordprocessingDrawing" xmlns:wp="http://schemas.openxmlformats.org/drawingml/2006/wordprocessingDrawing" xmlns:w10="urn:schemas-microsoft-com:office:word" xmlns:w="http://schemas.openxmlformats.org/wordprocessingml/2006/main" xmlns:w14="http://schemas.microsoft.com/office/word/2010/wordml" xmlns:w15="http://schemas.microsoft.com/office/word/2012/wordml" xmlns:w16cid="http://schemas.microsoft.com/office/word/2016/wordml/cid" xmlns:w16se="http://schemas.microsoft.com/office/word/2015/wordml/symex" xmlns:wpg="http://schemas.microsoft.com/office/word/2010/wordprocessingGroup" xmlns:wpi="http://schemas.microsoft.com/office/word/2010/wordprocessingInk" xmlns:wne="http://schemas.microsoft.com/office/word/2006/wordml" xmlns:wps="http://schemas.microsoft.com/office/word/2010/wordprocessingShape" mc:Ignorable="w14 w15 w16se w16cid wp14">
+  <w:footnote w:type="separator" w:id="-1">
+    <w:p>
+      <w:pPr>
+        <w:spacing w:after="0" w:line="240" w:lineRule="auto"/>
+      </w:pPr>
+      <w:r>
+        <w:separator/>
+      </w:r>
+    </w:p>
+  </w:footnote>
+  <w:footnote w:type="continuationSeparator" w:id="0">
+    <w:p>
+      <w:pPr>
+        <w:spacing w:after="0" w:line="240" w:lineRule="auto"/>
+      </w:pPr>
+      <w:r>
+        <w:continuationSeparator/>
+      </w:r>
+    </w:p>
+  </w:footnote>
+</w:footnotes>
 </file>
 
 <file path=word/numbering.xml><?xml version="1.0" encoding="utf-8"?>

</xml_diff>

<commit_message>
accidentally wrote git twice
</commit_message>
<xml_diff>
--- a/cv/Fay_resume.docx
+++ b/cv/Fay_resume.docx
@@ -122,16 +122,7 @@
           <w:color w:val="000000" w:themeColor="text1"/>
           <w:sz w:val="22"/>
         </w:rPr>
-        <w:t xml:space="preserve">INSTITUTE FOR HEALTH METRICS AND EVALUATION, </w:t>
-      </w:r>
-      <w:bookmarkStart w:id="0" w:name="_GoBack"/>
-      <w:bookmarkEnd w:id="0"/>
-      <w:r>
-        <w:rPr>
-          <w:color w:val="000000" w:themeColor="text1"/>
-          <w:sz w:val="22"/>
-        </w:rPr>
-        <w:t xml:space="preserve">SEATTLE, WA </w:t>
+        <w:t xml:space="preserve">INSTITUTE FOR HEALTH METRICS AND EVALUATION, SEATTLE, WA </w:t>
       </w:r>
     </w:p>
     <w:p>
@@ -591,39 +582,7 @@
           <w:color w:val="000000" w:themeColor="text1"/>
           <w:sz w:val="22"/>
         </w:rPr>
-        <w:t xml:space="preserve">Libraries: </w:t>
-      </w:r>
-      <w:proofErr w:type="spellStart"/>
-      <w:r>
-        <w:rPr>
-          <w:color w:val="000000" w:themeColor="text1"/>
-          <w:sz w:val="22"/>
-        </w:rPr>
-        <w:t>Scikit</w:t>
-      </w:r>
-      <w:proofErr w:type="spellEnd"/>
-      <w:r>
-        <w:rPr>
-          <w:color w:val="000000" w:themeColor="text1"/>
-          <w:sz w:val="22"/>
-        </w:rPr>
-        <w:t xml:space="preserve">-Learn, Pandas, NumPy, </w:t>
-      </w:r>
-      <w:proofErr w:type="spellStart"/>
-      <w:r>
-        <w:rPr>
-          <w:color w:val="000000" w:themeColor="text1"/>
-          <w:sz w:val="22"/>
-        </w:rPr>
-        <w:t>Tidyverse</w:t>
-      </w:r>
-      <w:proofErr w:type="spellEnd"/>
-      <w:r>
-        <w:rPr>
-          <w:color w:val="000000" w:themeColor="text1"/>
-          <w:sz w:val="22"/>
-        </w:rPr>
-        <w:t>, Seaborn, Matplotlib, NLTK, Flask, Django, Caret</w:t>
+        <w:t>Libraries: Scikit-Learn, Pandas, NumPy, Tidyverse, Seaborn, Matplotlib, NLTK, Flask, Django, Caret</w:t>
       </w:r>
     </w:p>
     <w:p>
@@ -644,7 +603,37 @@
           <w:color w:val="000000" w:themeColor="text1"/>
           <w:sz w:val="22"/>
         </w:rPr>
-        <w:t>Technologies: Tableau, Superset, Git, Docker, Azure, Git, Unix, ArcGIS</w:t>
+        <w:t>Technologies: Tableau, Sup</w:t>
+      </w:r>
+      <w:r>
+        <w:rPr>
+          <w:color w:val="000000" w:themeColor="text1"/>
+          <w:sz w:val="22"/>
+        </w:rPr>
+        <w:t xml:space="preserve">erset, Git, Docker, </w:t>
+      </w:r>
+      <w:r>
+        <w:rPr>
+          <w:color w:val="000000" w:themeColor="text1"/>
+          <w:sz w:val="22"/>
+        </w:rPr>
+        <w:t xml:space="preserve">Unix, </w:t>
+      </w:r>
+      <w:r>
+        <w:rPr>
+          <w:color w:val="000000" w:themeColor="text1"/>
+          <w:sz w:val="22"/>
+        </w:rPr>
+        <w:t xml:space="preserve">Azure, </w:t>
+      </w:r>
+      <w:bookmarkStart w:id="0" w:name="_GoBack"/>
+      <w:bookmarkEnd w:id="0"/>
+      <w:r>
+        <w:rPr>
+          <w:color w:val="000000" w:themeColor="text1"/>
+          <w:sz w:val="22"/>
+        </w:rPr>
+        <w:t>ArcGIS</w:t>
       </w:r>
     </w:p>
     <w:p>

</xml_diff>

<commit_message>
updating resume after Kat's suggestions
</commit_message>
<xml_diff>
--- a/cv/Fay_resume.docx
+++ b/cv/Fay_resume.docx
@@ -11,7 +11,7 @@
           <w:rFonts w:asciiTheme="majorHAnsi" w:hAnsiTheme="majorHAnsi" w:cstheme="majorHAnsi"/>
           <w:b/>
           <w:color w:val="000000" w:themeColor="text1"/>
-          <w:sz w:val="52"/>
+          <w:sz w:val="72"/>
           <w:szCs w:val="52"/>
         </w:rPr>
       </w:pPr>
@@ -20,7 +20,7 @@
           <w:rFonts w:asciiTheme="majorHAnsi" w:hAnsiTheme="majorHAnsi" w:cstheme="majorHAnsi"/>
           <w:b/>
           <w:color w:val="000000" w:themeColor="text1"/>
-          <w:sz w:val="52"/>
+          <w:sz w:val="72"/>
           <w:szCs w:val="52"/>
         </w:rPr>
         <w:t>KAIRSTEN FAY</w:t>
@@ -143,121 +143,28 @@
           <w:color w:val="000000" w:themeColor="text1"/>
           <w:sz w:val="22"/>
         </w:rPr>
-        <w:t>Built a machine learning library to improve epidemiological predictions in data-sparse areas for multiple risk factors. Increased model performance 50%-100% on average from old statistical methods and gained approval from the IHME scientific council.</w:t>
-      </w:r>
-    </w:p>
-    <w:p>
-      <w:pPr>
-        <w:pStyle w:val="ListParagraph"/>
-        <w:numPr>
-          <w:ilvl w:val="0"/>
-          <w:numId w:val="4"/>
-        </w:numPr>
-        <w:spacing w:line="240" w:lineRule="auto"/>
-        <w:rPr>
-          <w:color w:val="000000" w:themeColor="text1"/>
-          <w:sz w:val="22"/>
-        </w:rPr>
-      </w:pPr>
-      <w:r>
-        <w:rPr>
-          <w:color w:val="000000" w:themeColor="text1"/>
-          <w:sz w:val="22"/>
-        </w:rPr>
-        <w:t xml:space="preserve">Received the Rising Star award, 2018. Nominated </w:t>
-      </w:r>
-      <w:r>
-        <w:rPr>
-          <w:color w:val="000000" w:themeColor="text1"/>
-          <w:sz w:val="22"/>
-        </w:rPr>
-        <w:t xml:space="preserve">also for Innovator of the Year and </w:t>
-      </w:r>
-      <w:r>
-        <w:rPr>
-          <w:color w:val="000000" w:themeColor="text1"/>
-          <w:sz w:val="22"/>
-        </w:rPr>
-        <w:t>Outstanding Growth.</w:t>
-      </w:r>
-    </w:p>
-    <w:p>
-      <w:pPr>
-        <w:pStyle w:val="ListParagraph"/>
-        <w:numPr>
-          <w:ilvl w:val="0"/>
-          <w:numId w:val="4"/>
-        </w:numPr>
-        <w:spacing w:line="240" w:lineRule="auto"/>
-        <w:rPr>
-          <w:color w:val="000000" w:themeColor="text1"/>
-          <w:sz w:val="22"/>
-        </w:rPr>
-      </w:pPr>
-      <w:r>
-        <w:rPr>
-          <w:color w:val="000000" w:themeColor="text1"/>
-          <w:sz w:val="22"/>
-        </w:rPr>
-        <w:t>Improved the ETL pipeline code. Updated it to process data more quickly and</w:t>
-      </w:r>
-      <w:r>
-        <w:rPr>
-          <w:color w:val="000000" w:themeColor="text1"/>
-          <w:sz w:val="22"/>
-        </w:rPr>
-        <w:t xml:space="preserve"> altered the extraction process, </w:t>
-      </w:r>
-      <w:bookmarkStart w:id="0" w:name="_GoBack"/>
-      <w:bookmarkEnd w:id="0"/>
-      <w:r>
-        <w:rPr>
-          <w:color w:val="000000" w:themeColor="text1"/>
-          <w:sz w:val="22"/>
-        </w:rPr>
-        <w:t>reducing extraction time by 20% and saving 600 hours of Data Analyst time.</w:t>
-      </w:r>
-    </w:p>
-    <w:p>
-      <w:pPr>
-        <w:pStyle w:val="ListParagraph"/>
-        <w:numPr>
-          <w:ilvl w:val="0"/>
-          <w:numId w:val="4"/>
-        </w:numPr>
-        <w:spacing w:line="240" w:lineRule="auto"/>
-        <w:rPr>
-          <w:color w:val="000000" w:themeColor="text1"/>
-          <w:sz w:val="22"/>
-        </w:rPr>
-      </w:pPr>
-      <w:r>
-        <w:rPr>
-          <w:color w:val="000000" w:themeColor="text1"/>
-          <w:sz w:val="22"/>
-        </w:rPr>
-        <w:t>Pioneered the use of dynamic dashboards for story prototyping and data validation, replacing static graphs and saving 300 hours of Data Analyst time.</w:t>
-      </w:r>
-    </w:p>
-    <w:p>
-      <w:pPr>
-        <w:pStyle w:val="ListParagraph"/>
-        <w:numPr>
-          <w:ilvl w:val="0"/>
-          <w:numId w:val="4"/>
-        </w:numPr>
-        <w:spacing w:line="240" w:lineRule="auto"/>
-        <w:rPr>
-          <w:color w:val="000000" w:themeColor="text1"/>
-          <w:sz w:val="22"/>
-        </w:rPr>
-      </w:pPr>
-      <w:r>
-        <w:rPr>
-          <w:color w:val="000000" w:themeColor="text1"/>
-          <w:sz w:val="22"/>
-        </w:rPr>
-        <w:t>Refactored the team’s website and added interactive visualizations (</w:t>
+        <w:t xml:space="preserve">Created </w:t>
+      </w:r>
+      <w:r>
+        <w:rPr>
+          <w:color w:val="000000" w:themeColor="text1"/>
+          <w:sz w:val="22"/>
+        </w:rPr>
+        <w:t>interactive online visualizations from a large amount of disparate data sources to provide actionable insights on the state of the world’s health</w:t>
+      </w:r>
+      <w:r>
+        <w:rPr>
+          <w:color w:val="000000" w:themeColor="text1"/>
+          <w:sz w:val="22"/>
+        </w:rPr>
+        <w:t xml:space="preserve">. </w:t>
+      </w:r>
+      <w:r>
+        <w:rPr>
+          <w:color w:val="000000" w:themeColor="text1"/>
+          <w:sz w:val="22"/>
+        </w:rPr>
+        <w:t>(</w:t>
       </w:r>
       <w:hyperlink r:id="rId9" w:history="1">
         <w:r>
@@ -273,7 +180,7 @@
           <w:color w:val="000000" w:themeColor="text1"/>
           <w:sz w:val="22"/>
         </w:rPr>
-        <w:t xml:space="preserve">) </w:t>
+        <w:t>)</w:t>
       </w:r>
     </w:p>
     <w:p>
@@ -294,56 +201,7 @@
           <w:color w:val="000000" w:themeColor="text1"/>
           <w:sz w:val="22"/>
         </w:rPr>
-        <w:t>Produced</w:t>
-      </w:r>
-      <w:r>
-        <w:rPr>
-          <w:color w:val="000000" w:themeColor="text1"/>
-          <w:sz w:val="22"/>
-        </w:rPr>
-        <w:t xml:space="preserve"> publication-quality statistical data analyse</w:t>
-      </w:r>
-      <w:r>
-        <w:rPr>
-          <w:color w:val="000000" w:themeColor="text1"/>
-          <w:sz w:val="22"/>
-        </w:rPr>
-        <w:t>s and data visualization</w:t>
-      </w:r>
-      <w:r>
-        <w:rPr>
-          <w:color w:val="000000" w:themeColor="text1"/>
-          <w:sz w:val="22"/>
-        </w:rPr>
-        <w:t>s</w:t>
-      </w:r>
-      <w:r>
-        <w:rPr>
-          <w:color w:val="000000" w:themeColor="text1"/>
-          <w:sz w:val="22"/>
-        </w:rPr>
-        <w:t xml:space="preserve"> </w:t>
-      </w:r>
-      <w:r>
-        <w:rPr>
-          <w:color w:val="000000" w:themeColor="text1"/>
-          <w:sz w:val="22"/>
-        </w:rPr>
-        <w:t xml:space="preserve">for scientific publications, </w:t>
-      </w:r>
-      <w:r>
-        <w:rPr>
-          <w:color w:val="000000" w:themeColor="text1"/>
-          <w:sz w:val="22"/>
-        </w:rPr>
-        <w:t xml:space="preserve">press </w:t>
-      </w:r>
-      <w:r>
-        <w:rPr>
-          <w:color w:val="000000" w:themeColor="text1"/>
-          <w:sz w:val="22"/>
-        </w:rPr>
-        <w:t xml:space="preserve">releases, and external data requests. </w:t>
+        <w:t>Developed and deployed new machine learning models that improved the accuracy of epidemiological predictions in data-sparse regions by 50-100%.</w:t>
       </w:r>
     </w:p>
     <w:p>
@@ -354,18 +212,58 @@
           <w:numId w:val="4"/>
         </w:numPr>
         <w:spacing w:line="240" w:lineRule="auto"/>
-        <w:rPr>
-          <w:color w:val="000000" w:themeColor="text1"/>
-          <w:sz w:val="22"/>
-        </w:rPr>
-      </w:pPr>
-      <w:r>
-        <w:rPr>
-          <w:color w:val="000000" w:themeColor="text1"/>
-          <w:sz w:val="22"/>
-        </w:rPr>
-        <w:t xml:space="preserve">Built an HTTP-based RESTful API for programmatic querying of a central database. </w:t>
-      </w:r>
+      </w:pPr>
+      <w:r>
+        <w:rPr>
+          <w:color w:val="000000" w:themeColor="text1"/>
+          <w:sz w:val="22"/>
+        </w:rPr>
+        <w:t>Improved the ETL pipeline code</w:t>
+      </w:r>
+      <w:r>
+        <w:rPr>
+          <w:color w:val="000000" w:themeColor="text1"/>
+          <w:sz w:val="22"/>
+        </w:rPr>
+        <w:t xml:space="preserve"> to prevent data loss and </w:t>
+      </w:r>
+      <w:r>
+        <w:rPr>
+          <w:color w:val="000000" w:themeColor="text1"/>
+          <w:sz w:val="22"/>
+        </w:rPr>
+        <w:t>reduc</w:t>
+      </w:r>
+      <w:r>
+        <w:rPr>
+          <w:color w:val="000000" w:themeColor="text1"/>
+          <w:sz w:val="22"/>
+        </w:rPr>
+        <w:t>ed</w:t>
+      </w:r>
+      <w:r>
+        <w:rPr>
+          <w:color w:val="000000" w:themeColor="text1"/>
+          <w:sz w:val="22"/>
+        </w:rPr>
+        <w:t xml:space="preserve"> extraction time by 20%</w:t>
+      </w:r>
+      <w:r>
+        <w:rPr>
+          <w:color w:val="000000" w:themeColor="text1"/>
+          <w:sz w:val="22"/>
+        </w:rPr>
+        <w:t xml:space="preserve">, </w:t>
+      </w:r>
+      <w:r>
+        <w:rPr>
+          <w:color w:val="000000" w:themeColor="text1"/>
+          <w:sz w:val="22"/>
+        </w:rPr>
+        <w:t>saving 600 hours of Data Analyst time.</w:t>
+      </w:r>
+      <w:bookmarkStart w:id="0" w:name="_GoBack"/>
+      <w:bookmarkEnd w:id="0"/>
     </w:p>
     <w:p>
       <w:pPr>
@@ -385,35 +283,70 @@
           <w:color w:val="000000" w:themeColor="text1"/>
           <w:sz w:val="22"/>
         </w:rPr>
-        <w:t xml:space="preserve">Actively </w:t>
-      </w:r>
-      <w:r>
-        <w:rPr>
-          <w:color w:val="000000" w:themeColor="text1"/>
-          <w:sz w:val="22"/>
-        </w:rPr>
-        <w:t>took on</w:t>
-      </w:r>
-      <w:r>
-        <w:rPr>
-          <w:color w:val="000000" w:themeColor="text1"/>
-          <w:sz w:val="22"/>
-        </w:rPr>
-        <w:t xml:space="preserve"> leadership </w:t>
-      </w:r>
-      <w:r>
-        <w:rPr>
-          <w:color w:val="000000" w:themeColor="text1"/>
-          <w:sz w:val="22"/>
-        </w:rPr>
-        <w:t xml:space="preserve">roles </w:t>
-      </w:r>
-      <w:r>
-        <w:rPr>
-          <w:color w:val="000000" w:themeColor="text1"/>
-          <w:sz w:val="22"/>
-        </w:rPr>
-        <w:t>including launch</w:t>
+        <w:t xml:space="preserve">Built an HTTP-based RESTful API for </w:t>
+      </w:r>
+      <w:r>
+        <w:rPr>
+          <w:color w:val="000000" w:themeColor="text1"/>
+          <w:sz w:val="22"/>
+        </w:rPr>
+        <w:t xml:space="preserve">a </w:t>
+      </w:r>
+      <w:r>
+        <w:rPr>
+          <w:color w:val="000000" w:themeColor="text1"/>
+          <w:sz w:val="22"/>
+        </w:rPr>
+        <w:t>central database</w:t>
+      </w:r>
+      <w:r>
+        <w:rPr>
+          <w:color w:val="000000" w:themeColor="text1"/>
+          <w:sz w:val="22"/>
+        </w:rPr>
+        <w:t xml:space="preserve"> to</w:t>
+      </w:r>
+      <w:r>
+        <w:rPr>
+          <w:color w:val="000000" w:themeColor="text1"/>
+          <w:sz w:val="22"/>
+        </w:rPr>
+        <w:t xml:space="preserve"> build a natural language processing application</w:t>
+      </w:r>
+      <w:r>
+        <w:rPr>
+          <w:color w:val="000000" w:themeColor="text1"/>
+          <w:sz w:val="22"/>
+        </w:rPr>
+        <w:t>.</w:t>
+      </w:r>
+    </w:p>
+    <w:p>
+      <w:pPr>
+        <w:pStyle w:val="ListParagraph"/>
+        <w:numPr>
+          <w:ilvl w:val="0"/>
+          <w:numId w:val="4"/>
+        </w:numPr>
+        <w:spacing w:line="240" w:lineRule="auto"/>
+        <w:rPr>
+          <w:color w:val="000000" w:themeColor="text1"/>
+          <w:sz w:val="22"/>
+        </w:rPr>
+      </w:pPr>
+      <w:r>
+        <w:rPr>
+          <w:color w:val="000000" w:themeColor="text1"/>
+          <w:sz w:val="22"/>
+        </w:rPr>
+        <w:t xml:space="preserve">Contributed to a positive work culture by </w:t>
+      </w:r>
+      <w:r>
+        <w:rPr>
+          <w:color w:val="000000" w:themeColor="text1"/>
+          <w:sz w:val="22"/>
+        </w:rPr>
+        <w:t>launch</w:t>
       </w:r>
       <w:r>
         <w:rPr>
@@ -441,7 +374,91 @@
           <w:color w:val="000000" w:themeColor="text1"/>
           <w:sz w:val="22"/>
         </w:rPr>
-        <w:t xml:space="preserve"> leading a weekly team code review, and supervising a student assistant </w:t>
+        <w:t xml:space="preserve"> leading a weekly team code review, and </w:t>
+      </w:r>
+      <w:r>
+        <w:rPr>
+          <w:color w:val="000000" w:themeColor="text1"/>
+          <w:sz w:val="22"/>
+        </w:rPr>
+        <w:t>mentoring</w:t>
+      </w:r>
+      <w:r>
+        <w:rPr>
+          <w:color w:val="000000" w:themeColor="text1"/>
+          <w:sz w:val="22"/>
+        </w:rPr>
+        <w:t xml:space="preserve"> </w:t>
+      </w:r>
+      <w:r>
+        <w:rPr>
+          <w:color w:val="000000" w:themeColor="text1"/>
+          <w:sz w:val="22"/>
+        </w:rPr>
+        <w:t>new hires</w:t>
+      </w:r>
+      <w:r>
+        <w:rPr>
+          <w:color w:val="000000" w:themeColor="text1"/>
+          <w:sz w:val="22"/>
+        </w:rPr>
+        <w:t>.</w:t>
+      </w:r>
+    </w:p>
+    <w:p>
+      <w:pPr>
+        <w:pStyle w:val="ListParagraph"/>
+        <w:numPr>
+          <w:ilvl w:val="0"/>
+          <w:numId w:val="4"/>
+        </w:numPr>
+        <w:spacing w:line="240" w:lineRule="auto"/>
+        <w:rPr>
+          <w:color w:val="000000" w:themeColor="text1"/>
+          <w:sz w:val="22"/>
+        </w:rPr>
+      </w:pPr>
+      <w:r>
+        <w:rPr>
+          <w:color w:val="000000" w:themeColor="text1"/>
+          <w:sz w:val="22"/>
+        </w:rPr>
+        <w:t>Published d</w:t>
+      </w:r>
+      <w:r>
+        <w:rPr>
+          <w:color w:val="000000" w:themeColor="text1"/>
+          <w:sz w:val="22"/>
+        </w:rPr>
+        <w:t xml:space="preserve">ata visualizations and statistical analyses </w:t>
+      </w:r>
+      <w:r>
+        <w:rPr>
+          <w:color w:val="000000" w:themeColor="text1"/>
+          <w:sz w:val="22"/>
+        </w:rPr>
+        <w:t xml:space="preserve">in </w:t>
+      </w:r>
+      <w:r>
+        <w:rPr>
+          <w:color w:val="000000" w:themeColor="text1"/>
+          <w:sz w:val="22"/>
+        </w:rPr>
+        <w:t>internationally renowned, peer reviewed</w:t>
+      </w:r>
+      <w:r>
+        <w:rPr>
+          <w:color w:val="000000" w:themeColor="text1"/>
+          <w:sz w:val="22"/>
+        </w:rPr>
+        <w:t xml:space="preserve"> scientific</w:t>
+      </w:r>
+      <w:r>
+        <w:rPr>
+          <w:color w:val="000000" w:themeColor="text1"/>
+          <w:sz w:val="22"/>
+        </w:rPr>
+        <w:t xml:space="preserve"> journals.</w:t>
       </w:r>
     </w:p>
     <w:p>
@@ -509,7 +526,14 @@
           <w:color w:val="000000" w:themeColor="text1"/>
           <w:sz w:val="22"/>
         </w:rPr>
-        <w:t>Publicized an unprecedented</w:t>
+        <w:t>Publicized a</w:t>
+      </w:r>
+      <w:r>
+        <w:rPr>
+          <w:color w:val="000000" w:themeColor="text1"/>
+          <w:sz w:val="22"/>
+        </w:rPr>
+        <w:t xml:space="preserve"> novel,</w:t>
       </w:r>
       <w:r>
         <w:rPr>
@@ -542,12 +566,11 @@
     </w:p>
     <w:p>
       <w:pPr>
-        <w:pStyle w:val="ListParagraph"/>
         <w:spacing w:line="240" w:lineRule="auto"/>
-        <w:ind w:left="360"/>
-        <w:rPr>
-          <w:color w:val="000000" w:themeColor="text1"/>
-          <w:sz w:val="22"/>
+        <w:ind w:left="0"/>
+        <w:rPr>
+          <w:color w:val="000000" w:themeColor="text1"/>
+          <w:sz w:val="32"/>
         </w:rPr>
       </w:pPr>
     </w:p>
@@ -728,6 +751,20 @@
         <w:rPr>
           <w:rFonts w:asciiTheme="majorHAnsi" w:hAnsiTheme="majorHAnsi" w:cstheme="majorHAnsi"/>
           <w:color w:val="000000" w:themeColor="text1"/>
+          <w:sz w:val="24"/>
+        </w:rPr>
+      </w:pPr>
+    </w:p>
+    <w:p>
+      <w:pPr>
+        <w:pBdr>
+          <w:bottom w:val="dotted" w:sz="18" w:space="1" w:color="BFBFBF"/>
+        </w:pBdr>
+        <w:spacing w:line="240" w:lineRule="auto"/>
+        <w:ind w:left="0"/>
+        <w:rPr>
+          <w:rFonts w:asciiTheme="majorHAnsi" w:hAnsiTheme="majorHAnsi" w:cstheme="majorHAnsi"/>
+          <w:color w:val="000000" w:themeColor="text1"/>
           <w:sz w:val="32"/>
         </w:rPr>
       </w:pPr>
@@ -779,7 +816,39 @@
           <w:color w:val="000000" w:themeColor="text1"/>
           <w:sz w:val="22"/>
         </w:rPr>
-        <w:t>Libraries: Scikit-Learn, Pandas, NumPy, Tidyverse, Seaborn, Matplo</w:t>
+        <w:t xml:space="preserve">Libraries: </w:t>
+      </w:r>
+      <w:proofErr w:type="spellStart"/>
+      <w:r>
+        <w:rPr>
+          <w:color w:val="000000" w:themeColor="text1"/>
+          <w:sz w:val="22"/>
+        </w:rPr>
+        <w:t>Scikit</w:t>
+      </w:r>
+      <w:proofErr w:type="spellEnd"/>
+      <w:r>
+        <w:rPr>
+          <w:color w:val="000000" w:themeColor="text1"/>
+          <w:sz w:val="22"/>
+        </w:rPr>
+        <w:t xml:space="preserve">-Learn, Pandas, NumPy, </w:t>
+      </w:r>
+      <w:proofErr w:type="spellStart"/>
+      <w:r>
+        <w:rPr>
+          <w:color w:val="000000" w:themeColor="text1"/>
+          <w:sz w:val="22"/>
+        </w:rPr>
+        <w:t>Tidyverse</w:t>
+      </w:r>
+      <w:proofErr w:type="spellEnd"/>
+      <w:r>
+        <w:rPr>
+          <w:color w:val="000000" w:themeColor="text1"/>
+          <w:sz w:val="22"/>
+        </w:rPr>
+        <w:t>, Seaborn, Matplo</w:t>
       </w:r>
       <w:r>
         <w:rPr>
@@ -2830,6 +2899,99 @@
       <w:outlineLvl w:val="9"/>
     </w:pPr>
   </w:style>
+  <w:style w:type="character" w:styleId="CommentReference">
+    <w:name w:val="annotation reference"/>
+    <w:basedOn w:val="DefaultParagraphFont"/>
+    <w:uiPriority w:val="99"/>
+    <w:semiHidden/>
+    <w:unhideWhenUsed/>
+    <w:rsid w:val="00E95063"/>
+    <w:rPr>
+      <w:sz w:val="16"/>
+      <w:szCs w:val="16"/>
+    </w:rPr>
+  </w:style>
+  <w:style w:type="paragraph" w:styleId="CommentText">
+    <w:name w:val="annotation text"/>
+    <w:basedOn w:val="Normal"/>
+    <w:link w:val="CommentTextChar"/>
+    <w:uiPriority w:val="99"/>
+    <w:semiHidden/>
+    <w:unhideWhenUsed/>
+    <w:rsid w:val="00E95063"/>
+    <w:pPr>
+      <w:spacing w:line="240" w:lineRule="auto"/>
+    </w:pPr>
+  </w:style>
+  <w:style w:type="character" w:customStyle="1" w:styleId="CommentTextChar">
+    <w:name w:val="Comment Text Char"/>
+    <w:basedOn w:val="DefaultParagraphFont"/>
+    <w:link w:val="CommentText"/>
+    <w:uiPriority w:val="99"/>
+    <w:semiHidden/>
+    <w:rsid w:val="00E95063"/>
+    <w:rPr>
+      <w:color w:val="5A5A5A" w:themeColor="text1" w:themeTint="A5"/>
+    </w:rPr>
+  </w:style>
+  <w:style w:type="paragraph" w:styleId="CommentSubject">
+    <w:name w:val="annotation subject"/>
+    <w:basedOn w:val="CommentText"/>
+    <w:next w:val="CommentText"/>
+    <w:link w:val="CommentSubjectChar"/>
+    <w:uiPriority w:val="99"/>
+    <w:semiHidden/>
+    <w:unhideWhenUsed/>
+    <w:rsid w:val="00E95063"/>
+    <w:rPr>
+      <w:b/>
+      <w:bCs/>
+    </w:rPr>
+  </w:style>
+  <w:style w:type="character" w:customStyle="1" w:styleId="CommentSubjectChar">
+    <w:name w:val="Comment Subject Char"/>
+    <w:basedOn w:val="CommentTextChar"/>
+    <w:link w:val="CommentSubject"/>
+    <w:uiPriority w:val="99"/>
+    <w:semiHidden/>
+    <w:rsid w:val="00E95063"/>
+    <w:rPr>
+      <w:b/>
+      <w:bCs/>
+      <w:color w:val="5A5A5A" w:themeColor="text1" w:themeTint="A5"/>
+    </w:rPr>
+  </w:style>
+  <w:style w:type="paragraph" w:styleId="BalloonText">
+    <w:name w:val="Balloon Text"/>
+    <w:basedOn w:val="Normal"/>
+    <w:link w:val="BalloonTextChar"/>
+    <w:uiPriority w:val="99"/>
+    <w:semiHidden/>
+    <w:unhideWhenUsed/>
+    <w:rsid w:val="00E95063"/>
+    <w:pPr>
+      <w:spacing w:after="0" w:line="240" w:lineRule="auto"/>
+    </w:pPr>
+    <w:rPr>
+      <w:rFonts w:ascii="Times New Roman" w:hAnsi="Times New Roman" w:cs="Times New Roman"/>
+      <w:sz w:val="18"/>
+      <w:szCs w:val="18"/>
+    </w:rPr>
+  </w:style>
+  <w:style w:type="character" w:customStyle="1" w:styleId="BalloonTextChar">
+    <w:name w:val="Balloon Text Char"/>
+    <w:basedOn w:val="DefaultParagraphFont"/>
+    <w:link w:val="BalloonText"/>
+    <w:uiPriority w:val="99"/>
+    <w:semiHidden/>
+    <w:rsid w:val="00E95063"/>
+    <w:rPr>
+      <w:rFonts w:ascii="Times New Roman" w:hAnsi="Times New Roman" w:cs="Times New Roman"/>
+      <w:color w:val="5A5A5A" w:themeColor="text1" w:themeTint="A5"/>
+      <w:sz w:val="18"/>
+      <w:szCs w:val="18"/>
+    </w:rPr>
+  </w:style>
 </w:styles>
 </file>
 

</xml_diff>